<commit_message>
personal library (ver-2) update-97
</commit_message>
<xml_diff>
--- a/resources/Courses/GPT/Courses.docx
+++ b/resources/Courses/GPT/Courses.docx
@@ -535,159 +535,102 @@
                 <w:rFonts w:cstheme="minorHAnsi"/>
                 <w:color w:val="2E74B5" w:themeColor="accent1" w:themeShade="BF"/>
               </w:rPr>
-              <w:t xml:space="preserve">S07 </w:t>
+              <w:t>S07 – Back-End Development</w:t>
             </w:r>
             <w:r>
               <w:rPr>
                 <w:rFonts w:cstheme="minorHAnsi"/>
                 <w:color w:val="2E74B5" w:themeColor="accent1" w:themeShade="BF"/>
               </w:rPr>
-              <w:t>–</w:t>
-            </w:r>
-            <w:r>
+              <w:t xml:space="preserve"> and Frameworks </w:t>
+            </w:r>
+          </w:p>
+        </w:tc>
+        <w:tc>
+          <w:tcPr>
+            <w:tcW w:w="2520" w:type="pct"/>
+            <w:shd w:val="clear" w:color="auto" w:fill="E7E6E6" w:themeFill="background2"/>
+          </w:tcPr>
+          <w:p>
+            <w:pPr>
+              <w:rPr>
+                <w:rFonts w:cstheme="minorHAnsi"/>
+                <w:color w:val="C45911" w:themeColor="accent2" w:themeShade="BF"/>
+              </w:rPr>
+            </w:pPr>
+            <w:r>
+              <w:rPr>
+                <w:rFonts w:cstheme="minorHAnsi"/>
+                <w:color w:val="C45911" w:themeColor="accent2" w:themeShade="BF"/>
+              </w:rPr>
+              <w:t>S10</w:t>
+            </w:r>
+            <w:r>
+              <w:rPr>
+                <w:rFonts w:cstheme="minorHAnsi"/>
+                <w:color w:val="C45911" w:themeColor="accent2" w:themeShade="BF"/>
+              </w:rPr>
+              <w:t xml:space="preserve"> - Statistics</w:t>
+            </w:r>
+          </w:p>
+        </w:tc>
+      </w:tr>
+      <w:tr>
+        <w:tc>
+          <w:tcPr>
+            <w:tcW w:w="2480" w:type="pct"/>
+            <w:shd w:val="clear" w:color="auto" w:fill="E7E6E6" w:themeFill="background2"/>
+          </w:tcPr>
+          <w:p>
+            <w:pPr>
               <w:rPr>
                 <w:rFonts w:cstheme="minorHAnsi"/>
                 <w:color w:val="2E74B5" w:themeColor="accent1" w:themeShade="BF"/>
               </w:rPr>
-              <w:t xml:space="preserve"> </w:t>
-            </w:r>
+            </w:pPr>
             <w:r>
               <w:rPr>
                 <w:rFonts w:cstheme="minorHAnsi"/>
                 <w:color w:val="2E74B5" w:themeColor="accent1" w:themeShade="BF"/>
               </w:rPr>
-              <w:t xml:space="preserve">Back-End </w:t>
-            </w:r>
-            <w:r>
+              <w:t xml:space="preserve">S07 - Full-Stack Development  </w:t>
+            </w:r>
+          </w:p>
+        </w:tc>
+        <w:tc>
+          <w:tcPr>
+            <w:tcW w:w="2520" w:type="pct"/>
+            <w:shd w:val="clear" w:color="auto" w:fill="E7E6E6" w:themeFill="background2"/>
+          </w:tcPr>
+          <w:p>
+            <w:pPr>
+              <w:rPr>
+                <w:rFonts w:cstheme="minorHAnsi"/>
+                <w:color w:val="C45911" w:themeColor="accent2" w:themeShade="BF"/>
+              </w:rPr>
+            </w:pPr>
+          </w:p>
+        </w:tc>
+      </w:tr>
+      <w:tr>
+        <w:tc>
+          <w:tcPr>
+            <w:tcW w:w="2480" w:type="pct"/>
+            <w:shd w:val="clear" w:color="auto" w:fill="E7E6E6" w:themeFill="background2"/>
+          </w:tcPr>
+          <w:p>
+            <w:pPr>
               <w:rPr>
                 <w:rFonts w:cstheme="minorHAnsi"/>
                 <w:color w:val="2E74B5" w:themeColor="accent1" w:themeShade="BF"/>
               </w:rPr>
-              <w:t>Development</w:t>
-            </w:r>
+            </w:pPr>
             <w:r>
               <w:rPr>
                 <w:rFonts w:cstheme="minorHAnsi"/>
                 <w:color w:val="2E74B5" w:themeColor="accent1" w:themeShade="BF"/>
               </w:rPr>
-              <w:t xml:space="preserve"> and Frameworks </w:t>
-            </w:r>
-          </w:p>
-        </w:tc>
-        <w:tc>
-          <w:tcPr>
-            <w:tcW w:w="2520" w:type="pct"/>
-            <w:shd w:val="clear" w:color="auto" w:fill="E7E6E6" w:themeFill="background2"/>
-          </w:tcPr>
-          <w:p>
-            <w:pPr>
-              <w:rPr>
-                <w:rFonts w:cstheme="minorHAnsi"/>
-                <w:color w:val="C45911" w:themeColor="accent2" w:themeShade="BF"/>
-              </w:rPr>
-            </w:pPr>
-            <w:r>
-              <w:rPr>
-                <w:rFonts w:cstheme="minorHAnsi"/>
-                <w:color w:val="C45911" w:themeColor="accent2" w:themeShade="BF"/>
-              </w:rPr>
-              <w:t xml:space="preserve">S10 - </w:t>
-            </w:r>
-            <w:r>
-              <w:rPr>
-                <w:rFonts w:cstheme="minorHAnsi"/>
-                <w:color w:val="C45911" w:themeColor="accent2" w:themeShade="BF"/>
-              </w:rPr>
-              <w:t>Mathematics for AI, ML and DS</w:t>
-            </w:r>
-          </w:p>
-        </w:tc>
-      </w:tr>
-      <w:tr>
-        <w:tc>
-          <w:tcPr>
-            <w:tcW w:w="2480" w:type="pct"/>
-            <w:shd w:val="clear" w:color="auto" w:fill="E7E6E6" w:themeFill="background2"/>
-          </w:tcPr>
-          <w:p>
-            <w:pPr>
-              <w:rPr>
-                <w:rFonts w:cstheme="minorHAnsi"/>
-                <w:color w:val="2E74B5" w:themeColor="accent1" w:themeShade="BF"/>
-              </w:rPr>
-            </w:pPr>
-            <w:r>
-              <w:rPr>
-                <w:rFonts w:cstheme="minorHAnsi"/>
-                <w:color w:val="2E74B5" w:themeColor="accent1" w:themeShade="BF"/>
-              </w:rPr>
-              <w:t xml:space="preserve">S07 - </w:t>
-            </w:r>
-            <w:r>
-              <w:rPr>
-                <w:rFonts w:cstheme="minorHAnsi"/>
-                <w:color w:val="2E74B5" w:themeColor="accent1" w:themeShade="BF"/>
-              </w:rPr>
-              <w:t>Full-Stack</w:t>
-            </w:r>
-            <w:r>
-              <w:rPr>
-                <w:rFonts w:cstheme="minorHAnsi"/>
-                <w:color w:val="2E74B5" w:themeColor="accent1" w:themeShade="BF"/>
-              </w:rPr>
-              <w:t xml:space="preserve"> Development </w:t>
-            </w:r>
-            <w:r>
-              <w:rPr>
-                <w:rFonts w:cstheme="minorHAnsi"/>
-                <w:color w:val="2E74B5" w:themeColor="accent1" w:themeShade="BF"/>
-              </w:rPr>
-              <w:t xml:space="preserve"> </w:t>
-            </w:r>
-          </w:p>
-        </w:tc>
-        <w:tc>
-          <w:tcPr>
-            <w:tcW w:w="2520" w:type="pct"/>
-            <w:shd w:val="clear" w:color="auto" w:fill="E7E6E6" w:themeFill="background2"/>
-          </w:tcPr>
-          <w:p>
-            <w:pPr>
-              <w:rPr>
-                <w:rFonts w:cstheme="minorHAnsi"/>
-              </w:rPr>
-            </w:pPr>
-            <w:bookmarkStart w:id="0" w:name="_GoBack"/>
-            <w:bookmarkEnd w:id="0"/>
-          </w:p>
-        </w:tc>
-      </w:tr>
-      <w:tr>
-        <w:tc>
-          <w:tcPr>
-            <w:tcW w:w="2480" w:type="pct"/>
-            <w:shd w:val="clear" w:color="auto" w:fill="E7E6E6" w:themeFill="background2"/>
-          </w:tcPr>
-          <w:p>
-            <w:pPr>
-              <w:rPr>
-                <w:rFonts w:cstheme="minorHAnsi"/>
-                <w:color w:val="2E74B5" w:themeColor="accent1" w:themeShade="BF"/>
-              </w:rPr>
-            </w:pPr>
-            <w:r>
-              <w:rPr>
-                <w:rFonts w:cstheme="minorHAnsi"/>
-                <w:color w:val="2E74B5" w:themeColor="accent1" w:themeShade="BF"/>
-              </w:rPr>
-              <w:t xml:space="preserve">S08 - </w:t>
-            </w:r>
-            <w:r>
-              <w:rPr>
-                <w:rFonts w:cstheme="minorHAnsi"/>
-                <w:color w:val="2E74B5" w:themeColor="accent1" w:themeShade="BF"/>
-              </w:rPr>
-              <w:t xml:space="preserve">Database Design and Administration </w:t>
+              <w:t xml:space="preserve">S08 - Database Design and Administration </w:t>
             </w:r>
           </w:p>
         </w:tc>
@@ -725,14 +668,7 @@
                 <w:b/>
                 <w:bCs/>
               </w:rPr>
-              <w:t>Third Term</w:t>
-            </w:r>
-            <w:r>
-              <w:rPr>
-                <w:b/>
-                <w:bCs/>
-              </w:rPr>
-              <w:t xml:space="preserve"> (4 Months)</w:t>
+              <w:t>Third Term (4 Months)</w:t>
             </w:r>
           </w:p>
         </w:tc>
@@ -755,14 +691,7 @@
                 <w:rFonts w:cstheme="minorHAnsi"/>
                 <w:color w:val="538135" w:themeColor="accent6" w:themeShade="BF"/>
               </w:rPr>
-              <w:t xml:space="preserve">S11 - </w:t>
-            </w:r>
-            <w:r>
-              <w:rPr>
-                <w:rFonts w:cstheme="minorHAnsi"/>
-                <w:color w:val="538135" w:themeColor="accent6" w:themeShade="BF"/>
-              </w:rPr>
-              <w:t>Virtualization and Cloud Computing</w:t>
+              <w:t>S11 - Virtualization and Cloud Computing</w:t>
             </w:r>
           </w:p>
         </w:tc>
@@ -783,14 +712,51 @@
                 <w:rFonts w:cstheme="minorHAnsi"/>
                 <w:color w:val="2E74B5" w:themeColor="accent1" w:themeShade="BF"/>
               </w:rPr>
-              <w:t xml:space="preserve">S14 - </w:t>
-            </w:r>
-            <w:r>
+              <w:t xml:space="preserve">S14 - Project Management </w:t>
+            </w:r>
+          </w:p>
+        </w:tc>
+      </w:tr>
+      <w:tr>
+        <w:tc>
+          <w:tcPr>
+            <w:tcW w:w="2480" w:type="pct"/>
+            <w:shd w:val="clear" w:color="auto" w:fill="E7E6E6" w:themeFill="background2"/>
+          </w:tcPr>
+          <w:p>
+            <w:pPr>
               <w:rPr>
                 <w:rFonts w:cstheme="minorHAnsi"/>
                 <w:color w:val="2E74B5" w:themeColor="accent1" w:themeShade="BF"/>
               </w:rPr>
-              <w:t xml:space="preserve">Project Management </w:t>
+            </w:pPr>
+            <w:r>
+              <w:rPr>
+                <w:rFonts w:cstheme="minorHAnsi"/>
+                <w:color w:val="2E74B5" w:themeColor="accent1" w:themeShade="BF"/>
+              </w:rPr>
+              <w:t>S12 - Fundamental of DevOps Engineering</w:t>
+            </w:r>
+          </w:p>
+        </w:tc>
+        <w:tc>
+          <w:tcPr>
+            <w:tcW w:w="2520" w:type="pct"/>
+            <w:shd w:val="clear" w:color="auto" w:fill="E7E6E6" w:themeFill="background2"/>
+          </w:tcPr>
+          <w:p>
+            <w:pPr>
+              <w:rPr>
+                <w:rFonts w:cstheme="minorHAnsi"/>
+                <w:color w:val="2E74B5" w:themeColor="accent1" w:themeShade="BF"/>
+              </w:rPr>
+            </w:pPr>
+            <w:r>
+              <w:rPr>
+                <w:rFonts w:cstheme="minorHAnsi"/>
+                <w:color w:val="2E74B5" w:themeColor="accent1" w:themeShade="BF"/>
+              </w:rPr>
+              <w:t xml:space="preserve">S14 - Testing and Quality Assurance  </w:t>
             </w:r>
           </w:p>
         </w:tc>
@@ -813,14 +779,58 @@
                 <w:rFonts w:cstheme="minorHAnsi"/>
                 <w:color w:val="2E74B5" w:themeColor="accent1" w:themeShade="BF"/>
               </w:rPr>
-              <w:t xml:space="preserve">S12 - </w:t>
-            </w:r>
-            <w:r>
+              <w:t xml:space="preserve">S12 - DevOps Tools </w:t>
+            </w:r>
+          </w:p>
+        </w:tc>
+        <w:tc>
+          <w:tcPr>
+            <w:tcW w:w="2520" w:type="pct"/>
+            <w:shd w:val="clear" w:color="auto" w:fill="E7E6E6" w:themeFill="background2"/>
+          </w:tcPr>
+          <w:p>
+            <w:pPr>
+              <w:rPr>
+                <w:rFonts w:cstheme="minorHAnsi"/>
+                <w:color w:val="C45911" w:themeColor="accent2" w:themeShade="BF"/>
+              </w:rPr>
+            </w:pPr>
+            <w:r>
+              <w:rPr>
+                <w:rFonts w:cstheme="minorHAnsi"/>
+                <w:color w:val="C45911" w:themeColor="accent2" w:themeShade="BF"/>
+              </w:rPr>
+              <w:t>S15</w:t>
+            </w:r>
+            <w:r>
+              <w:rPr>
+                <w:rFonts w:cstheme="minorHAnsi"/>
+                <w:color w:val="C45911" w:themeColor="accent2" w:themeShade="BF"/>
+              </w:rPr>
+              <w:t xml:space="preserve"> - Combinatorial Optimization</w:t>
+            </w:r>
+          </w:p>
+        </w:tc>
+      </w:tr>
+      <w:tr>
+        <w:tc>
+          <w:tcPr>
+            <w:tcW w:w="2480" w:type="pct"/>
+            <w:shd w:val="clear" w:color="auto" w:fill="E7E6E6" w:themeFill="background2"/>
+          </w:tcPr>
+          <w:p>
+            <w:pPr>
               <w:rPr>
                 <w:rFonts w:cstheme="minorHAnsi"/>
                 <w:color w:val="2E74B5" w:themeColor="accent1" w:themeShade="BF"/>
               </w:rPr>
-              <w:t>Fundamental of DevOps Engineering</w:t>
+            </w:pPr>
+            <w:r>
+              <w:rPr>
+                <w:rFonts w:cstheme="minorHAnsi"/>
+                <w:color w:val="2E74B5" w:themeColor="accent1" w:themeShade="BF"/>
+              </w:rPr>
+              <w:t xml:space="preserve">S13 - Development Process </w:t>
             </w:r>
           </w:p>
         </w:tc>
@@ -833,51 +843,9 @@
             <w:pPr>
               <w:rPr>
                 <w:rFonts w:cstheme="minorHAnsi"/>
-                <w:color w:val="2E74B5" w:themeColor="accent1" w:themeShade="BF"/>
-              </w:rPr>
-            </w:pPr>
-            <w:r>
-              <w:rPr>
-                <w:rFonts w:cstheme="minorHAnsi"/>
-                <w:color w:val="2E74B5" w:themeColor="accent1" w:themeShade="BF"/>
-              </w:rPr>
-              <w:t xml:space="preserve">S14 - </w:t>
-            </w:r>
-            <w:r>
-              <w:rPr>
-                <w:rFonts w:cstheme="minorHAnsi"/>
-                <w:color w:val="2E74B5" w:themeColor="accent1" w:themeShade="BF"/>
-              </w:rPr>
-              <w:t>Testing and Q</w:t>
-            </w:r>
-            <w:r>
-              <w:rPr>
-                <w:rFonts w:cstheme="minorHAnsi"/>
-                <w:color w:val="2E74B5" w:themeColor="accent1" w:themeShade="BF"/>
-              </w:rPr>
-              <w:t xml:space="preserve">uality </w:t>
-            </w:r>
-            <w:r>
-              <w:rPr>
-                <w:rFonts w:cstheme="minorHAnsi"/>
-                <w:color w:val="2E74B5" w:themeColor="accent1" w:themeShade="BF"/>
-              </w:rPr>
-              <w:t>A</w:t>
-            </w:r>
-            <w:r>
-              <w:rPr>
-                <w:rFonts w:cstheme="minorHAnsi"/>
-                <w:color w:val="2E74B5" w:themeColor="accent1" w:themeShade="BF"/>
-              </w:rPr>
-              <w:t xml:space="preserve">ssurance </w:t>
-            </w:r>
-            <w:r>
-              <w:rPr>
-                <w:rFonts w:cstheme="minorHAnsi"/>
-                <w:color w:val="2E74B5" w:themeColor="accent1" w:themeShade="BF"/>
-              </w:rPr>
-              <w:t xml:space="preserve"> </w:t>
-            </w:r>
+                <w:color w:val="C45911" w:themeColor="accent2" w:themeShade="BF"/>
+              </w:rPr>
+            </w:pPr>
           </w:p>
         </w:tc>
       </w:tr>
@@ -891,22 +859,15 @@
             <w:pPr>
               <w:rPr>
                 <w:rFonts w:cstheme="minorHAnsi"/>
-                <w:color w:val="2E74B5" w:themeColor="accent1" w:themeShade="BF"/>
-              </w:rPr>
-            </w:pPr>
-            <w:r>
-              <w:rPr>
-                <w:rFonts w:cstheme="minorHAnsi"/>
-                <w:color w:val="2E74B5" w:themeColor="accent1" w:themeShade="BF"/>
-              </w:rPr>
-              <w:t xml:space="preserve">S12 - </w:t>
-            </w:r>
-            <w:r>
-              <w:rPr>
-                <w:rFonts w:cstheme="minorHAnsi"/>
-                <w:color w:val="2E74B5" w:themeColor="accent1" w:themeShade="BF"/>
-              </w:rPr>
-              <w:t xml:space="preserve">DevOps Tools </w:t>
+                <w:color w:val="BF8F00" w:themeColor="accent4" w:themeShade="BF"/>
+              </w:rPr>
+            </w:pPr>
+            <w:r>
+              <w:rPr>
+                <w:rFonts w:cstheme="minorHAnsi"/>
+                <w:color w:val="BF8F00" w:themeColor="accent4" w:themeShade="BF"/>
+              </w:rPr>
+              <w:t>S13 - UML and Documentation</w:t>
             </w:r>
           </w:p>
         </w:tc>
@@ -920,106 +881,6 @@
               <w:rPr>
                 <w:rFonts w:cstheme="minorHAnsi"/>
                 <w:color w:val="C45911" w:themeColor="accent2" w:themeShade="BF"/>
-              </w:rPr>
-            </w:pPr>
-            <w:r>
-              <w:rPr>
-                <w:rFonts w:cstheme="minorHAnsi"/>
-                <w:color w:val="C45911" w:themeColor="accent2" w:themeShade="BF"/>
-              </w:rPr>
-              <w:t xml:space="preserve">S15 - </w:t>
-            </w:r>
-            <w:r>
-              <w:rPr>
-                <w:rFonts w:cstheme="minorHAnsi"/>
-                <w:color w:val="C45911" w:themeColor="accent2" w:themeShade="BF"/>
-              </w:rPr>
-              <w:t>Statistics</w:t>
-            </w:r>
-          </w:p>
-        </w:tc>
-      </w:tr>
-      <w:tr>
-        <w:tc>
-          <w:tcPr>
-            <w:tcW w:w="2480" w:type="pct"/>
-            <w:shd w:val="clear" w:color="auto" w:fill="E7E6E6" w:themeFill="background2"/>
-          </w:tcPr>
-          <w:p>
-            <w:pPr>
-              <w:rPr>
-                <w:rFonts w:cstheme="minorHAnsi"/>
-                <w:color w:val="2E74B5" w:themeColor="accent1" w:themeShade="BF"/>
-              </w:rPr>
-            </w:pPr>
-            <w:r>
-              <w:rPr>
-                <w:rFonts w:cstheme="minorHAnsi"/>
-                <w:color w:val="2E74B5" w:themeColor="accent1" w:themeShade="BF"/>
-              </w:rPr>
-              <w:t xml:space="preserve">S13 - </w:t>
-            </w:r>
-            <w:r>
-              <w:rPr>
-                <w:rFonts w:cstheme="minorHAnsi"/>
-                <w:color w:val="2E74B5" w:themeColor="accent1" w:themeShade="BF"/>
-              </w:rPr>
-              <w:t xml:space="preserve">Development Process </w:t>
-            </w:r>
-          </w:p>
-        </w:tc>
-        <w:tc>
-          <w:tcPr>
-            <w:tcW w:w="2520" w:type="pct"/>
-            <w:shd w:val="clear" w:color="auto" w:fill="E7E6E6" w:themeFill="background2"/>
-          </w:tcPr>
-          <w:p>
-            <w:pPr>
-              <w:rPr>
-                <w:rFonts w:cstheme="minorHAnsi"/>
-              </w:rPr>
-            </w:pPr>
-          </w:p>
-        </w:tc>
-      </w:tr>
-      <w:tr>
-        <w:tc>
-          <w:tcPr>
-            <w:tcW w:w="2480" w:type="pct"/>
-            <w:shd w:val="clear" w:color="auto" w:fill="E7E6E6" w:themeFill="background2"/>
-          </w:tcPr>
-          <w:p>
-            <w:pPr>
-              <w:rPr>
-                <w:rFonts w:cstheme="minorHAnsi"/>
-                <w:color w:val="BF8F00" w:themeColor="accent4" w:themeShade="BF"/>
-              </w:rPr>
-            </w:pPr>
-            <w:r>
-              <w:rPr>
-                <w:rFonts w:cstheme="minorHAnsi"/>
-                <w:color w:val="BF8F00" w:themeColor="accent4" w:themeShade="BF"/>
-              </w:rPr>
-              <w:t xml:space="preserve">S13 - </w:t>
-            </w:r>
-            <w:r>
-              <w:rPr>
-                <w:rFonts w:cstheme="minorHAnsi"/>
-                <w:color w:val="BF8F00" w:themeColor="accent4" w:themeShade="BF"/>
-              </w:rPr>
-              <w:t>UML and Documentation</w:t>
-            </w:r>
-          </w:p>
-        </w:tc>
-        <w:tc>
-          <w:tcPr>
-            <w:tcW w:w="2520" w:type="pct"/>
-            <w:shd w:val="clear" w:color="auto" w:fill="E7E6E6" w:themeFill="background2"/>
-          </w:tcPr>
-          <w:p>
-            <w:pPr>
-              <w:rPr>
-                <w:rFonts w:cstheme="minorHAnsi"/>
               </w:rPr>
             </w:pPr>
           </w:p>
@@ -1044,21 +905,7 @@
                 <w:b/>
                 <w:bCs/>
               </w:rPr>
-              <w:t>First</w:t>
-            </w:r>
-            <w:r>
-              <w:rPr>
-                <w:b/>
-                <w:bCs/>
-              </w:rPr>
-              <w:t xml:space="preserve"> Term</w:t>
-            </w:r>
-            <w:r>
-              <w:rPr>
-                <w:b/>
-                <w:bCs/>
-              </w:rPr>
-              <w:t xml:space="preserve"> (4 Months) </w:t>
+              <w:t xml:space="preserve">First Term (4 Months) </w:t>
             </w:r>
           </w:p>
         </w:tc>
@@ -1081,14 +928,51 @@
                 <w:rFonts w:cstheme="minorHAnsi"/>
                 <w:color w:val="538135" w:themeColor="accent6" w:themeShade="BF"/>
               </w:rPr>
-              <w:t xml:space="preserve">S16 - </w:t>
-            </w:r>
-            <w:r>
+              <w:t>S16 - Human-Computer Interaction</w:t>
+            </w:r>
+          </w:p>
+        </w:tc>
+        <w:tc>
+          <w:tcPr>
+            <w:tcW w:w="2520" w:type="pct"/>
+            <w:shd w:val="clear" w:color="auto" w:fill="E7E6E6" w:themeFill="background2"/>
+          </w:tcPr>
+          <w:p>
+            <w:pPr>
               <w:rPr>
                 <w:rFonts w:cstheme="minorHAnsi"/>
                 <w:color w:val="538135" w:themeColor="accent6" w:themeShade="BF"/>
               </w:rPr>
-              <w:t>Human-Computer Interaction</w:t>
+            </w:pPr>
+            <w:r>
+              <w:rPr>
+                <w:rFonts w:cstheme="minorHAnsi"/>
+                <w:color w:val="538135" w:themeColor="accent6" w:themeShade="BF"/>
+              </w:rPr>
+              <w:t xml:space="preserve">S20 - System Analysis and Design </w:t>
+            </w:r>
+          </w:p>
+        </w:tc>
+      </w:tr>
+      <w:tr>
+        <w:tc>
+          <w:tcPr>
+            <w:tcW w:w="2480" w:type="pct"/>
+            <w:shd w:val="clear" w:color="auto" w:fill="E7E6E6" w:themeFill="background2"/>
+          </w:tcPr>
+          <w:p>
+            <w:pPr>
+              <w:rPr>
+                <w:rFonts w:cstheme="minorHAnsi"/>
+                <w:color w:val="BF8F00" w:themeColor="accent4" w:themeShade="BF"/>
+              </w:rPr>
+            </w:pPr>
+            <w:r>
+              <w:rPr>
+                <w:rFonts w:cstheme="minorHAnsi"/>
+                <w:color w:val="BF8F00" w:themeColor="accent4" w:themeShade="BF"/>
+              </w:rPr>
+              <w:t xml:space="preserve">S17 - Fundamental of Graphics Design </w:t>
             </w:r>
           </w:p>
         </w:tc>
@@ -1101,22 +985,15 @@
             <w:pPr>
               <w:rPr>
                 <w:rFonts w:cstheme="minorHAnsi"/>
-                <w:color w:val="538135" w:themeColor="accent6" w:themeShade="BF"/>
-              </w:rPr>
-            </w:pPr>
-            <w:r>
-              <w:rPr>
-                <w:rFonts w:cstheme="minorHAnsi"/>
-                <w:color w:val="538135" w:themeColor="accent6" w:themeShade="BF"/>
-              </w:rPr>
-              <w:t xml:space="preserve">S20 - </w:t>
-            </w:r>
-            <w:r>
-              <w:rPr>
-                <w:rFonts w:cstheme="minorHAnsi"/>
-                <w:color w:val="538135" w:themeColor="accent6" w:themeShade="BF"/>
-              </w:rPr>
-              <w:t xml:space="preserve">System Analysis and Design </w:t>
+                <w:color w:val="BF8F00" w:themeColor="accent4" w:themeShade="BF"/>
+              </w:rPr>
+            </w:pPr>
+            <w:r>
+              <w:rPr>
+                <w:rFonts w:cstheme="minorHAnsi"/>
+                <w:color w:val="BF8F00" w:themeColor="accent4" w:themeShade="BF"/>
+              </w:rPr>
+              <w:t xml:space="preserve">S20 - Software Security </w:t>
             </w:r>
           </w:p>
         </w:tc>
@@ -1139,14 +1016,58 @@
                 <w:rFonts w:cstheme="minorHAnsi"/>
                 <w:color w:val="BF8F00" w:themeColor="accent4" w:themeShade="BF"/>
               </w:rPr>
-              <w:t xml:space="preserve">S17 - </w:t>
-            </w:r>
-            <w:r>
+              <w:t>S17 - Design Process</w:t>
+            </w:r>
+          </w:p>
+        </w:tc>
+        <w:tc>
+          <w:tcPr>
+            <w:tcW w:w="2520" w:type="pct"/>
+            <w:shd w:val="clear" w:color="auto" w:fill="E7E6E6" w:themeFill="background2"/>
+          </w:tcPr>
+          <w:p>
+            <w:pPr>
+              <w:rPr>
+                <w:rFonts w:cstheme="minorHAnsi"/>
+                <w:color w:val="C45911" w:themeColor="accent2" w:themeShade="BF"/>
+              </w:rPr>
+            </w:pPr>
+            <w:r>
+              <w:rPr>
+                <w:rFonts w:cstheme="minorHAnsi"/>
+                <w:color w:val="C45911" w:themeColor="accent2" w:themeShade="BF"/>
+              </w:rPr>
+              <w:t>S21</w:t>
+            </w:r>
+            <w:r>
+              <w:rPr>
+                <w:rFonts w:cstheme="minorHAnsi"/>
+                <w:color w:val="C45911" w:themeColor="accent2" w:themeShade="BF"/>
+              </w:rPr>
+              <w:t xml:space="preserve"> - Numerical Analysis</w:t>
+            </w:r>
+          </w:p>
+        </w:tc>
+      </w:tr>
+      <w:tr>
+        <w:tc>
+          <w:tcPr>
+            <w:tcW w:w="2480" w:type="pct"/>
+            <w:shd w:val="clear" w:color="auto" w:fill="E7E6E6" w:themeFill="background2"/>
+          </w:tcPr>
+          <w:p>
+            <w:pPr>
               <w:rPr>
                 <w:rFonts w:cstheme="minorHAnsi"/>
                 <w:color w:val="BF8F00" w:themeColor="accent4" w:themeShade="BF"/>
               </w:rPr>
-              <w:t xml:space="preserve">Fundamental of Graphics Design </w:t>
+            </w:pPr>
+            <w:r>
+              <w:rPr>
+                <w:rFonts w:cstheme="minorHAnsi"/>
+                <w:color w:val="BF8F00" w:themeColor="accent4" w:themeShade="BF"/>
+              </w:rPr>
+              <w:t>S18 - UI Design</w:t>
             </w:r>
           </w:p>
         </w:tc>
@@ -1159,6 +1080,21 @@
             <w:pPr>
               <w:rPr>
                 <w:rFonts w:cstheme="minorHAnsi"/>
+              </w:rPr>
+            </w:pPr>
+          </w:p>
+        </w:tc>
+      </w:tr>
+      <w:tr>
+        <w:tc>
+          <w:tcPr>
+            <w:tcW w:w="2480" w:type="pct"/>
+            <w:shd w:val="clear" w:color="auto" w:fill="E7E6E6" w:themeFill="background2"/>
+          </w:tcPr>
+          <w:p>
+            <w:pPr>
+              <w:rPr>
+                <w:rFonts w:cstheme="minorHAnsi"/>
                 <w:color w:val="BF8F00" w:themeColor="accent4" w:themeShade="BF"/>
               </w:rPr>
             </w:pPr>
@@ -1167,145 +1103,7 @@
                 <w:rFonts w:cstheme="minorHAnsi"/>
                 <w:color w:val="BF8F00" w:themeColor="accent4" w:themeShade="BF"/>
               </w:rPr>
-              <w:t xml:space="preserve">S20 - </w:t>
-            </w:r>
-            <w:r>
-              <w:rPr>
-                <w:rFonts w:cstheme="minorHAnsi"/>
-                <w:color w:val="BF8F00" w:themeColor="accent4" w:themeShade="BF"/>
-              </w:rPr>
-              <w:t xml:space="preserve">Software Security </w:t>
-            </w:r>
-          </w:p>
-        </w:tc>
-      </w:tr>
-      <w:tr>
-        <w:tc>
-          <w:tcPr>
-            <w:tcW w:w="2480" w:type="pct"/>
-            <w:shd w:val="clear" w:color="auto" w:fill="E7E6E6" w:themeFill="background2"/>
-          </w:tcPr>
-          <w:p>
-            <w:pPr>
-              <w:rPr>
-                <w:rFonts w:cstheme="minorHAnsi"/>
-                <w:color w:val="BF8F00" w:themeColor="accent4" w:themeShade="BF"/>
-              </w:rPr>
-            </w:pPr>
-            <w:r>
-              <w:rPr>
-                <w:rFonts w:cstheme="minorHAnsi"/>
-                <w:color w:val="BF8F00" w:themeColor="accent4" w:themeShade="BF"/>
-              </w:rPr>
-              <w:t xml:space="preserve">S17 - </w:t>
-            </w:r>
-            <w:r>
-              <w:rPr>
-                <w:rFonts w:cstheme="minorHAnsi"/>
-                <w:color w:val="BF8F00" w:themeColor="accent4" w:themeShade="BF"/>
-              </w:rPr>
-              <w:t>Design Process</w:t>
-            </w:r>
-          </w:p>
-        </w:tc>
-        <w:tc>
-          <w:tcPr>
-            <w:tcW w:w="2520" w:type="pct"/>
-            <w:shd w:val="clear" w:color="auto" w:fill="E7E6E6" w:themeFill="background2"/>
-          </w:tcPr>
-          <w:p>
-            <w:pPr>
-              <w:rPr>
-                <w:rFonts w:cstheme="minorHAnsi"/>
-                <w:color w:val="C45911" w:themeColor="accent2" w:themeShade="BF"/>
-              </w:rPr>
-            </w:pPr>
-            <w:r>
-              <w:rPr>
-                <w:rFonts w:cstheme="minorHAnsi"/>
-                <w:color w:val="C45911" w:themeColor="accent2" w:themeShade="BF"/>
-              </w:rPr>
-              <w:t xml:space="preserve">S21 - </w:t>
-            </w:r>
-            <w:r>
-              <w:rPr>
-                <w:rFonts w:cstheme="minorHAnsi"/>
-                <w:color w:val="C45911" w:themeColor="accent2" w:themeShade="BF"/>
-              </w:rPr>
-              <w:t>Numerical Analysis</w:t>
-            </w:r>
-          </w:p>
-        </w:tc>
-      </w:tr>
-      <w:tr>
-        <w:tc>
-          <w:tcPr>
-            <w:tcW w:w="2480" w:type="pct"/>
-            <w:shd w:val="clear" w:color="auto" w:fill="E7E6E6" w:themeFill="background2"/>
-          </w:tcPr>
-          <w:p>
-            <w:pPr>
-              <w:rPr>
-                <w:rFonts w:cstheme="minorHAnsi"/>
-                <w:color w:val="BF8F00" w:themeColor="accent4" w:themeShade="BF"/>
-              </w:rPr>
-            </w:pPr>
-            <w:r>
-              <w:rPr>
-                <w:rFonts w:cstheme="minorHAnsi"/>
-                <w:color w:val="BF8F00" w:themeColor="accent4" w:themeShade="BF"/>
-              </w:rPr>
-              <w:t xml:space="preserve">S18 - </w:t>
-            </w:r>
-            <w:r>
-              <w:rPr>
-                <w:rFonts w:cstheme="minorHAnsi"/>
-                <w:color w:val="BF8F00" w:themeColor="accent4" w:themeShade="BF"/>
-              </w:rPr>
-              <w:t>UI Design</w:t>
-            </w:r>
-          </w:p>
-        </w:tc>
-        <w:tc>
-          <w:tcPr>
-            <w:tcW w:w="2520" w:type="pct"/>
-            <w:shd w:val="clear" w:color="auto" w:fill="E7E6E6" w:themeFill="background2"/>
-          </w:tcPr>
-          <w:p>
-            <w:pPr>
-              <w:rPr>
-                <w:rFonts w:cstheme="minorHAnsi"/>
-              </w:rPr>
-            </w:pPr>
-          </w:p>
-        </w:tc>
-      </w:tr>
-      <w:tr>
-        <w:tc>
-          <w:tcPr>
-            <w:tcW w:w="2480" w:type="pct"/>
-            <w:shd w:val="clear" w:color="auto" w:fill="E7E6E6" w:themeFill="background2"/>
-          </w:tcPr>
-          <w:p>
-            <w:pPr>
-              <w:rPr>
-                <w:rFonts w:cstheme="minorHAnsi"/>
-                <w:color w:val="BF8F00" w:themeColor="accent4" w:themeShade="BF"/>
-              </w:rPr>
-            </w:pPr>
-            <w:r>
-              <w:rPr>
-                <w:rFonts w:cstheme="minorHAnsi"/>
-                <w:color w:val="BF8F00" w:themeColor="accent4" w:themeShade="BF"/>
-              </w:rPr>
-              <w:t xml:space="preserve">S19 - </w:t>
-            </w:r>
-            <w:r>
-              <w:rPr>
-                <w:rFonts w:cstheme="minorHAnsi"/>
-                <w:color w:val="BF8F00" w:themeColor="accent4" w:themeShade="BF"/>
-              </w:rPr>
-              <w:t xml:space="preserve">UX Design </w:t>
+              <w:t xml:space="preserve">S19 - UX Design </w:t>
             </w:r>
           </w:p>
         </w:tc>
@@ -1342,21 +1140,7 @@
                 <w:b/>
                 <w:bCs/>
               </w:rPr>
-              <w:t>Second</w:t>
-            </w:r>
-            <w:r>
-              <w:rPr>
-                <w:b/>
-                <w:bCs/>
-              </w:rPr>
-              <w:t xml:space="preserve"> Term</w:t>
-            </w:r>
-            <w:r>
-              <w:rPr>
-                <w:b/>
-                <w:bCs/>
-              </w:rPr>
-              <w:t xml:space="preserve"> (4 Months) </w:t>
+              <w:t xml:space="preserve">Second Term (4 Months) </w:t>
             </w:r>
           </w:p>
         </w:tc>
@@ -1379,14 +1163,51 @@
                 <w:rFonts w:cstheme="minorHAnsi"/>
                 <w:color w:val="BF8F00" w:themeColor="accent4" w:themeShade="BF"/>
               </w:rPr>
-              <w:t xml:space="preserve">S22 - </w:t>
-            </w:r>
-            <w:r>
+              <w:t xml:space="preserve">S22 - Artificial Intelligence </w:t>
+            </w:r>
+          </w:p>
+        </w:tc>
+        <w:tc>
+          <w:tcPr>
+            <w:tcW w:w="2520" w:type="pct"/>
+            <w:shd w:val="clear" w:color="auto" w:fill="E7E6E6" w:themeFill="background2"/>
+          </w:tcPr>
+          <w:p>
+            <w:pPr>
+              <w:rPr>
+                <w:rFonts w:cstheme="minorHAnsi"/>
+                <w:color w:val="2E74B5" w:themeColor="accent1" w:themeShade="BF"/>
+              </w:rPr>
+            </w:pPr>
+            <w:r>
+              <w:rPr>
+                <w:rFonts w:cstheme="minorHAnsi"/>
+                <w:color w:val="2E74B5" w:themeColor="accent1" w:themeShade="BF"/>
+              </w:rPr>
+              <w:t xml:space="preserve">S25 - Software Design and Analysis </w:t>
+            </w:r>
+          </w:p>
+        </w:tc>
+      </w:tr>
+      <w:tr>
+        <w:tc>
+          <w:tcPr>
+            <w:tcW w:w="2480" w:type="pct"/>
+            <w:shd w:val="clear" w:color="auto" w:fill="E7E6E6" w:themeFill="background2"/>
+          </w:tcPr>
+          <w:p>
+            <w:pPr>
               <w:rPr>
                 <w:rFonts w:cstheme="minorHAnsi"/>
                 <w:color w:val="BF8F00" w:themeColor="accent4" w:themeShade="BF"/>
               </w:rPr>
-              <w:t xml:space="preserve">Artificial Intelligence </w:t>
+            </w:pPr>
+            <w:r>
+              <w:rPr>
+                <w:rFonts w:cstheme="minorHAnsi"/>
+                <w:color w:val="BF8F00" w:themeColor="accent4" w:themeShade="BF"/>
+              </w:rPr>
+              <w:t xml:space="preserve">S22 - Machine Learning  </w:t>
             </w:r>
           </w:p>
         </w:tc>
@@ -1407,14 +1228,51 @@
                 <w:rFonts w:cstheme="minorHAnsi"/>
                 <w:color w:val="2E74B5" w:themeColor="accent1" w:themeShade="BF"/>
               </w:rPr>
-              <w:t xml:space="preserve">S25 - </w:t>
-            </w:r>
-            <w:r>
+              <w:t>S25 - Architecture and Design Pattern</w:t>
+            </w:r>
+          </w:p>
+        </w:tc>
+      </w:tr>
+      <w:tr>
+        <w:tc>
+          <w:tcPr>
+            <w:tcW w:w="2480" w:type="pct"/>
+            <w:shd w:val="clear" w:color="auto" w:fill="E7E6E6" w:themeFill="background2"/>
+          </w:tcPr>
+          <w:p>
+            <w:pPr>
+              <w:rPr>
+                <w:rFonts w:cstheme="minorHAnsi"/>
+                <w:color w:val="BF8F00" w:themeColor="accent4" w:themeShade="BF"/>
+              </w:rPr>
+            </w:pPr>
+            <w:r>
+              <w:rPr>
+                <w:rFonts w:cstheme="minorHAnsi"/>
+                <w:color w:val="BF8F00" w:themeColor="accent4" w:themeShade="BF"/>
+              </w:rPr>
+              <w:t xml:space="preserve">S23 - Pattern Recognizing and Image Processing </w:t>
+            </w:r>
+          </w:p>
+        </w:tc>
+        <w:tc>
+          <w:tcPr>
+            <w:tcW w:w="2520" w:type="pct"/>
+            <w:shd w:val="clear" w:color="auto" w:fill="E7E6E6" w:themeFill="background2"/>
+          </w:tcPr>
+          <w:p>
+            <w:pPr>
               <w:rPr>
                 <w:rFonts w:cstheme="minorHAnsi"/>
                 <w:color w:val="2E74B5" w:themeColor="accent1" w:themeShade="BF"/>
               </w:rPr>
-              <w:t xml:space="preserve">Software Design and Analysis </w:t>
+            </w:pPr>
+            <w:r>
+              <w:rPr>
+                <w:rFonts w:cstheme="minorHAnsi"/>
+                <w:color w:val="2E74B5" w:themeColor="accent1" w:themeShade="BF"/>
+              </w:rPr>
+              <w:t xml:space="preserve">S25 - Software Architecture </w:t>
             </w:r>
           </w:p>
         </w:tc>
@@ -1429,22 +1287,22 @@
             <w:pPr>
               <w:rPr>
                 <w:rFonts w:cstheme="minorHAnsi"/>
-                <w:color w:val="BF8F00" w:themeColor="accent4" w:themeShade="BF"/>
-              </w:rPr>
-            </w:pPr>
-            <w:r>
-              <w:rPr>
-                <w:rFonts w:cstheme="minorHAnsi"/>
-                <w:color w:val="BF8F00" w:themeColor="accent4" w:themeShade="BF"/>
-              </w:rPr>
-              <w:t xml:space="preserve">S22 - </w:t>
-            </w:r>
-            <w:r>
-              <w:rPr>
-                <w:rFonts w:cstheme="minorHAnsi"/>
-                <w:color w:val="BF8F00" w:themeColor="accent4" w:themeShade="BF"/>
-              </w:rPr>
-              <w:t xml:space="preserve">Machine Learning  </w:t>
+                <w:color w:val="538135" w:themeColor="accent6" w:themeShade="BF"/>
+              </w:rPr>
+            </w:pPr>
+            <w:r>
+              <w:rPr>
+                <w:rFonts w:cstheme="minorHAnsi"/>
+                <w:color w:val="538135" w:themeColor="accent6" w:themeShade="BF"/>
+              </w:rPr>
+              <w:t xml:space="preserve">S24 - </w:t>
+            </w:r>
+            <w:r>
+              <w:rPr>
+                <w:rFonts w:cstheme="minorHAnsi"/>
+                <w:color w:val="538135" w:themeColor="accent6" w:themeShade="BF"/>
+              </w:rPr>
+              <w:t xml:space="preserve">Data Science, Big Data and Data Visualization </w:t>
             </w:r>
           </w:p>
         </w:tc>
@@ -1457,22 +1315,22 @@
             <w:pPr>
               <w:rPr>
                 <w:rFonts w:cstheme="minorHAnsi"/>
-                <w:color w:val="2E74B5" w:themeColor="accent1" w:themeShade="BF"/>
-              </w:rPr>
-            </w:pPr>
-            <w:r>
-              <w:rPr>
-                <w:rFonts w:cstheme="minorHAnsi"/>
-                <w:color w:val="2E74B5" w:themeColor="accent1" w:themeShade="BF"/>
-              </w:rPr>
-              <w:t xml:space="preserve">S25 - </w:t>
-            </w:r>
-            <w:r>
-              <w:rPr>
-                <w:rFonts w:cstheme="minorHAnsi"/>
-                <w:color w:val="2E74B5" w:themeColor="accent1" w:themeShade="BF"/>
-              </w:rPr>
-              <w:t>Architecture and Design Pattern</w:t>
+                <w:color w:val="C45911" w:themeColor="accent2" w:themeShade="BF"/>
+              </w:rPr>
+            </w:pPr>
+            <w:r>
+              <w:rPr>
+                <w:rFonts w:cstheme="minorHAnsi"/>
+                <w:color w:val="C45911" w:themeColor="accent2" w:themeShade="BF"/>
+              </w:rPr>
+              <w:t>S26</w:t>
+            </w:r>
+            <w:r>
+              <w:rPr>
+                <w:rFonts w:cstheme="minorHAnsi"/>
+                <w:color w:val="C45911" w:themeColor="accent2" w:themeShade="BF"/>
+              </w:rPr>
+              <w:t xml:space="preserve"> - Mathematics for AI, ML and DS</w:t>
             </w:r>
           </w:p>
         </w:tc>
@@ -1487,64 +1345,6 @@
             <w:pPr>
               <w:rPr>
                 <w:rFonts w:cstheme="minorHAnsi"/>
-                <w:color w:val="BF8F00" w:themeColor="accent4" w:themeShade="BF"/>
-              </w:rPr>
-            </w:pPr>
-            <w:r>
-              <w:rPr>
-                <w:rFonts w:cstheme="minorHAnsi"/>
-                <w:color w:val="BF8F00" w:themeColor="accent4" w:themeShade="BF"/>
-              </w:rPr>
-              <w:t xml:space="preserve">S23 - </w:t>
-            </w:r>
-            <w:r>
-              <w:rPr>
-                <w:rFonts w:cstheme="minorHAnsi"/>
-                <w:color w:val="BF8F00" w:themeColor="accent4" w:themeShade="BF"/>
-              </w:rPr>
-              <w:t xml:space="preserve">Pattern Recognizing and Image Processing </w:t>
-            </w:r>
-          </w:p>
-        </w:tc>
-        <w:tc>
-          <w:tcPr>
-            <w:tcW w:w="2520" w:type="pct"/>
-            <w:shd w:val="clear" w:color="auto" w:fill="E7E6E6" w:themeFill="background2"/>
-          </w:tcPr>
-          <w:p>
-            <w:pPr>
-              <w:rPr>
-                <w:rFonts w:cstheme="minorHAnsi"/>
-                <w:color w:val="2E74B5" w:themeColor="accent1" w:themeShade="BF"/>
-              </w:rPr>
-            </w:pPr>
-            <w:r>
-              <w:rPr>
-                <w:rFonts w:cstheme="minorHAnsi"/>
-                <w:color w:val="2E74B5" w:themeColor="accent1" w:themeShade="BF"/>
-              </w:rPr>
-              <w:t xml:space="preserve">S25 - </w:t>
-            </w:r>
-            <w:r>
-              <w:rPr>
-                <w:rFonts w:cstheme="minorHAnsi"/>
-                <w:color w:val="2E74B5" w:themeColor="accent1" w:themeShade="BF"/>
-              </w:rPr>
-              <w:t xml:space="preserve">Software Architecture </w:t>
-            </w:r>
-          </w:p>
-        </w:tc>
-      </w:tr>
-      <w:tr>
-        <w:tc>
-          <w:tcPr>
-            <w:tcW w:w="2480" w:type="pct"/>
-            <w:shd w:val="clear" w:color="auto" w:fill="E7E6E6" w:themeFill="background2"/>
-          </w:tcPr>
-          <w:p>
-            <w:pPr>
-              <w:rPr>
-                <w:rFonts w:cstheme="minorHAnsi"/>
                 <w:color w:val="538135" w:themeColor="accent6" w:themeShade="BF"/>
               </w:rPr>
             </w:pPr>
@@ -1553,72 +1353,7 @@
                 <w:rFonts w:cstheme="minorHAnsi"/>
                 <w:color w:val="538135" w:themeColor="accent6" w:themeShade="BF"/>
               </w:rPr>
-              <w:t xml:space="preserve">S24 - </w:t>
-            </w:r>
-            <w:r>
-              <w:rPr>
-                <w:rFonts w:cstheme="minorHAnsi"/>
-                <w:color w:val="538135" w:themeColor="accent6" w:themeShade="BF"/>
-              </w:rPr>
-              <w:t xml:space="preserve">Data Science, Big Data and Data Visualization </w:t>
-            </w:r>
-          </w:p>
-        </w:tc>
-        <w:tc>
-          <w:tcPr>
-            <w:tcW w:w="2520" w:type="pct"/>
-            <w:shd w:val="clear" w:color="auto" w:fill="E7E6E6" w:themeFill="background2"/>
-          </w:tcPr>
-          <w:p>
-            <w:pPr>
-              <w:rPr>
-                <w:rFonts w:cstheme="minorHAnsi"/>
-                <w:color w:val="538135" w:themeColor="accent6" w:themeShade="BF"/>
-              </w:rPr>
-            </w:pPr>
-            <w:r>
-              <w:rPr>
-                <w:rFonts w:cstheme="minorHAnsi"/>
-                <w:color w:val="538135" w:themeColor="accent6" w:themeShade="BF"/>
-              </w:rPr>
-              <w:t xml:space="preserve">S26 - </w:t>
-            </w:r>
-            <w:r>
-              <w:rPr>
-                <w:rFonts w:cstheme="minorHAnsi"/>
-                <w:color w:val="538135" w:themeColor="accent6" w:themeShade="BF"/>
-              </w:rPr>
-              <w:t>Combinatorial Optimization</w:t>
-            </w:r>
-          </w:p>
-        </w:tc>
-      </w:tr>
-      <w:tr>
-        <w:tc>
-          <w:tcPr>
-            <w:tcW w:w="2480" w:type="pct"/>
-            <w:shd w:val="clear" w:color="auto" w:fill="E7E6E6" w:themeFill="background2"/>
-          </w:tcPr>
-          <w:p>
-            <w:pPr>
-              <w:rPr>
-                <w:rFonts w:cstheme="minorHAnsi"/>
-                <w:color w:val="538135" w:themeColor="accent6" w:themeShade="BF"/>
-              </w:rPr>
-            </w:pPr>
-            <w:r>
-              <w:rPr>
-                <w:rFonts w:cstheme="minorHAnsi"/>
-                <w:color w:val="538135" w:themeColor="accent6" w:themeShade="BF"/>
-              </w:rPr>
-              <w:t xml:space="preserve">S24 - </w:t>
-            </w:r>
-            <w:r>
-              <w:rPr>
-                <w:rFonts w:cstheme="minorHAnsi"/>
-                <w:color w:val="538135" w:themeColor="accent6" w:themeShade="BF"/>
-              </w:rPr>
-              <w:t xml:space="preserve">Data Warehouse and Mining </w:t>
+              <w:t xml:space="preserve">S24 - Data Warehouse and Mining </w:t>
             </w:r>
           </w:p>
         </w:tc>
@@ -1655,21 +1390,7 @@
                 <w:b/>
                 <w:bCs/>
               </w:rPr>
-              <w:t>Third</w:t>
-            </w:r>
-            <w:r>
-              <w:rPr>
-                <w:b/>
-                <w:bCs/>
-              </w:rPr>
-              <w:t xml:space="preserve"> Term</w:t>
-            </w:r>
-            <w:r>
-              <w:rPr>
-                <w:b/>
-                <w:bCs/>
-              </w:rPr>
-              <w:t xml:space="preserve"> (4 Months)</w:t>
+              <w:t>Third Term (4 Months)</w:t>
             </w:r>
           </w:p>
         </w:tc>
@@ -1684,19 +1405,22 @@
             <w:pPr>
               <w:rPr>
                 <w:rFonts w:cstheme="minorHAnsi"/>
-              </w:rPr>
-            </w:pPr>
-            <w:r>
-              <w:rPr>
-                <w:rFonts w:cstheme="minorHAnsi"/>
-              </w:rPr>
-              <w:t xml:space="preserve">S27 - </w:t>
-            </w:r>
-            <w:r>
-              <w:rPr>
-                <w:rFonts w:cstheme="minorHAnsi"/>
-              </w:rPr>
-              <w:t xml:space="preserve">Theory of Computation </w:t>
+                <w:color w:val="538135" w:themeColor="accent6" w:themeShade="BF"/>
+              </w:rPr>
+            </w:pPr>
+            <w:r>
+              <w:rPr>
+                <w:rFonts w:cstheme="minorHAnsi"/>
+                <w:color w:val="538135" w:themeColor="accent6" w:themeShade="BF"/>
+              </w:rPr>
+              <w:t>S27</w:t>
+            </w:r>
+            <w:r>
+              <w:rPr>
+                <w:rFonts w:cstheme="minorHAnsi"/>
+                <w:color w:val="538135" w:themeColor="accent6" w:themeShade="BF"/>
+              </w:rPr>
+              <w:t xml:space="preserve"> - Business Psychology </w:t>
             </w:r>
           </w:p>
         </w:tc>
@@ -1715,13 +1439,13 @@
               <w:rPr>
                 <w:rFonts w:cstheme="minorHAnsi"/>
               </w:rPr>
-              <w:t xml:space="preserve">S32 - </w:t>
-            </w:r>
-            <w:r>
-              <w:rPr>
-                <w:rFonts w:cstheme="minorHAnsi"/>
-              </w:rPr>
-              <w:t xml:space="preserve">Business Psychology </w:t>
+              <w:t>S32</w:t>
+            </w:r>
+            <w:r>
+              <w:rPr>
+                <w:rFonts w:cstheme="minorHAnsi"/>
+              </w:rPr>
+              <w:t xml:space="preserve"> - Theory of Computation </w:t>
             </w:r>
           </w:p>
         </w:tc>
@@ -1736,19 +1460,22 @@
             <w:pPr>
               <w:rPr>
                 <w:rFonts w:cstheme="minorHAnsi"/>
-              </w:rPr>
-            </w:pPr>
-            <w:r>
-              <w:rPr>
-                <w:rFonts w:cstheme="minorHAnsi"/>
-              </w:rPr>
-              <w:t xml:space="preserve">S28 - </w:t>
-            </w:r>
-            <w:r>
-              <w:rPr>
-                <w:rFonts w:cstheme="minorHAnsi"/>
-              </w:rPr>
-              <w:t>Operating System and System Programming</w:t>
+                <w:color w:val="538135" w:themeColor="accent6" w:themeShade="BF"/>
+              </w:rPr>
+            </w:pPr>
+            <w:r>
+              <w:rPr>
+                <w:rFonts w:cstheme="minorHAnsi"/>
+                <w:color w:val="538135" w:themeColor="accent6" w:themeShade="BF"/>
+              </w:rPr>
+              <w:t>S28</w:t>
+            </w:r>
+            <w:r>
+              <w:rPr>
+                <w:rFonts w:cstheme="minorHAnsi"/>
+                <w:color w:val="538135" w:themeColor="accent6" w:themeShade="BF"/>
+              </w:rPr>
+              <w:t xml:space="preserve"> - Business Studies for Engineers</w:t>
             </w:r>
           </w:p>
         </w:tc>
@@ -1767,13 +1494,13 @@
               <w:rPr>
                 <w:rFonts w:cstheme="minorHAnsi"/>
               </w:rPr>
-              <w:t xml:space="preserve">S33 - </w:t>
-            </w:r>
-            <w:r>
-              <w:rPr>
-                <w:rFonts w:cstheme="minorHAnsi"/>
-              </w:rPr>
-              <w:t xml:space="preserve">Business Communication </w:t>
+              <w:t>S33</w:t>
+            </w:r>
+            <w:r>
+              <w:rPr>
+                <w:rFonts w:cstheme="minorHAnsi"/>
+              </w:rPr>
+              <w:t xml:space="preserve"> - Operating System and System Programming</w:t>
             </w:r>
           </w:p>
         </w:tc>
@@ -1788,13 +1515,22 @@
             <w:pPr>
               <w:rPr>
                 <w:rFonts w:cstheme="minorHAnsi"/>
-              </w:rPr>
-            </w:pPr>
-            <w:r>
-              <w:rPr>
-                <w:rFonts w:cstheme="minorHAnsi"/>
-              </w:rPr>
-              <w:t xml:space="preserve">S29 - Computer Network and Data Communication </w:t>
+                <w:color w:val="2E74B5" w:themeColor="accent1" w:themeShade="BF"/>
+              </w:rPr>
+            </w:pPr>
+            <w:r>
+              <w:rPr>
+                <w:rFonts w:cstheme="minorHAnsi"/>
+                <w:color w:val="2E74B5" w:themeColor="accent1" w:themeShade="BF"/>
+              </w:rPr>
+              <w:t>S29</w:t>
+            </w:r>
+            <w:r>
+              <w:rPr>
+                <w:rFonts w:cstheme="minorHAnsi"/>
+                <w:color w:val="2E74B5" w:themeColor="accent1" w:themeShade="BF"/>
+              </w:rPr>
+              <w:t xml:space="preserve"> - Business Communication </w:t>
             </w:r>
           </w:p>
         </w:tc>
@@ -1813,7 +1549,13 @@
               <w:rPr>
                 <w:rFonts w:cstheme="minorHAnsi"/>
               </w:rPr>
-              <w:t>S34 - Business Studies for Engineers</w:t>
+              <w:t>S34</w:t>
+            </w:r>
+            <w:r>
+              <w:rPr>
+                <w:rFonts w:cstheme="minorHAnsi"/>
+              </w:rPr>
+              <w:t xml:space="preserve"> - Computer Network and Data Communication </w:t>
             </w:r>
           </w:p>
         </w:tc>
@@ -1828,13 +1570,22 @@
             <w:pPr>
               <w:rPr>
                 <w:rFonts w:cstheme="minorHAnsi"/>
-              </w:rPr>
-            </w:pPr>
-            <w:r>
-              <w:rPr>
-                <w:rFonts w:cstheme="minorHAnsi"/>
-              </w:rPr>
-              <w:t xml:space="preserve">S30 - Computer Organization </w:t>
+                <w:color w:val="2E74B5" w:themeColor="accent1" w:themeShade="BF"/>
+              </w:rPr>
+            </w:pPr>
+            <w:r>
+              <w:rPr>
+                <w:rFonts w:cstheme="minorHAnsi"/>
+                <w:color w:val="2E74B5" w:themeColor="accent1" w:themeShade="BF"/>
+              </w:rPr>
+              <w:t>S30</w:t>
+            </w:r>
+            <w:r>
+              <w:rPr>
+                <w:rFonts w:cstheme="minorHAnsi"/>
+                <w:color w:val="2E74B5" w:themeColor="accent1" w:themeShade="BF"/>
+              </w:rPr>
+              <w:t xml:space="preserve"> - English for Business Communication </w:t>
             </w:r>
           </w:p>
         </w:tc>
@@ -1853,13 +1604,13 @@
               <w:rPr>
                 <w:rFonts w:cstheme="minorHAnsi"/>
               </w:rPr>
-              <w:t>S35 -</w:t>
-            </w:r>
-            <w:r>
-              <w:rPr>
-                <w:rFonts w:cstheme="minorHAnsi"/>
-              </w:rPr>
-              <w:t xml:space="preserve"> English for Business Communication </w:t>
+              <w:t>S35</w:t>
+            </w:r>
+            <w:r>
+              <w:rPr>
+                <w:rFonts w:cstheme="minorHAnsi"/>
+              </w:rPr>
+              <w:t xml:space="preserve"> - Computer Organization </w:t>
             </w:r>
           </w:p>
         </w:tc>
@@ -1874,14 +1625,25 @@
             <w:pPr>
               <w:rPr>
                 <w:rFonts w:cstheme="minorHAnsi"/>
-              </w:rPr>
-            </w:pPr>
-            <w:r>
-              <w:rPr>
-                <w:rFonts w:cstheme="minorHAnsi"/>
-              </w:rPr>
-              <w:t xml:space="preserve">S31 - Distributed System and Parallel Computing </w:t>
-            </w:r>
+                <w:color w:val="BF8F00" w:themeColor="accent4" w:themeShade="BF"/>
+              </w:rPr>
+            </w:pPr>
+            <w:r>
+              <w:rPr>
+                <w:rFonts w:cstheme="minorHAnsi"/>
+                <w:color w:val="BF8F00" w:themeColor="accent4" w:themeShade="BF"/>
+              </w:rPr>
+              <w:t>S31</w:t>
+            </w:r>
+            <w:r>
+              <w:rPr>
+                <w:rFonts w:cstheme="minorHAnsi"/>
+                <w:color w:val="BF8F00" w:themeColor="accent4" w:themeShade="BF"/>
+              </w:rPr>
+              <w:t xml:space="preserve"> - Professional Ethics for Information System </w:t>
+            </w:r>
+            <w:bookmarkStart w:id="0" w:name="_GoBack"/>
+            <w:bookmarkEnd w:id="0"/>
           </w:p>
         </w:tc>
         <w:tc>
@@ -1899,7 +1661,13 @@
               <w:rPr>
                 <w:rFonts w:cstheme="minorHAnsi"/>
               </w:rPr>
-              <w:t xml:space="preserve">S34 - Professional Ethics for Information System </w:t>
+              <w:t>S36</w:t>
+            </w:r>
+            <w:r>
+              <w:rPr>
+                <w:rFonts w:cstheme="minorHAnsi"/>
+              </w:rPr>
+              <w:t xml:space="preserve"> - Distributed System and Parallel Computing </w:t>
             </w:r>
           </w:p>
         </w:tc>
@@ -9882,7 +9650,7 @@
 </file>
 
 <file path=customXml/itemProps1.xml><?xml version="1.0" encoding="utf-8"?>
-<ds:datastoreItem xmlns:ds="http://schemas.openxmlformats.org/officeDocument/2006/customXml" ds:itemID="{D483BD24-76B6-4527-BBB6-12B341483541}">
+<ds:datastoreItem xmlns:ds="http://schemas.openxmlformats.org/officeDocument/2006/customXml" ds:itemID="{2C8458D7-6982-4A51-B8E6-105F09A98306}">
   <ds:schemaRefs>
     <ds:schemaRef ds:uri="http://schemas.openxmlformats.org/officeDocument/2006/bibliography"/>
   </ds:schemaRefs>

</xml_diff>

<commit_message>
personal library (ver-2) update-98
</commit_message>
<xml_diff>
--- a/resources/Courses/GPT/Courses.docx
+++ b/resources/Courses/GPT/Courses.docx
@@ -38,7 +38,28 @@
                 <w:b/>
                 <w:bCs/>
               </w:rPr>
-              <w:t xml:space="preserve"> (4 Months)</w:t>
+              <w:t xml:space="preserve"> (</w:t>
+            </w:r>
+            <w:r>
+              <w:rPr>
+                <w:b/>
+                <w:bCs/>
+              </w:rPr>
+              <w:t>Y1-</w:t>
+            </w:r>
+            <w:r>
+              <w:rPr>
+                <w:b/>
+                <w:bCs/>
+              </w:rPr>
+              <w:t>6</w:t>
+            </w:r>
+            <w:r>
+              <w:rPr>
+                <w:b/>
+                <w:bCs/>
+              </w:rPr>
+              <w:t xml:space="preserve"> Months)</w:t>
             </w:r>
           </w:p>
         </w:tc>
@@ -61,7 +82,21 @@
                 <w:rFonts w:cstheme="minorHAnsi"/>
                 <w:color w:val="538135" w:themeColor="accent6" w:themeShade="BF"/>
               </w:rPr>
-              <w:t xml:space="preserve">S01 - </w:t>
+              <w:t xml:space="preserve">S01 </w:t>
+            </w:r>
+            <w:r>
+              <w:rPr>
+                <w:rFonts w:cstheme="minorHAnsi"/>
+                <w:color w:val="538135" w:themeColor="accent6" w:themeShade="BF"/>
+              </w:rPr>
+              <w:t>–</w:t>
+            </w:r>
+            <w:r>
+              <w:rPr>
+                <w:rFonts w:cstheme="minorHAnsi"/>
+                <w:color w:val="538135" w:themeColor="accent6" w:themeShade="BF"/>
+              </w:rPr>
+              <w:t xml:space="preserve"> </w:t>
             </w:r>
             <w:r>
               <w:rPr>
@@ -98,7 +133,21 @@
                 <w:rFonts w:cstheme="minorHAnsi"/>
                 <w:color w:val="538135" w:themeColor="accent6" w:themeShade="BF"/>
               </w:rPr>
-              <w:t xml:space="preserve">S04 - </w:t>
+              <w:t xml:space="preserve">S04 </w:t>
+            </w:r>
+            <w:r>
+              <w:rPr>
+                <w:rFonts w:cstheme="minorHAnsi"/>
+                <w:color w:val="538135" w:themeColor="accent6" w:themeShade="BF"/>
+              </w:rPr>
+              <w:t>–</w:t>
+            </w:r>
+            <w:r>
+              <w:rPr>
+                <w:rFonts w:cstheme="minorHAnsi"/>
+                <w:color w:val="538135" w:themeColor="accent6" w:themeShade="BF"/>
+              </w:rPr>
+              <w:t xml:space="preserve"> </w:t>
             </w:r>
             <w:r>
               <w:rPr>
@@ -130,7 +179,21 @@
                 <w:rFonts w:cstheme="minorHAnsi"/>
                 <w:color w:val="538135" w:themeColor="accent6" w:themeShade="BF"/>
               </w:rPr>
-              <w:t xml:space="preserve">S01 - </w:t>
+              <w:t xml:space="preserve">S01 </w:t>
+            </w:r>
+            <w:r>
+              <w:rPr>
+                <w:rFonts w:cstheme="minorHAnsi"/>
+                <w:color w:val="538135" w:themeColor="accent6" w:themeShade="BF"/>
+              </w:rPr>
+              <w:t>–</w:t>
+            </w:r>
+            <w:r>
+              <w:rPr>
+                <w:rFonts w:cstheme="minorHAnsi"/>
+                <w:color w:val="538135" w:themeColor="accent6" w:themeShade="BF"/>
+              </w:rPr>
+              <w:t xml:space="preserve"> </w:t>
             </w:r>
             <w:r>
               <w:rPr>
@@ -167,13 +230,27 @@
                 <w:rFonts w:cstheme="minorHAnsi"/>
                 <w:color w:val="538135" w:themeColor="accent6" w:themeShade="BF"/>
               </w:rPr>
-              <w:t xml:space="preserve">S04 - </w:t>
+              <w:t xml:space="preserve">S04 </w:t>
             </w:r>
             <w:r>
               <w:rPr>
                 <w:rFonts w:cstheme="minorHAnsi"/>
                 <w:color w:val="538135" w:themeColor="accent6" w:themeShade="BF"/>
               </w:rPr>
+              <w:t>–</w:t>
+            </w:r>
+            <w:r>
+              <w:rPr>
+                <w:rFonts w:cstheme="minorHAnsi"/>
+                <w:color w:val="538135" w:themeColor="accent6" w:themeShade="BF"/>
+              </w:rPr>
+              <w:t xml:space="preserve"> </w:t>
+            </w:r>
+            <w:r>
+              <w:rPr>
+                <w:rFonts w:cstheme="minorHAnsi"/>
+                <w:color w:val="538135" w:themeColor="accent6" w:themeShade="BF"/>
+              </w:rPr>
               <w:t xml:space="preserve">Software Maintenance </w:t>
             </w:r>
           </w:p>
@@ -197,7 +274,28 @@
                 <w:rFonts w:cstheme="minorHAnsi"/>
                 <w:color w:val="BF8F00" w:themeColor="accent4" w:themeShade="BF"/>
               </w:rPr>
-              <w:t xml:space="preserve">S02 - </w:t>
+              <w:t>S02</w:t>
+            </w:r>
+            <w:r>
+              <w:rPr>
+                <w:rFonts w:cstheme="minorHAnsi"/>
+                <w:color w:val="BF8F00" w:themeColor="accent4" w:themeShade="BF"/>
+              </w:rPr>
+              <w:t xml:space="preserve"> </w:t>
+            </w:r>
+            <w:r>
+              <w:rPr>
+                <w:rFonts w:cstheme="minorHAnsi"/>
+                <w:color w:val="BF8F00" w:themeColor="accent4" w:themeShade="BF"/>
+              </w:rPr>
+              <w:t>–</w:t>
+            </w:r>
+            <w:r>
+              <w:rPr>
+                <w:rFonts w:cstheme="minorHAnsi"/>
+                <w:color w:val="BF8F00" w:themeColor="accent4" w:themeShade="BF"/>
+              </w:rPr>
+              <w:t xml:space="preserve"> </w:t>
             </w:r>
             <w:r>
               <w:rPr>
@@ -206,7 +304,14 @@
                 <w:color w:val="BF8F00" w:themeColor="accent4" w:themeShade="BF"/>
                 <w:u w:val="none"/>
               </w:rPr>
-              <w:t>Data Structure</w:t>
+              <w:t>DBMS</w:t>
+            </w:r>
+            <w:r>
+              <w:rPr>
+                <w:rFonts w:cstheme="minorHAnsi"/>
+                <w:color w:val="BF8F00" w:themeColor="accent4" w:themeShade="BF"/>
+              </w:rPr>
+              <w:t xml:space="preserve"> </w:t>
             </w:r>
           </w:p>
         </w:tc>
@@ -227,14 +332,21 @@
                 <w:rFonts w:cstheme="minorHAnsi"/>
                 <w:color w:val="C45911" w:themeColor="accent2" w:themeShade="BF"/>
               </w:rPr>
-              <w:t xml:space="preserve">S05 - </w:t>
+              <w:t xml:space="preserve">S05 </w:t>
             </w:r>
             <w:r>
               <w:rPr>
                 <w:rFonts w:cstheme="minorHAnsi"/>
                 <w:color w:val="C45911" w:themeColor="accent2" w:themeShade="BF"/>
               </w:rPr>
-              <w:t xml:space="preserve">Foundation of Basic Mathematics </w:t>
+              <w:t>–</w:t>
+            </w:r>
+            <w:r>
+              <w:rPr>
+                <w:rFonts w:cstheme="minorHAnsi"/>
+                <w:color w:val="C45911" w:themeColor="accent2" w:themeShade="BF"/>
+              </w:rPr>
+              <w:t xml:space="preserve"> Foundation of Basic Mathematics </w:t>
             </w:r>
           </w:p>
         </w:tc>
@@ -257,7 +369,28 @@
                 <w:rFonts w:cstheme="minorHAnsi"/>
                 <w:color w:val="BF8F00" w:themeColor="accent4" w:themeShade="BF"/>
               </w:rPr>
-              <w:t xml:space="preserve">S02 - </w:t>
+              <w:t>S03</w:t>
+            </w:r>
+            <w:r>
+              <w:rPr>
+                <w:rFonts w:cstheme="minorHAnsi"/>
+                <w:color w:val="BF8F00" w:themeColor="accent4" w:themeShade="BF"/>
+              </w:rPr>
+              <w:t xml:space="preserve"> </w:t>
+            </w:r>
+            <w:r>
+              <w:rPr>
+                <w:rFonts w:cstheme="minorHAnsi"/>
+                <w:color w:val="BF8F00" w:themeColor="accent4" w:themeShade="BF"/>
+              </w:rPr>
+              <w:t>–</w:t>
+            </w:r>
+            <w:r>
+              <w:rPr>
+                <w:rFonts w:cstheme="minorHAnsi"/>
+                <w:color w:val="BF8F00" w:themeColor="accent4" w:themeShade="BF"/>
+              </w:rPr>
+              <w:t xml:space="preserve"> </w:t>
             </w:r>
             <w:r>
               <w:rPr>
@@ -266,7 +399,7 @@
                 <w:color w:val="BF8F00" w:themeColor="accent4" w:themeShade="BF"/>
                 <w:u w:val="none"/>
               </w:rPr>
-              <w:t>Algorithm</w:t>
+              <w:t>Data Structure</w:t>
             </w:r>
           </w:p>
         </w:tc>
@@ -279,6 +412,7 @@
             <w:pPr>
               <w:rPr>
                 <w:rFonts w:cstheme="minorHAnsi"/>
+                <w:color w:val="BF8F00" w:themeColor="accent4" w:themeShade="BF"/>
               </w:rPr>
             </w:pPr>
           </w:p>
@@ -302,7 +436,28 @@
                 <w:rFonts w:cstheme="minorHAnsi"/>
                 <w:color w:val="BF8F00" w:themeColor="accent4" w:themeShade="BF"/>
               </w:rPr>
-              <w:t xml:space="preserve">S03 - </w:t>
+              <w:t>S03</w:t>
+            </w:r>
+            <w:r>
+              <w:rPr>
+                <w:rFonts w:cstheme="minorHAnsi"/>
+                <w:color w:val="BF8F00" w:themeColor="accent4" w:themeShade="BF"/>
+              </w:rPr>
+              <w:t xml:space="preserve"> </w:t>
+            </w:r>
+            <w:r>
+              <w:rPr>
+                <w:rFonts w:cstheme="minorHAnsi"/>
+                <w:color w:val="BF8F00" w:themeColor="accent4" w:themeShade="BF"/>
+              </w:rPr>
+              <w:t>–</w:t>
+            </w:r>
+            <w:r>
+              <w:rPr>
+                <w:rFonts w:cstheme="minorHAnsi"/>
+                <w:color w:val="BF8F00" w:themeColor="accent4" w:themeShade="BF"/>
+              </w:rPr>
+              <w:t xml:space="preserve"> </w:t>
             </w:r>
             <w:r>
               <w:rPr>
@@ -311,26 +466,20 @@
                 <w:color w:val="BF8F00" w:themeColor="accent4" w:themeShade="BF"/>
                 <w:u w:val="none"/>
               </w:rPr>
-              <w:t>DBMS</w:t>
-            </w:r>
-            <w:r>
+              <w:t>Algorithm</w:t>
+            </w:r>
+          </w:p>
+        </w:tc>
+        <w:tc>
+          <w:tcPr>
+            <w:tcW w:w="2520" w:type="pct"/>
+            <w:shd w:val="clear" w:color="auto" w:fill="E7E6E6" w:themeFill="background2"/>
+          </w:tcPr>
+          <w:p>
+            <w:pPr>
               <w:rPr>
                 <w:rFonts w:cstheme="minorHAnsi"/>
                 <w:color w:val="BF8F00" w:themeColor="accent4" w:themeShade="BF"/>
-              </w:rPr>
-              <w:t xml:space="preserve"> </w:t>
-            </w:r>
-          </w:p>
-        </w:tc>
-        <w:tc>
-          <w:tcPr>
-            <w:tcW w:w="2520" w:type="pct"/>
-            <w:shd w:val="clear" w:color="auto" w:fill="E7E6E6" w:themeFill="background2"/>
-          </w:tcPr>
-          <w:p>
-            <w:pPr>
-              <w:rPr>
-                <w:rFonts w:cstheme="minorHAnsi"/>
               </w:rPr>
             </w:pPr>
           </w:p>
@@ -355,14 +504,21 @@
                 <w:b/>
                 <w:bCs/>
               </w:rPr>
-              <w:t>Second Term</w:t>
-            </w:r>
-            <w:r>
-              <w:rPr>
-                <w:b/>
-                <w:bCs/>
-              </w:rPr>
-              <w:t xml:space="preserve"> (4 Months)</w:t>
+              <w:t>Second Term (</w:t>
+            </w:r>
+            <w:r>
+              <w:rPr>
+                <w:b/>
+                <w:bCs/>
+              </w:rPr>
+              <w:t>Y1-</w:t>
+            </w:r>
+            <w:r>
+              <w:rPr>
+                <w:b/>
+                <w:bCs/>
+              </w:rPr>
+              <w:t>6 Months)</w:t>
             </w:r>
           </w:p>
         </w:tc>
@@ -385,13 +541,55 @@
                 <w:rFonts w:cstheme="minorHAnsi"/>
                 <w:color w:val="2E74B5" w:themeColor="accent1" w:themeShade="BF"/>
               </w:rPr>
-              <w:t xml:space="preserve">S06 </w:t>
+              <w:t>S01</w:t>
             </w:r>
             <w:r>
               <w:rPr>
                 <w:rFonts w:cstheme="minorHAnsi"/>
                 <w:color w:val="2E74B5" w:themeColor="accent1" w:themeShade="BF"/>
               </w:rPr>
+              <w:t xml:space="preserve"> – Fundamental </w:t>
+            </w:r>
+            <w:r>
+              <w:rPr>
+                <w:rFonts w:cstheme="minorHAnsi"/>
+                <w:color w:val="2E74B5" w:themeColor="accent1" w:themeShade="BF"/>
+              </w:rPr>
+              <w:t>Web Programming</w:t>
+            </w:r>
+          </w:p>
+        </w:tc>
+        <w:tc>
+          <w:tcPr>
+            <w:tcW w:w="2520" w:type="pct"/>
+            <w:shd w:val="clear" w:color="auto" w:fill="E7E6E6" w:themeFill="background2"/>
+          </w:tcPr>
+          <w:p>
+            <w:pPr>
+              <w:rPr>
+                <w:rFonts w:cstheme="minorHAnsi"/>
+                <w:color w:val="2E74B5" w:themeColor="accent1" w:themeShade="BF"/>
+              </w:rPr>
+            </w:pPr>
+            <w:r>
+              <w:rPr>
+                <w:rFonts w:cstheme="minorHAnsi"/>
+                <w:color w:val="2E74B5" w:themeColor="accent1" w:themeShade="BF"/>
+              </w:rPr>
+              <w:t>S03</w:t>
+            </w:r>
+            <w:r>
+              <w:rPr>
+                <w:rFonts w:cstheme="minorHAnsi"/>
+                <w:color w:val="2E74B5" w:themeColor="accent1" w:themeShade="BF"/>
+              </w:rPr>
+              <w:t xml:space="preserve"> </w:t>
+            </w:r>
+            <w:r>
+              <w:rPr>
+                <w:rFonts w:cstheme="minorHAnsi"/>
+                <w:color w:val="2E74B5" w:themeColor="accent1" w:themeShade="BF"/>
+              </w:rPr>
               <w:t>–</w:t>
             </w:r>
             <w:r>
@@ -399,6 +597,71 @@
                 <w:rFonts w:cstheme="minorHAnsi"/>
                 <w:color w:val="2E74B5" w:themeColor="accent1" w:themeShade="BF"/>
               </w:rPr>
+              <w:t xml:space="preserve"> Software Design and Analysis </w:t>
+            </w:r>
+          </w:p>
+        </w:tc>
+      </w:tr>
+      <w:tr>
+        <w:tc>
+          <w:tcPr>
+            <w:tcW w:w="2480" w:type="pct"/>
+            <w:shd w:val="clear" w:color="auto" w:fill="E7E6E6" w:themeFill="background2"/>
+          </w:tcPr>
+          <w:p>
+            <w:pPr>
+              <w:rPr>
+                <w:rFonts w:cstheme="minorHAnsi"/>
+                <w:color w:val="2E74B5" w:themeColor="accent1" w:themeShade="BF"/>
+              </w:rPr>
+            </w:pPr>
+            <w:r>
+              <w:rPr>
+                <w:rFonts w:cstheme="minorHAnsi"/>
+                <w:color w:val="2E74B5" w:themeColor="accent1" w:themeShade="BF"/>
+              </w:rPr>
+              <w:t>S01</w:t>
+            </w:r>
+            <w:r>
+              <w:rPr>
+                <w:rFonts w:cstheme="minorHAnsi"/>
+                <w:color w:val="2E74B5" w:themeColor="accent1" w:themeShade="BF"/>
+              </w:rPr>
+              <w:t xml:space="preserve"> – </w:t>
+            </w:r>
+            <w:r>
+              <w:rPr>
+                <w:rFonts w:cstheme="minorHAnsi"/>
+                <w:color w:val="2E74B5" w:themeColor="accent1" w:themeShade="BF"/>
+              </w:rPr>
+              <w:t xml:space="preserve">Front-End Development and Frameworks </w:t>
+            </w:r>
+          </w:p>
+        </w:tc>
+        <w:tc>
+          <w:tcPr>
+            <w:tcW w:w="2520" w:type="pct"/>
+            <w:shd w:val="clear" w:color="auto" w:fill="E7E6E6" w:themeFill="background2"/>
+          </w:tcPr>
+          <w:p>
+            <w:pPr>
+              <w:rPr>
+                <w:rFonts w:cstheme="minorHAnsi"/>
+                <w:color w:val="2E74B5" w:themeColor="accent1" w:themeShade="BF"/>
+              </w:rPr>
+            </w:pPr>
+            <w:r>
+              <w:rPr>
+                <w:rFonts w:cstheme="minorHAnsi"/>
+                <w:color w:val="2E74B5" w:themeColor="accent1" w:themeShade="BF"/>
+              </w:rPr>
+              <w:t>S03</w:t>
+            </w:r>
+            <w:r>
+              <w:rPr>
+                <w:rFonts w:cstheme="minorHAnsi"/>
+                <w:color w:val="2E74B5" w:themeColor="accent1" w:themeShade="BF"/>
+              </w:rPr>
               <w:t xml:space="preserve"> </w:t>
             </w:r>
             <w:r>
@@ -406,14 +669,51 @@
                 <w:rFonts w:cstheme="minorHAnsi"/>
                 <w:color w:val="2E74B5" w:themeColor="accent1" w:themeShade="BF"/>
               </w:rPr>
-              <w:t xml:space="preserve">Fundamental </w:t>
+              <w:t>–</w:t>
             </w:r>
             <w:r>
               <w:rPr>
                 <w:rFonts w:cstheme="minorHAnsi"/>
                 <w:color w:val="2E74B5" w:themeColor="accent1" w:themeShade="BF"/>
               </w:rPr>
-              <w:t>Web Programming</w:t>
+              <w:t xml:space="preserve"> Architecture and Design Pattern</w:t>
+            </w:r>
+          </w:p>
+        </w:tc>
+      </w:tr>
+      <w:tr>
+        <w:tc>
+          <w:tcPr>
+            <w:tcW w:w="2480" w:type="pct"/>
+            <w:shd w:val="clear" w:color="auto" w:fill="E7E6E6" w:themeFill="background2"/>
+          </w:tcPr>
+          <w:p>
+            <w:pPr>
+              <w:rPr>
+                <w:rFonts w:cstheme="minorHAnsi"/>
+                <w:color w:val="2E74B5" w:themeColor="accent1" w:themeShade="BF"/>
+              </w:rPr>
+            </w:pPr>
+            <w:r>
+              <w:rPr>
+                <w:rFonts w:cstheme="minorHAnsi"/>
+                <w:color w:val="2E74B5" w:themeColor="accent1" w:themeShade="BF"/>
+              </w:rPr>
+              <w:t>S01</w:t>
+            </w:r>
+            <w:r>
+              <w:rPr>
+                <w:rFonts w:cstheme="minorHAnsi"/>
+                <w:color w:val="2E74B5" w:themeColor="accent1" w:themeShade="BF"/>
+              </w:rPr>
+              <w:t xml:space="preserve"> – Back-End Development</w:t>
+            </w:r>
+            <w:r>
+              <w:rPr>
+                <w:rFonts w:cstheme="minorHAnsi"/>
+                <w:color w:val="2E74B5" w:themeColor="accent1" w:themeShade="BF"/>
+              </w:rPr>
+              <w:t xml:space="preserve"> and Frameworks </w:t>
             </w:r>
           </w:p>
         </w:tc>
@@ -426,21 +726,36 @@
             <w:pPr>
               <w:rPr>
                 <w:rFonts w:cstheme="minorHAnsi"/>
-                <w:color w:val="BF8F00" w:themeColor="accent4" w:themeShade="BF"/>
-              </w:rPr>
-            </w:pPr>
-            <w:r>
-              <w:rPr>
-                <w:rFonts w:cstheme="minorHAnsi"/>
-                <w:color w:val="BF8F00" w:themeColor="accent4" w:themeShade="BF"/>
-              </w:rPr>
-              <w:t xml:space="preserve">S09 - </w:t>
-            </w:r>
-            <w:r>
-              <w:rPr>
-                <w:color w:val="BF8F00" w:themeColor="accent4" w:themeShade="BF"/>
-              </w:rPr>
-              <w:t>Requirement Specification and Analysis</w:t>
+                <w:color w:val="2E74B5" w:themeColor="accent1" w:themeShade="BF"/>
+              </w:rPr>
+            </w:pPr>
+            <w:r>
+              <w:rPr>
+                <w:rFonts w:cstheme="minorHAnsi"/>
+                <w:color w:val="2E74B5" w:themeColor="accent1" w:themeShade="BF"/>
+              </w:rPr>
+              <w:t>S03</w:t>
+            </w:r>
+            <w:r>
+              <w:rPr>
+                <w:rFonts w:cstheme="minorHAnsi"/>
+                <w:color w:val="2E74B5" w:themeColor="accent1" w:themeShade="BF"/>
+              </w:rPr>
+              <w:t xml:space="preserve"> </w:t>
+            </w:r>
+            <w:r>
+              <w:rPr>
+                <w:rFonts w:cstheme="minorHAnsi"/>
+                <w:color w:val="2E74B5" w:themeColor="accent1" w:themeShade="BF"/>
+              </w:rPr>
+              <w:t>–</w:t>
+            </w:r>
+            <w:r>
+              <w:rPr>
+                <w:rFonts w:cstheme="minorHAnsi"/>
+                <w:color w:val="2E74B5" w:themeColor="accent1" w:themeShade="BF"/>
+              </w:rPr>
+              <w:t xml:space="preserve"> Software Architecture </w:t>
             </w:r>
           </w:p>
         </w:tc>
@@ -463,13 +778,20 @@
                 <w:rFonts w:cstheme="minorHAnsi"/>
                 <w:color w:val="2E74B5" w:themeColor="accent1" w:themeShade="BF"/>
               </w:rPr>
-              <w:t xml:space="preserve">S06 </w:t>
+              <w:t>S01</w:t>
             </w:r>
             <w:r>
               <w:rPr>
                 <w:rFonts w:cstheme="minorHAnsi"/>
                 <w:color w:val="2E74B5" w:themeColor="accent1" w:themeShade="BF"/>
               </w:rPr>
+              <w:t xml:space="preserve"> </w:t>
+            </w:r>
+            <w:r>
+              <w:rPr>
+                <w:rFonts w:cstheme="minorHAnsi"/>
+                <w:color w:val="2E74B5" w:themeColor="accent1" w:themeShade="BF"/>
+              </w:rPr>
               <w:t>–</w:t>
             </w:r>
             <w:r>
@@ -477,160 +799,93 @@
                 <w:rFonts w:cstheme="minorHAnsi"/>
                 <w:color w:val="2E74B5" w:themeColor="accent1" w:themeShade="BF"/>
               </w:rPr>
+              <w:t xml:space="preserve"> Full-Stack Development  </w:t>
+            </w:r>
+          </w:p>
+        </w:tc>
+        <w:tc>
+          <w:tcPr>
+            <w:tcW w:w="2520" w:type="pct"/>
+            <w:shd w:val="clear" w:color="auto" w:fill="E7E6E6" w:themeFill="background2"/>
+          </w:tcPr>
+          <w:p>
+            <w:pPr>
+              <w:rPr>
+                <w:rFonts w:cstheme="minorHAnsi"/>
+                <w:color w:val="C45911" w:themeColor="accent2" w:themeShade="BF"/>
+              </w:rPr>
+            </w:pPr>
+            <w:r>
+              <w:rPr>
+                <w:rFonts w:cstheme="minorHAnsi"/>
+                <w:color w:val="C45911" w:themeColor="accent2" w:themeShade="BF"/>
+              </w:rPr>
+              <w:t>S04</w:t>
+            </w:r>
+            <w:r>
+              <w:rPr>
+                <w:rFonts w:cstheme="minorHAnsi"/>
+                <w:color w:val="C45911" w:themeColor="accent2" w:themeShade="BF"/>
+              </w:rPr>
               <w:t xml:space="preserve"> </w:t>
             </w:r>
             <w:r>
               <w:rPr>
                 <w:rFonts w:cstheme="minorHAnsi"/>
+                <w:color w:val="C45911" w:themeColor="accent2" w:themeShade="BF"/>
+              </w:rPr>
+              <w:t>–</w:t>
+            </w:r>
+            <w:r>
+              <w:rPr>
+                <w:rFonts w:cstheme="minorHAnsi"/>
+                <w:color w:val="C45911" w:themeColor="accent2" w:themeShade="BF"/>
+              </w:rPr>
+              <w:t xml:space="preserve"> Statistics</w:t>
+            </w:r>
+          </w:p>
+        </w:tc>
+      </w:tr>
+      <w:tr>
+        <w:tc>
+          <w:tcPr>
+            <w:tcW w:w="2480" w:type="pct"/>
+            <w:shd w:val="clear" w:color="auto" w:fill="E7E6E6" w:themeFill="background2"/>
+          </w:tcPr>
+          <w:p>
+            <w:pPr>
+              <w:rPr>
+                <w:rFonts w:cstheme="minorHAnsi"/>
                 <w:color w:val="2E74B5" w:themeColor="accent1" w:themeShade="BF"/>
               </w:rPr>
-              <w:t xml:space="preserve">Front-End Development and Frameworks </w:t>
-            </w:r>
-          </w:p>
-        </w:tc>
-        <w:tc>
-          <w:tcPr>
-            <w:tcW w:w="2520" w:type="pct"/>
-            <w:shd w:val="clear" w:color="auto" w:fill="E7E6E6" w:themeFill="background2"/>
-          </w:tcPr>
-          <w:p>
-            <w:pPr>
-              <w:rPr>
-                <w:rFonts w:cstheme="minorHAnsi"/>
-                <w:color w:val="BF8F00" w:themeColor="accent4" w:themeShade="BF"/>
-              </w:rPr>
-            </w:pPr>
-            <w:r>
-              <w:rPr>
-                <w:rFonts w:cstheme="minorHAnsi"/>
-                <w:color w:val="BF8F00" w:themeColor="accent4" w:themeShade="BF"/>
-              </w:rPr>
-              <w:t xml:space="preserve">S09 - </w:t>
-            </w:r>
-            <w:r>
-              <w:rPr>
-                <w:rFonts w:cstheme="minorHAnsi"/>
-                <w:color w:val="BF8F00" w:themeColor="accent4" w:themeShade="BF"/>
-              </w:rPr>
-              <w:t xml:space="preserve">Software Metrics </w:t>
-            </w:r>
-          </w:p>
-        </w:tc>
-      </w:tr>
-      <w:tr>
-        <w:tc>
-          <w:tcPr>
-            <w:tcW w:w="2480" w:type="pct"/>
-            <w:shd w:val="clear" w:color="auto" w:fill="E7E6E6" w:themeFill="background2"/>
-          </w:tcPr>
-          <w:p>
-            <w:pPr>
+            </w:pPr>
+            <w:r>
               <w:rPr>
                 <w:rFonts w:cstheme="minorHAnsi"/>
                 <w:color w:val="2E74B5" w:themeColor="accent1" w:themeShade="BF"/>
               </w:rPr>
-            </w:pPr>
+              <w:t>S02</w:t>
+            </w:r>
             <w:r>
               <w:rPr>
                 <w:rFonts w:cstheme="minorHAnsi"/>
                 <w:color w:val="2E74B5" w:themeColor="accent1" w:themeShade="BF"/>
               </w:rPr>
-              <w:t>S07 – Back-End Development</w:t>
+              <w:t xml:space="preserve"> </w:t>
             </w:r>
             <w:r>
               <w:rPr>
                 <w:rFonts w:cstheme="minorHAnsi"/>
                 <w:color w:val="2E74B5" w:themeColor="accent1" w:themeShade="BF"/>
               </w:rPr>
-              <w:t xml:space="preserve"> and Frameworks </w:t>
-            </w:r>
-          </w:p>
-        </w:tc>
-        <w:tc>
-          <w:tcPr>
-            <w:tcW w:w="2520" w:type="pct"/>
-            <w:shd w:val="clear" w:color="auto" w:fill="E7E6E6" w:themeFill="background2"/>
-          </w:tcPr>
-          <w:p>
-            <w:pPr>
-              <w:rPr>
-                <w:rFonts w:cstheme="minorHAnsi"/>
-                <w:color w:val="C45911" w:themeColor="accent2" w:themeShade="BF"/>
-              </w:rPr>
-            </w:pPr>
-            <w:r>
-              <w:rPr>
-                <w:rFonts w:cstheme="minorHAnsi"/>
-                <w:color w:val="C45911" w:themeColor="accent2" w:themeShade="BF"/>
-              </w:rPr>
-              <w:t>S10</w:t>
-            </w:r>
-            <w:r>
-              <w:rPr>
-                <w:rFonts w:cstheme="minorHAnsi"/>
-                <w:color w:val="C45911" w:themeColor="accent2" w:themeShade="BF"/>
-              </w:rPr>
-              <w:t xml:space="preserve"> - Statistics</w:t>
-            </w:r>
-          </w:p>
-        </w:tc>
-      </w:tr>
-      <w:tr>
-        <w:tc>
-          <w:tcPr>
-            <w:tcW w:w="2480" w:type="pct"/>
-            <w:shd w:val="clear" w:color="auto" w:fill="E7E6E6" w:themeFill="background2"/>
-          </w:tcPr>
-          <w:p>
-            <w:pPr>
+              <w:t>–</w:t>
+            </w:r>
+            <w:r>
               <w:rPr>
                 <w:rFonts w:cstheme="minorHAnsi"/>
                 <w:color w:val="2E74B5" w:themeColor="accent1" w:themeShade="BF"/>
               </w:rPr>
-            </w:pPr>
-            <w:r>
-              <w:rPr>
-                <w:rFonts w:cstheme="minorHAnsi"/>
-                <w:color w:val="2E74B5" w:themeColor="accent1" w:themeShade="BF"/>
-              </w:rPr>
-              <w:t xml:space="preserve">S07 - Full-Stack Development  </w:t>
-            </w:r>
-          </w:p>
-        </w:tc>
-        <w:tc>
-          <w:tcPr>
-            <w:tcW w:w="2520" w:type="pct"/>
-            <w:shd w:val="clear" w:color="auto" w:fill="E7E6E6" w:themeFill="background2"/>
-          </w:tcPr>
-          <w:p>
-            <w:pPr>
-              <w:rPr>
-                <w:rFonts w:cstheme="minorHAnsi"/>
-                <w:color w:val="C45911" w:themeColor="accent2" w:themeShade="BF"/>
-              </w:rPr>
-            </w:pPr>
-          </w:p>
-        </w:tc>
-      </w:tr>
-      <w:tr>
-        <w:tc>
-          <w:tcPr>
-            <w:tcW w:w="2480" w:type="pct"/>
-            <w:shd w:val="clear" w:color="auto" w:fill="E7E6E6" w:themeFill="background2"/>
-          </w:tcPr>
-          <w:p>
-            <w:pPr>
-              <w:rPr>
-                <w:rFonts w:cstheme="minorHAnsi"/>
-                <w:color w:val="2E74B5" w:themeColor="accent1" w:themeShade="BF"/>
-              </w:rPr>
-            </w:pPr>
-            <w:r>
-              <w:rPr>
-                <w:rFonts w:cstheme="minorHAnsi"/>
-                <w:color w:val="2E74B5" w:themeColor="accent1" w:themeShade="BF"/>
-              </w:rPr>
-              <w:t xml:space="preserve">S08 - Database Design and Administration </w:t>
+              <w:t xml:space="preserve"> Database Design and Administration </w:t>
             </w:r>
           </w:p>
         </w:tc>
@@ -668,7 +923,35 @@
                 <w:b/>
                 <w:bCs/>
               </w:rPr>
-              <w:t>Third Term (4 Months)</w:t>
+              <w:t>First</w:t>
+            </w:r>
+            <w:r>
+              <w:rPr>
+                <w:b/>
+                <w:bCs/>
+              </w:rPr>
+              <w:t xml:space="preserve"> Term (</w:t>
+            </w:r>
+            <w:r>
+              <w:rPr>
+                <w:b/>
+                <w:bCs/>
+              </w:rPr>
+              <w:t>Y2-</w:t>
+            </w:r>
+            <w:r>
+              <w:rPr>
+                <w:b/>
+                <w:bCs/>
+              </w:rPr>
+              <w:t>6</w:t>
+            </w:r>
+            <w:r>
+              <w:rPr>
+                <w:b/>
+                <w:bCs/>
+              </w:rPr>
+              <w:t xml:space="preserve"> Months)</w:t>
             </w:r>
           </w:p>
         </w:tc>
@@ -691,7 +974,28 @@
                 <w:rFonts w:cstheme="minorHAnsi"/>
                 <w:color w:val="538135" w:themeColor="accent6" w:themeShade="BF"/>
               </w:rPr>
-              <w:t>S11 - Virtualization and Cloud Computing</w:t>
+              <w:t>S01</w:t>
+            </w:r>
+            <w:r>
+              <w:rPr>
+                <w:rFonts w:cstheme="minorHAnsi"/>
+                <w:color w:val="538135" w:themeColor="accent6" w:themeShade="BF"/>
+              </w:rPr>
+              <w:t xml:space="preserve"> </w:t>
+            </w:r>
+            <w:r>
+              <w:rPr>
+                <w:rFonts w:cstheme="minorHAnsi"/>
+                <w:color w:val="538135" w:themeColor="accent6" w:themeShade="BF"/>
+              </w:rPr>
+              <w:t>–</w:t>
+            </w:r>
+            <w:r>
+              <w:rPr>
+                <w:rFonts w:cstheme="minorHAnsi"/>
+                <w:color w:val="538135" w:themeColor="accent6" w:themeShade="BF"/>
+              </w:rPr>
+              <w:t xml:space="preserve"> Virtualization and Cloud Computing</w:t>
             </w:r>
           </w:p>
         </w:tc>
@@ -712,7 +1016,28 @@
                 <w:rFonts w:cstheme="minorHAnsi"/>
                 <w:color w:val="2E74B5" w:themeColor="accent1" w:themeShade="BF"/>
               </w:rPr>
-              <w:t xml:space="preserve">S14 - Project Management </w:t>
+              <w:t>S03</w:t>
+            </w:r>
+            <w:r>
+              <w:rPr>
+                <w:rFonts w:cstheme="minorHAnsi"/>
+                <w:color w:val="2E74B5" w:themeColor="accent1" w:themeShade="BF"/>
+              </w:rPr>
+              <w:t xml:space="preserve"> </w:t>
+            </w:r>
+            <w:r>
+              <w:rPr>
+                <w:rFonts w:cstheme="minorHAnsi"/>
+                <w:color w:val="2E74B5" w:themeColor="accent1" w:themeShade="BF"/>
+              </w:rPr>
+              <w:t>–</w:t>
+            </w:r>
+            <w:r>
+              <w:rPr>
+                <w:rFonts w:cstheme="minorHAnsi"/>
+                <w:color w:val="2E74B5" w:themeColor="accent1" w:themeShade="BF"/>
+              </w:rPr>
+              <w:t xml:space="preserve"> Project Management </w:t>
             </w:r>
           </w:p>
         </w:tc>
@@ -735,7 +1060,28 @@
                 <w:rFonts w:cstheme="minorHAnsi"/>
                 <w:color w:val="2E74B5" w:themeColor="accent1" w:themeShade="BF"/>
               </w:rPr>
-              <w:t>S12 - Fundamental of DevOps Engineering</w:t>
+              <w:t>S02</w:t>
+            </w:r>
+            <w:r>
+              <w:rPr>
+                <w:rFonts w:cstheme="minorHAnsi"/>
+                <w:color w:val="2E74B5" w:themeColor="accent1" w:themeShade="BF"/>
+              </w:rPr>
+              <w:t xml:space="preserve"> </w:t>
+            </w:r>
+            <w:r>
+              <w:rPr>
+                <w:rFonts w:cstheme="minorHAnsi"/>
+                <w:color w:val="2E74B5" w:themeColor="accent1" w:themeShade="BF"/>
+              </w:rPr>
+              <w:t>–</w:t>
+            </w:r>
+            <w:r>
+              <w:rPr>
+                <w:rFonts w:cstheme="minorHAnsi"/>
+                <w:color w:val="2E74B5" w:themeColor="accent1" w:themeShade="BF"/>
+              </w:rPr>
+              <w:t xml:space="preserve"> Fundamental of DevOps Engineering</w:t>
             </w:r>
           </w:p>
         </w:tc>
@@ -756,7 +1102,28 @@
                 <w:rFonts w:cstheme="minorHAnsi"/>
                 <w:color w:val="2E74B5" w:themeColor="accent1" w:themeShade="BF"/>
               </w:rPr>
-              <w:t xml:space="preserve">S14 - Testing and Quality Assurance  </w:t>
+              <w:t>S04</w:t>
+            </w:r>
+            <w:r>
+              <w:rPr>
+                <w:rFonts w:cstheme="minorHAnsi"/>
+                <w:color w:val="2E74B5" w:themeColor="accent1" w:themeShade="BF"/>
+              </w:rPr>
+              <w:t xml:space="preserve"> </w:t>
+            </w:r>
+            <w:r>
+              <w:rPr>
+                <w:rFonts w:cstheme="minorHAnsi"/>
+                <w:color w:val="2E74B5" w:themeColor="accent1" w:themeShade="BF"/>
+              </w:rPr>
+              <w:t>–</w:t>
+            </w:r>
+            <w:r>
+              <w:rPr>
+                <w:rFonts w:cstheme="minorHAnsi"/>
+                <w:color w:val="2E74B5" w:themeColor="accent1" w:themeShade="BF"/>
+              </w:rPr>
+              <w:t xml:space="preserve"> Testing and Quality Assurance  </w:t>
             </w:r>
           </w:p>
         </w:tc>
@@ -779,7 +1146,28 @@
                 <w:rFonts w:cstheme="minorHAnsi"/>
                 <w:color w:val="2E74B5" w:themeColor="accent1" w:themeShade="BF"/>
               </w:rPr>
-              <w:t xml:space="preserve">S12 - DevOps Tools </w:t>
+              <w:t>S02</w:t>
+            </w:r>
+            <w:r>
+              <w:rPr>
+                <w:rFonts w:cstheme="minorHAnsi"/>
+                <w:color w:val="2E74B5" w:themeColor="accent1" w:themeShade="BF"/>
+              </w:rPr>
+              <w:t xml:space="preserve"> </w:t>
+            </w:r>
+            <w:r>
+              <w:rPr>
+                <w:rFonts w:cstheme="minorHAnsi"/>
+                <w:color w:val="2E74B5" w:themeColor="accent1" w:themeShade="BF"/>
+              </w:rPr>
+              <w:t>–</w:t>
+            </w:r>
+            <w:r>
+              <w:rPr>
+                <w:rFonts w:cstheme="minorHAnsi"/>
+                <w:color w:val="2E74B5" w:themeColor="accent1" w:themeShade="BF"/>
+              </w:rPr>
+              <w:t xml:space="preserve"> DevOps Tools </w:t>
             </w:r>
           </w:p>
         </w:tc>
@@ -792,97 +1180,88 @@
             <w:pPr>
               <w:rPr>
                 <w:rFonts w:cstheme="minorHAnsi"/>
+                <w:color w:val="BF8F00" w:themeColor="accent4" w:themeShade="BF"/>
+              </w:rPr>
+            </w:pPr>
+            <w:r>
+              <w:rPr>
+                <w:rFonts w:cstheme="minorHAnsi"/>
+                <w:color w:val="BF8F00" w:themeColor="accent4" w:themeShade="BF"/>
+              </w:rPr>
+              <w:t xml:space="preserve">S05 </w:t>
+            </w:r>
+            <w:r>
+              <w:rPr>
+                <w:rFonts w:cstheme="minorHAnsi"/>
+                <w:color w:val="BF8F00" w:themeColor="accent4" w:themeShade="BF"/>
+              </w:rPr>
+              <w:t>–</w:t>
+            </w:r>
+            <w:r>
+              <w:rPr>
+                <w:rFonts w:cstheme="minorHAnsi"/>
+                <w:color w:val="BF8F00" w:themeColor="accent4" w:themeShade="BF"/>
+              </w:rPr>
+              <w:t xml:space="preserve"> Development Process </w:t>
+            </w:r>
+          </w:p>
+        </w:tc>
+      </w:tr>
+      <w:tr>
+        <w:tc>
+          <w:tcPr>
+            <w:tcW w:w="2480" w:type="pct"/>
+            <w:shd w:val="clear" w:color="auto" w:fill="E7E6E6" w:themeFill="background2"/>
+          </w:tcPr>
+          <w:p>
+            <w:pPr>
+              <w:rPr>
+                <w:rFonts w:cstheme="minorHAnsi"/>
+                <w:color w:val="2E74B5" w:themeColor="accent1" w:themeShade="BF"/>
+              </w:rPr>
+            </w:pPr>
+          </w:p>
+        </w:tc>
+        <w:tc>
+          <w:tcPr>
+            <w:tcW w:w="2520" w:type="pct"/>
+            <w:shd w:val="clear" w:color="auto" w:fill="E7E6E6" w:themeFill="background2"/>
+          </w:tcPr>
+          <w:p>
+            <w:pPr>
+              <w:rPr>
+                <w:rFonts w:cstheme="minorHAnsi"/>
                 <w:color w:val="C45911" w:themeColor="accent2" w:themeShade="BF"/>
               </w:rPr>
             </w:pPr>
             <w:r>
               <w:rPr>
                 <w:rFonts w:cstheme="minorHAnsi"/>
-                <w:color w:val="C45911" w:themeColor="accent2" w:themeShade="BF"/>
-              </w:rPr>
-              <w:t>S15</w:t>
-            </w:r>
-            <w:r>
-              <w:rPr>
-                <w:rFonts w:cstheme="minorHAnsi"/>
-                <w:color w:val="C45911" w:themeColor="accent2" w:themeShade="BF"/>
-              </w:rPr>
-              <w:t xml:space="preserve"> - Combinatorial Optimization</w:t>
-            </w:r>
-          </w:p>
-        </w:tc>
-      </w:tr>
-      <w:tr>
-        <w:tc>
-          <w:tcPr>
-            <w:tcW w:w="2480" w:type="pct"/>
-            <w:shd w:val="clear" w:color="auto" w:fill="E7E6E6" w:themeFill="background2"/>
-          </w:tcPr>
-          <w:p>
-            <w:pPr>
-              <w:rPr>
-                <w:rFonts w:cstheme="minorHAnsi"/>
-                <w:color w:val="2E74B5" w:themeColor="accent1" w:themeShade="BF"/>
-              </w:rPr>
-            </w:pPr>
-            <w:r>
-              <w:rPr>
-                <w:rFonts w:cstheme="minorHAnsi"/>
-                <w:color w:val="2E74B5" w:themeColor="accent1" w:themeShade="BF"/>
-              </w:rPr>
-              <w:t xml:space="preserve">S13 - Development Process </w:t>
-            </w:r>
-          </w:p>
-        </w:tc>
-        <w:tc>
-          <w:tcPr>
-            <w:tcW w:w="2520" w:type="pct"/>
-            <w:shd w:val="clear" w:color="auto" w:fill="E7E6E6" w:themeFill="background2"/>
-          </w:tcPr>
-          <w:p>
-            <w:pPr>
-              <w:rPr>
-                <w:rFonts w:cstheme="minorHAnsi"/>
-                <w:color w:val="C45911" w:themeColor="accent2" w:themeShade="BF"/>
-              </w:rPr>
-            </w:pPr>
-          </w:p>
-        </w:tc>
-      </w:tr>
-      <w:tr>
-        <w:tc>
-          <w:tcPr>
-            <w:tcW w:w="2480" w:type="pct"/>
-            <w:shd w:val="clear" w:color="auto" w:fill="E7E6E6" w:themeFill="background2"/>
-          </w:tcPr>
-          <w:p>
-            <w:pPr>
-              <w:rPr>
-                <w:rFonts w:cstheme="minorHAnsi"/>
                 <w:color w:val="BF8F00" w:themeColor="accent4" w:themeShade="BF"/>
               </w:rPr>
-            </w:pPr>
+              <w:t>S05</w:t>
+            </w:r>
             <w:r>
               <w:rPr>
                 <w:rFonts w:cstheme="minorHAnsi"/>
                 <w:color w:val="BF8F00" w:themeColor="accent4" w:themeShade="BF"/>
               </w:rPr>
-              <w:t>S13 - UML and Documentation</w:t>
-            </w:r>
-          </w:p>
-        </w:tc>
-        <w:tc>
-          <w:tcPr>
-            <w:tcW w:w="2520" w:type="pct"/>
-            <w:shd w:val="clear" w:color="auto" w:fill="E7E6E6" w:themeFill="background2"/>
-          </w:tcPr>
-          <w:p>
-            <w:pPr>
-              <w:rPr>
-                <w:rFonts w:cstheme="minorHAnsi"/>
-                <w:color w:val="C45911" w:themeColor="accent2" w:themeShade="BF"/>
-              </w:rPr>
-            </w:pPr>
+              <w:t xml:space="preserve"> </w:t>
+            </w:r>
+            <w:r>
+              <w:rPr>
+                <w:rFonts w:cstheme="minorHAnsi"/>
+                <w:color w:val="BF8F00" w:themeColor="accent4" w:themeShade="BF"/>
+              </w:rPr>
+              <w:t>–</w:t>
+            </w:r>
+            <w:r>
+              <w:rPr>
+                <w:rFonts w:cstheme="minorHAnsi"/>
+                <w:color w:val="BF8F00" w:themeColor="accent4" w:themeShade="BF"/>
+              </w:rPr>
+              <w:t xml:space="preserve"> UML and Documentation</w:t>
+            </w:r>
           </w:p>
         </w:tc>
       </w:tr>
@@ -905,7 +1284,35 @@
                 <w:b/>
                 <w:bCs/>
               </w:rPr>
-              <w:t xml:space="preserve">First Term (4 Months) </w:t>
+              <w:t>Second</w:t>
+            </w:r>
+            <w:r>
+              <w:rPr>
+                <w:b/>
+                <w:bCs/>
+              </w:rPr>
+              <w:t xml:space="preserve"> Term (</w:t>
+            </w:r>
+            <w:r>
+              <w:rPr>
+                <w:b/>
+                <w:bCs/>
+              </w:rPr>
+              <w:t>Y2-</w:t>
+            </w:r>
+            <w:r>
+              <w:rPr>
+                <w:b/>
+                <w:bCs/>
+              </w:rPr>
+              <w:t>6</w:t>
+            </w:r>
+            <w:r>
+              <w:rPr>
+                <w:b/>
+                <w:bCs/>
+              </w:rPr>
+              <w:t xml:space="preserve"> Months) </w:t>
             </w:r>
           </w:p>
         </w:tc>
@@ -928,7 +1335,28 @@
                 <w:rFonts w:cstheme="minorHAnsi"/>
                 <w:color w:val="538135" w:themeColor="accent6" w:themeShade="BF"/>
               </w:rPr>
-              <w:t>S16 - Human-Computer Interaction</w:t>
+              <w:t>S01</w:t>
+            </w:r>
+            <w:r>
+              <w:rPr>
+                <w:rFonts w:cstheme="minorHAnsi"/>
+                <w:color w:val="538135" w:themeColor="accent6" w:themeShade="BF"/>
+              </w:rPr>
+              <w:t xml:space="preserve"> </w:t>
+            </w:r>
+            <w:r>
+              <w:rPr>
+                <w:rFonts w:cstheme="minorHAnsi"/>
+                <w:color w:val="538135" w:themeColor="accent6" w:themeShade="BF"/>
+              </w:rPr>
+              <w:t>–</w:t>
+            </w:r>
+            <w:r>
+              <w:rPr>
+                <w:rFonts w:cstheme="minorHAnsi"/>
+                <w:color w:val="538135" w:themeColor="accent6" w:themeShade="BF"/>
+              </w:rPr>
+              <w:t xml:space="preserve"> Human-Computer Interaction</w:t>
             </w:r>
           </w:p>
         </w:tc>
@@ -949,7 +1377,28 @@
                 <w:rFonts w:cstheme="minorHAnsi"/>
                 <w:color w:val="538135" w:themeColor="accent6" w:themeShade="BF"/>
               </w:rPr>
-              <w:t xml:space="preserve">S20 - System Analysis and Design </w:t>
+              <w:t>S04</w:t>
+            </w:r>
+            <w:r>
+              <w:rPr>
+                <w:rFonts w:cstheme="minorHAnsi"/>
+                <w:color w:val="538135" w:themeColor="accent6" w:themeShade="BF"/>
+              </w:rPr>
+              <w:t xml:space="preserve"> </w:t>
+            </w:r>
+            <w:r>
+              <w:rPr>
+                <w:rFonts w:cstheme="minorHAnsi"/>
+                <w:color w:val="538135" w:themeColor="accent6" w:themeShade="BF"/>
+              </w:rPr>
+              <w:t>–</w:t>
+            </w:r>
+            <w:r>
+              <w:rPr>
+                <w:rFonts w:cstheme="minorHAnsi"/>
+                <w:color w:val="538135" w:themeColor="accent6" w:themeShade="BF"/>
+              </w:rPr>
+              <w:t xml:space="preserve"> System Analysis and Design </w:t>
             </w:r>
           </w:p>
         </w:tc>
@@ -964,6 +1413,99 @@
             <w:pPr>
               <w:rPr>
                 <w:rFonts w:cstheme="minorHAnsi"/>
+                <w:color w:val="538135" w:themeColor="accent6" w:themeShade="BF"/>
+              </w:rPr>
+            </w:pPr>
+            <w:r>
+              <w:rPr>
+                <w:rFonts w:cstheme="minorHAnsi"/>
+                <w:color w:val="538135" w:themeColor="accent6" w:themeShade="BF"/>
+              </w:rPr>
+              <w:t xml:space="preserve">S02 </w:t>
+            </w:r>
+            <w:r>
+              <w:rPr>
+                <w:rFonts w:cstheme="minorHAnsi"/>
+                <w:color w:val="538135" w:themeColor="accent6" w:themeShade="BF"/>
+              </w:rPr>
+              <w:t>–</w:t>
+            </w:r>
+            <w:r>
+              <w:rPr>
+                <w:rFonts w:cstheme="minorHAnsi"/>
+                <w:color w:val="538135" w:themeColor="accent6" w:themeShade="BF"/>
+              </w:rPr>
+              <w:t xml:space="preserve"> Fundamental of Graphics Design </w:t>
+            </w:r>
+          </w:p>
+        </w:tc>
+        <w:tc>
+          <w:tcPr>
+            <w:tcW w:w="2520" w:type="pct"/>
+            <w:shd w:val="clear" w:color="auto" w:fill="E7E6E6" w:themeFill="background2"/>
+          </w:tcPr>
+          <w:p>
+            <w:pPr>
+              <w:rPr>
+                <w:rFonts w:cstheme="minorHAnsi"/>
+                <w:color w:val="538135" w:themeColor="accent6" w:themeShade="BF"/>
+              </w:rPr>
+            </w:pPr>
+            <w:r>
+              <w:rPr>
+                <w:rFonts w:cstheme="minorHAnsi"/>
+                <w:color w:val="538135" w:themeColor="accent6" w:themeShade="BF"/>
+              </w:rPr>
+              <w:t xml:space="preserve">S05 – Data Visualization </w:t>
+            </w:r>
+          </w:p>
+        </w:tc>
+      </w:tr>
+      <w:tr>
+        <w:tc>
+          <w:tcPr>
+            <w:tcW w:w="2480" w:type="pct"/>
+            <w:shd w:val="clear" w:color="auto" w:fill="E7E6E6" w:themeFill="background2"/>
+          </w:tcPr>
+          <w:p>
+            <w:pPr>
+              <w:rPr>
+                <w:rFonts w:cstheme="minorHAnsi"/>
+                <w:color w:val="538135" w:themeColor="accent6" w:themeShade="BF"/>
+              </w:rPr>
+            </w:pPr>
+            <w:r>
+              <w:rPr>
+                <w:rFonts w:cstheme="minorHAnsi"/>
+                <w:color w:val="538135" w:themeColor="accent6" w:themeShade="BF"/>
+              </w:rPr>
+              <w:t xml:space="preserve">S02 </w:t>
+            </w:r>
+            <w:r>
+              <w:rPr>
+                <w:rFonts w:cstheme="minorHAnsi"/>
+                <w:color w:val="538135" w:themeColor="accent6" w:themeShade="BF"/>
+              </w:rPr>
+              <w:t>–</w:t>
+            </w:r>
+            <w:r>
+              <w:rPr>
+                <w:rFonts w:cstheme="minorHAnsi"/>
+                <w:color w:val="538135" w:themeColor="accent6" w:themeShade="BF"/>
+              </w:rPr>
+              <w:t xml:space="preserve"> Design Process</w:t>
+            </w:r>
+          </w:p>
+        </w:tc>
+        <w:tc>
+          <w:tcPr>
+            <w:tcW w:w="2520" w:type="pct"/>
+            <w:shd w:val="clear" w:color="auto" w:fill="E7E6E6" w:themeFill="background2"/>
+          </w:tcPr>
+          <w:p>
+            <w:pPr>
+              <w:rPr>
+                <w:rFonts w:cstheme="minorHAnsi"/>
                 <w:color w:val="BF8F00" w:themeColor="accent4" w:themeShade="BF"/>
               </w:rPr>
             </w:pPr>
@@ -972,7 +1514,78 @@
                 <w:rFonts w:cstheme="minorHAnsi"/>
                 <w:color w:val="BF8F00" w:themeColor="accent4" w:themeShade="BF"/>
               </w:rPr>
-              <w:t xml:space="preserve">S17 - Fundamental of Graphics Design </w:t>
+              <w:t>S06</w:t>
+            </w:r>
+            <w:r>
+              <w:rPr>
+                <w:rFonts w:cstheme="minorHAnsi"/>
+                <w:color w:val="BF8F00" w:themeColor="accent4" w:themeShade="BF"/>
+              </w:rPr>
+              <w:t xml:space="preserve"> </w:t>
+            </w:r>
+            <w:r>
+              <w:rPr>
+                <w:rFonts w:cstheme="minorHAnsi"/>
+                <w:color w:val="BF8F00" w:themeColor="accent4" w:themeShade="BF"/>
+              </w:rPr>
+              <w:t>–</w:t>
+            </w:r>
+            <w:r>
+              <w:rPr>
+                <w:rFonts w:cstheme="minorHAnsi"/>
+                <w:color w:val="BF8F00" w:themeColor="accent4" w:themeShade="BF"/>
+              </w:rPr>
+              <w:t xml:space="preserve"> </w:t>
+            </w:r>
+            <w:r>
+              <w:rPr>
+                <w:color w:val="BF8F00" w:themeColor="accent4" w:themeShade="BF"/>
+              </w:rPr>
+              <w:t>Requirement Specification and Analysis</w:t>
+            </w:r>
+          </w:p>
+        </w:tc>
+      </w:tr>
+      <w:tr>
+        <w:tc>
+          <w:tcPr>
+            <w:tcW w:w="2480" w:type="pct"/>
+            <w:shd w:val="clear" w:color="auto" w:fill="E7E6E6" w:themeFill="background2"/>
+          </w:tcPr>
+          <w:p>
+            <w:pPr>
+              <w:rPr>
+                <w:rFonts w:cstheme="minorHAnsi"/>
+                <w:color w:val="BF8F00" w:themeColor="accent4" w:themeShade="BF"/>
+              </w:rPr>
+            </w:pPr>
+            <w:r>
+              <w:rPr>
+                <w:rFonts w:cstheme="minorHAnsi"/>
+                <w:color w:val="BF8F00" w:themeColor="accent4" w:themeShade="BF"/>
+              </w:rPr>
+              <w:t>S03</w:t>
+            </w:r>
+            <w:r>
+              <w:rPr>
+                <w:rFonts w:cstheme="minorHAnsi"/>
+                <w:color w:val="BF8F00" w:themeColor="accent4" w:themeShade="BF"/>
+              </w:rPr>
+              <w:t xml:space="preserve"> </w:t>
+            </w:r>
+            <w:r>
+              <w:rPr>
+                <w:rFonts w:cstheme="minorHAnsi"/>
+                <w:color w:val="BF8F00" w:themeColor="accent4" w:themeShade="BF"/>
+              </w:rPr>
+              <w:t>–</w:t>
+            </w:r>
+            <w:r>
+              <w:rPr>
+                <w:rFonts w:cstheme="minorHAnsi"/>
+                <w:color w:val="BF8F00" w:themeColor="accent4" w:themeShade="BF"/>
+              </w:rPr>
+              <w:t xml:space="preserve"> UI Design</w:t>
             </w:r>
           </w:p>
         </w:tc>
@@ -993,7 +1606,28 @@
                 <w:rFonts w:cstheme="minorHAnsi"/>
                 <w:color w:val="BF8F00" w:themeColor="accent4" w:themeShade="BF"/>
               </w:rPr>
-              <w:t xml:space="preserve">S20 - Software Security </w:t>
+              <w:t>S06</w:t>
+            </w:r>
+            <w:r>
+              <w:rPr>
+                <w:rFonts w:cstheme="minorHAnsi"/>
+                <w:color w:val="BF8F00" w:themeColor="accent4" w:themeShade="BF"/>
+              </w:rPr>
+              <w:t xml:space="preserve"> </w:t>
+            </w:r>
+            <w:r>
+              <w:rPr>
+                <w:rFonts w:cstheme="minorHAnsi"/>
+                <w:color w:val="BF8F00" w:themeColor="accent4" w:themeShade="BF"/>
+              </w:rPr>
+              <w:t>–</w:t>
+            </w:r>
+            <w:r>
+              <w:rPr>
+                <w:rFonts w:cstheme="minorHAnsi"/>
+                <w:color w:val="BF8F00" w:themeColor="accent4" w:themeShade="BF"/>
+              </w:rPr>
+              <w:t xml:space="preserve"> Software Metrics </w:t>
             </w:r>
           </w:p>
         </w:tc>
@@ -1016,7 +1650,28 @@
                 <w:rFonts w:cstheme="minorHAnsi"/>
                 <w:color w:val="BF8F00" w:themeColor="accent4" w:themeShade="BF"/>
               </w:rPr>
-              <w:t>S17 - Design Process</w:t>
+              <w:t>S03</w:t>
+            </w:r>
+            <w:r>
+              <w:rPr>
+                <w:rFonts w:cstheme="minorHAnsi"/>
+                <w:color w:val="BF8F00" w:themeColor="accent4" w:themeShade="BF"/>
+              </w:rPr>
+              <w:t xml:space="preserve"> </w:t>
+            </w:r>
+            <w:r>
+              <w:rPr>
+                <w:rFonts w:cstheme="minorHAnsi"/>
+                <w:color w:val="BF8F00" w:themeColor="accent4" w:themeShade="BF"/>
+              </w:rPr>
+              <w:t>–</w:t>
+            </w:r>
+            <w:r>
+              <w:rPr>
+                <w:rFonts w:cstheme="minorHAnsi"/>
+                <w:color w:val="BF8F00" w:themeColor="accent4" w:themeShade="BF"/>
+              </w:rPr>
+              <w:t xml:space="preserve"> UX Design </w:t>
             </w:r>
           </w:p>
         </w:tc>
@@ -1029,93 +1684,7 @@
             <w:pPr>
               <w:rPr>
                 <w:rFonts w:cstheme="minorHAnsi"/>
-                <w:color w:val="C45911" w:themeColor="accent2" w:themeShade="BF"/>
-              </w:rPr>
-            </w:pPr>
-            <w:r>
-              <w:rPr>
-                <w:rFonts w:cstheme="minorHAnsi"/>
-                <w:color w:val="C45911" w:themeColor="accent2" w:themeShade="BF"/>
-              </w:rPr>
-              <w:t>S21</w:t>
-            </w:r>
-            <w:r>
-              <w:rPr>
-                <w:rFonts w:cstheme="minorHAnsi"/>
-                <w:color w:val="C45911" w:themeColor="accent2" w:themeShade="BF"/>
-              </w:rPr>
-              <w:t xml:space="preserve"> - Numerical Analysis</w:t>
-            </w:r>
-          </w:p>
-        </w:tc>
-      </w:tr>
-      <w:tr>
-        <w:tc>
-          <w:tcPr>
-            <w:tcW w:w="2480" w:type="pct"/>
-            <w:shd w:val="clear" w:color="auto" w:fill="E7E6E6" w:themeFill="background2"/>
-          </w:tcPr>
-          <w:p>
-            <w:pPr>
-              <w:rPr>
-                <w:rFonts w:cstheme="minorHAnsi"/>
                 <w:color w:val="BF8F00" w:themeColor="accent4" w:themeShade="BF"/>
-              </w:rPr>
-            </w:pPr>
-            <w:r>
-              <w:rPr>
-                <w:rFonts w:cstheme="minorHAnsi"/>
-                <w:color w:val="BF8F00" w:themeColor="accent4" w:themeShade="BF"/>
-              </w:rPr>
-              <w:t>S18 - UI Design</w:t>
-            </w:r>
-          </w:p>
-        </w:tc>
-        <w:tc>
-          <w:tcPr>
-            <w:tcW w:w="2520" w:type="pct"/>
-            <w:shd w:val="clear" w:color="auto" w:fill="E7E6E6" w:themeFill="background2"/>
-          </w:tcPr>
-          <w:p>
-            <w:pPr>
-              <w:rPr>
-                <w:rFonts w:cstheme="minorHAnsi"/>
-              </w:rPr>
-            </w:pPr>
-          </w:p>
-        </w:tc>
-      </w:tr>
-      <w:tr>
-        <w:tc>
-          <w:tcPr>
-            <w:tcW w:w="2480" w:type="pct"/>
-            <w:shd w:val="clear" w:color="auto" w:fill="E7E6E6" w:themeFill="background2"/>
-          </w:tcPr>
-          <w:p>
-            <w:pPr>
-              <w:rPr>
-                <w:rFonts w:cstheme="minorHAnsi"/>
-                <w:color w:val="BF8F00" w:themeColor="accent4" w:themeShade="BF"/>
-              </w:rPr>
-            </w:pPr>
-            <w:r>
-              <w:rPr>
-                <w:rFonts w:cstheme="minorHAnsi"/>
-                <w:color w:val="BF8F00" w:themeColor="accent4" w:themeShade="BF"/>
-              </w:rPr>
-              <w:t xml:space="preserve">S19 - UX Design </w:t>
-            </w:r>
-          </w:p>
-        </w:tc>
-        <w:tc>
-          <w:tcPr>
-            <w:tcW w:w="2520" w:type="pct"/>
-            <w:shd w:val="clear" w:color="auto" w:fill="E7E6E6" w:themeFill="background2"/>
-          </w:tcPr>
-          <w:p>
-            <w:pPr>
-              <w:rPr>
-                <w:rFonts w:cstheme="minorHAnsi"/>
               </w:rPr>
             </w:pPr>
           </w:p>
@@ -1140,7 +1709,7 @@
                 <w:b/>
                 <w:bCs/>
               </w:rPr>
-              <w:t xml:space="preserve">Second Term (4 Months) </w:t>
+              <w:t xml:space="preserve">First Term (Y3-6 Months) </w:t>
             </w:r>
           </w:p>
         </w:tc>
@@ -1163,7 +1732,28 @@
                 <w:rFonts w:cstheme="minorHAnsi"/>
                 <w:color w:val="BF8F00" w:themeColor="accent4" w:themeShade="BF"/>
               </w:rPr>
-              <w:t xml:space="preserve">S22 - Artificial Intelligence </w:t>
+              <w:t>S01</w:t>
+            </w:r>
+            <w:r>
+              <w:rPr>
+                <w:rFonts w:cstheme="minorHAnsi"/>
+                <w:color w:val="BF8F00" w:themeColor="accent4" w:themeShade="BF"/>
+              </w:rPr>
+              <w:t xml:space="preserve"> </w:t>
+            </w:r>
+            <w:r>
+              <w:rPr>
+                <w:rFonts w:cstheme="minorHAnsi"/>
+                <w:color w:val="BF8F00" w:themeColor="accent4" w:themeShade="BF"/>
+              </w:rPr>
+              <w:t>–</w:t>
+            </w:r>
+            <w:r>
+              <w:rPr>
+                <w:rFonts w:cstheme="minorHAnsi"/>
+                <w:color w:val="BF8F00" w:themeColor="accent4" w:themeShade="BF"/>
+              </w:rPr>
+              <w:t xml:space="preserve"> Artificial Intelligence </w:t>
             </w:r>
           </w:p>
         </w:tc>
@@ -1176,6 +1766,463 @@
             <w:pPr>
               <w:rPr>
                 <w:rFonts w:cstheme="minorHAnsi"/>
+                <w:color w:val="C45911" w:themeColor="accent2" w:themeShade="BF"/>
+              </w:rPr>
+            </w:pPr>
+            <w:r>
+              <w:rPr>
+                <w:rFonts w:cstheme="minorHAnsi"/>
+                <w:color w:val="C45911" w:themeColor="accent2" w:themeShade="BF"/>
+              </w:rPr>
+              <w:t>S0</w:t>
+            </w:r>
+            <w:r>
+              <w:rPr>
+                <w:rFonts w:cstheme="minorHAnsi"/>
+                <w:color w:val="C45911" w:themeColor="accent2" w:themeShade="BF"/>
+              </w:rPr>
+              <w:t>5</w:t>
+            </w:r>
+            <w:r>
+              <w:rPr>
+                <w:rFonts w:cstheme="minorHAnsi"/>
+                <w:color w:val="C45911" w:themeColor="accent2" w:themeShade="BF"/>
+              </w:rPr>
+              <w:t xml:space="preserve"> </w:t>
+            </w:r>
+            <w:r>
+              <w:rPr>
+                <w:rFonts w:cstheme="minorHAnsi"/>
+                <w:color w:val="C45911" w:themeColor="accent2" w:themeShade="BF"/>
+              </w:rPr>
+              <w:t>–</w:t>
+            </w:r>
+            <w:r>
+              <w:rPr>
+                <w:rFonts w:cstheme="minorHAnsi"/>
+                <w:color w:val="C45911" w:themeColor="accent2" w:themeShade="BF"/>
+              </w:rPr>
+              <w:t xml:space="preserve"> Combinatorial Optimization</w:t>
+            </w:r>
+          </w:p>
+        </w:tc>
+      </w:tr>
+      <w:tr>
+        <w:tc>
+          <w:tcPr>
+            <w:tcW w:w="2480" w:type="pct"/>
+            <w:shd w:val="clear" w:color="auto" w:fill="E7E6E6" w:themeFill="background2"/>
+          </w:tcPr>
+          <w:p>
+            <w:pPr>
+              <w:rPr>
+                <w:rFonts w:cstheme="minorHAnsi"/>
+                <w:color w:val="BF8F00" w:themeColor="accent4" w:themeShade="BF"/>
+              </w:rPr>
+            </w:pPr>
+            <w:r>
+              <w:rPr>
+                <w:rFonts w:cstheme="minorHAnsi"/>
+                <w:color w:val="BF8F00" w:themeColor="accent4" w:themeShade="BF"/>
+              </w:rPr>
+              <w:t>S02</w:t>
+            </w:r>
+            <w:r>
+              <w:rPr>
+                <w:rFonts w:cstheme="minorHAnsi"/>
+                <w:color w:val="BF8F00" w:themeColor="accent4" w:themeShade="BF"/>
+              </w:rPr>
+              <w:t xml:space="preserve"> </w:t>
+            </w:r>
+            <w:r>
+              <w:rPr>
+                <w:rFonts w:cstheme="minorHAnsi"/>
+                <w:color w:val="BF8F00" w:themeColor="accent4" w:themeShade="BF"/>
+              </w:rPr>
+              <w:t>–</w:t>
+            </w:r>
+            <w:r>
+              <w:rPr>
+                <w:rFonts w:cstheme="minorHAnsi"/>
+                <w:color w:val="BF8F00" w:themeColor="accent4" w:themeShade="BF"/>
+              </w:rPr>
+              <w:t xml:space="preserve"> Machine Learning  </w:t>
+            </w:r>
+          </w:p>
+        </w:tc>
+        <w:tc>
+          <w:tcPr>
+            <w:tcW w:w="2520" w:type="pct"/>
+            <w:shd w:val="clear" w:color="auto" w:fill="E7E6E6" w:themeFill="background2"/>
+          </w:tcPr>
+          <w:p>
+            <w:pPr>
+              <w:rPr>
+                <w:rFonts w:cstheme="minorHAnsi"/>
+                <w:color w:val="C45911" w:themeColor="accent2" w:themeShade="BF"/>
+              </w:rPr>
+            </w:pPr>
+            <w:r>
+              <w:rPr>
+                <w:rFonts w:cstheme="minorHAnsi"/>
+                <w:color w:val="C45911" w:themeColor="accent2" w:themeShade="BF"/>
+              </w:rPr>
+              <w:t>S06</w:t>
+            </w:r>
+            <w:bookmarkStart w:id="0" w:name="_GoBack"/>
+            <w:bookmarkEnd w:id="0"/>
+            <w:r>
+              <w:rPr>
+                <w:rFonts w:cstheme="minorHAnsi"/>
+                <w:color w:val="C45911" w:themeColor="accent2" w:themeShade="BF"/>
+              </w:rPr>
+              <w:t xml:space="preserve"> </w:t>
+            </w:r>
+            <w:r>
+              <w:rPr>
+                <w:rFonts w:cstheme="minorHAnsi"/>
+                <w:color w:val="C45911" w:themeColor="accent2" w:themeShade="BF"/>
+              </w:rPr>
+              <w:t>–</w:t>
+            </w:r>
+            <w:r>
+              <w:rPr>
+                <w:rFonts w:cstheme="minorHAnsi"/>
+                <w:color w:val="C45911" w:themeColor="accent2" w:themeShade="BF"/>
+              </w:rPr>
+              <w:t xml:space="preserve"> Numerical Analysis</w:t>
+            </w:r>
+          </w:p>
+        </w:tc>
+      </w:tr>
+      <w:tr>
+        <w:tc>
+          <w:tcPr>
+            <w:tcW w:w="2480" w:type="pct"/>
+            <w:shd w:val="clear" w:color="auto" w:fill="E7E6E6" w:themeFill="background2"/>
+          </w:tcPr>
+          <w:p>
+            <w:pPr>
+              <w:rPr>
+                <w:rFonts w:cstheme="minorHAnsi"/>
+                <w:color w:val="538135" w:themeColor="accent6" w:themeShade="BF"/>
+              </w:rPr>
+            </w:pPr>
+            <w:r>
+              <w:rPr>
+                <w:rFonts w:cstheme="minorHAnsi"/>
+                <w:color w:val="538135" w:themeColor="accent6" w:themeShade="BF"/>
+              </w:rPr>
+              <w:t>S03</w:t>
+            </w:r>
+            <w:r>
+              <w:rPr>
+                <w:rFonts w:cstheme="minorHAnsi"/>
+                <w:color w:val="538135" w:themeColor="accent6" w:themeShade="BF"/>
+              </w:rPr>
+              <w:t xml:space="preserve"> </w:t>
+            </w:r>
+            <w:r>
+              <w:rPr>
+                <w:rFonts w:cstheme="minorHAnsi"/>
+                <w:color w:val="538135" w:themeColor="accent6" w:themeShade="BF"/>
+              </w:rPr>
+              <w:t>–</w:t>
+            </w:r>
+            <w:r>
+              <w:rPr>
+                <w:rFonts w:cstheme="minorHAnsi"/>
+                <w:color w:val="538135" w:themeColor="accent6" w:themeShade="BF"/>
+              </w:rPr>
+              <w:t xml:space="preserve"> </w:t>
+            </w:r>
+            <w:r>
+              <w:rPr>
+                <w:rFonts w:cstheme="minorHAnsi"/>
+                <w:color w:val="538135" w:themeColor="accent6" w:themeShade="BF"/>
+              </w:rPr>
+              <w:t>Data Science, Big Data</w:t>
+            </w:r>
+          </w:p>
+        </w:tc>
+        <w:tc>
+          <w:tcPr>
+            <w:tcW w:w="2520" w:type="pct"/>
+            <w:shd w:val="clear" w:color="auto" w:fill="E7E6E6" w:themeFill="background2"/>
+          </w:tcPr>
+          <w:p>
+            <w:pPr>
+              <w:rPr>
+                <w:rFonts w:cstheme="minorHAnsi"/>
+                <w:color w:val="C45911" w:themeColor="accent2" w:themeShade="BF"/>
+              </w:rPr>
+            </w:pPr>
+          </w:p>
+        </w:tc>
+      </w:tr>
+      <w:tr>
+        <w:tc>
+          <w:tcPr>
+            <w:tcW w:w="2480" w:type="pct"/>
+            <w:shd w:val="clear" w:color="auto" w:fill="E7E6E6" w:themeFill="background2"/>
+          </w:tcPr>
+          <w:p>
+            <w:pPr>
+              <w:rPr>
+                <w:rFonts w:cstheme="minorHAnsi"/>
+                <w:color w:val="538135" w:themeColor="accent6" w:themeShade="BF"/>
+              </w:rPr>
+            </w:pPr>
+            <w:r>
+              <w:rPr>
+                <w:rFonts w:cstheme="minorHAnsi"/>
+                <w:color w:val="538135" w:themeColor="accent6" w:themeShade="BF"/>
+              </w:rPr>
+              <w:t>S04</w:t>
+            </w:r>
+            <w:r>
+              <w:rPr>
+                <w:rFonts w:cstheme="minorHAnsi"/>
+                <w:color w:val="538135" w:themeColor="accent6" w:themeShade="BF"/>
+              </w:rPr>
+              <w:t xml:space="preserve"> </w:t>
+            </w:r>
+            <w:r>
+              <w:rPr>
+                <w:rFonts w:cstheme="minorHAnsi"/>
+                <w:color w:val="538135" w:themeColor="accent6" w:themeShade="BF"/>
+              </w:rPr>
+              <w:t>–</w:t>
+            </w:r>
+            <w:r>
+              <w:rPr>
+                <w:rFonts w:cstheme="minorHAnsi"/>
+                <w:color w:val="538135" w:themeColor="accent6" w:themeShade="BF"/>
+              </w:rPr>
+              <w:t xml:space="preserve"> Data Warehouse and Mining </w:t>
+            </w:r>
+          </w:p>
+        </w:tc>
+        <w:tc>
+          <w:tcPr>
+            <w:tcW w:w="2520" w:type="pct"/>
+            <w:shd w:val="clear" w:color="auto" w:fill="E7E6E6" w:themeFill="background2"/>
+          </w:tcPr>
+          <w:p>
+            <w:pPr>
+              <w:rPr>
+                <w:rFonts w:cstheme="minorHAnsi"/>
+              </w:rPr>
+            </w:pPr>
+          </w:p>
+        </w:tc>
+      </w:tr>
+      <w:tr>
+        <w:tc>
+          <w:tcPr>
+            <w:tcW w:w="5000" w:type="pct"/>
+            <w:gridSpan w:val="2"/>
+            <w:shd w:val="clear" w:color="auto" w:fill="002060"/>
+          </w:tcPr>
+          <w:p>
+            <w:pPr>
+              <w:rPr>
+                <w:b/>
+                <w:bCs/>
+              </w:rPr>
+            </w:pPr>
+            <w:r>
+              <w:rPr>
+                <w:b/>
+                <w:bCs/>
+              </w:rPr>
+              <w:t>Second Term (Y3-6 Months)</w:t>
+            </w:r>
+          </w:p>
+        </w:tc>
+      </w:tr>
+      <w:tr>
+        <w:tc>
+          <w:tcPr>
+            <w:tcW w:w="2480" w:type="pct"/>
+            <w:shd w:val="clear" w:color="auto" w:fill="E7E6E6" w:themeFill="background2"/>
+          </w:tcPr>
+          <w:p>
+            <w:pPr>
+              <w:rPr>
+                <w:rFonts w:cstheme="minorHAnsi"/>
+                <w:color w:val="538135" w:themeColor="accent6" w:themeShade="BF"/>
+              </w:rPr>
+            </w:pPr>
+            <w:r>
+              <w:rPr>
+                <w:rFonts w:cstheme="minorHAnsi"/>
+                <w:color w:val="538135" w:themeColor="accent6" w:themeShade="BF"/>
+              </w:rPr>
+              <w:t>S01</w:t>
+            </w:r>
+            <w:r>
+              <w:rPr>
+                <w:rFonts w:cstheme="minorHAnsi"/>
+                <w:color w:val="538135" w:themeColor="accent6" w:themeShade="BF"/>
+              </w:rPr>
+              <w:t xml:space="preserve"> </w:t>
+            </w:r>
+            <w:r>
+              <w:rPr>
+                <w:rFonts w:cstheme="minorHAnsi"/>
+                <w:color w:val="538135" w:themeColor="accent6" w:themeShade="BF"/>
+              </w:rPr>
+              <w:t>–</w:t>
+            </w:r>
+            <w:r>
+              <w:rPr>
+                <w:rFonts w:cstheme="minorHAnsi"/>
+                <w:color w:val="538135" w:themeColor="accent6" w:themeShade="BF"/>
+              </w:rPr>
+              <w:t xml:space="preserve"> Business Psychology </w:t>
+            </w:r>
+          </w:p>
+        </w:tc>
+        <w:tc>
+          <w:tcPr>
+            <w:tcW w:w="2520" w:type="pct"/>
+            <w:shd w:val="clear" w:color="auto" w:fill="E7E6E6" w:themeFill="background2"/>
+          </w:tcPr>
+          <w:p>
+            <w:pPr>
+              <w:rPr>
+                <w:rFonts w:cstheme="minorHAnsi"/>
+                <w:color w:val="BF8F00" w:themeColor="accent4" w:themeShade="BF"/>
+              </w:rPr>
+            </w:pPr>
+            <w:r>
+              <w:rPr>
+                <w:rFonts w:cstheme="minorHAnsi"/>
+                <w:color w:val="BF8F00" w:themeColor="accent4" w:themeShade="BF"/>
+              </w:rPr>
+              <w:t>S05</w:t>
+            </w:r>
+            <w:r>
+              <w:rPr>
+                <w:rFonts w:cstheme="minorHAnsi"/>
+                <w:color w:val="BF8F00" w:themeColor="accent4" w:themeShade="BF"/>
+              </w:rPr>
+              <w:t xml:space="preserve"> </w:t>
+            </w:r>
+            <w:r>
+              <w:rPr>
+                <w:rFonts w:cstheme="minorHAnsi"/>
+                <w:color w:val="BF8F00" w:themeColor="accent4" w:themeShade="BF"/>
+              </w:rPr>
+              <w:t>–</w:t>
+            </w:r>
+            <w:r>
+              <w:rPr>
+                <w:rFonts w:cstheme="minorHAnsi"/>
+                <w:color w:val="BF8F00" w:themeColor="accent4" w:themeShade="BF"/>
+              </w:rPr>
+              <w:t xml:space="preserve"> Software Security </w:t>
+            </w:r>
+          </w:p>
+        </w:tc>
+      </w:tr>
+      <w:tr>
+        <w:tc>
+          <w:tcPr>
+            <w:tcW w:w="2480" w:type="pct"/>
+            <w:shd w:val="clear" w:color="auto" w:fill="E7E6E6" w:themeFill="background2"/>
+          </w:tcPr>
+          <w:p>
+            <w:pPr>
+              <w:rPr>
+                <w:rFonts w:cstheme="minorHAnsi"/>
+                <w:color w:val="538135" w:themeColor="accent6" w:themeShade="BF"/>
+              </w:rPr>
+            </w:pPr>
+            <w:r>
+              <w:rPr>
+                <w:rFonts w:cstheme="minorHAnsi"/>
+                <w:color w:val="538135" w:themeColor="accent6" w:themeShade="BF"/>
+              </w:rPr>
+              <w:t>S02</w:t>
+            </w:r>
+            <w:r>
+              <w:rPr>
+                <w:rFonts w:cstheme="minorHAnsi"/>
+                <w:color w:val="538135" w:themeColor="accent6" w:themeShade="BF"/>
+              </w:rPr>
+              <w:t xml:space="preserve"> </w:t>
+            </w:r>
+            <w:r>
+              <w:rPr>
+                <w:rFonts w:cstheme="minorHAnsi"/>
+                <w:color w:val="538135" w:themeColor="accent6" w:themeShade="BF"/>
+              </w:rPr>
+              <w:t>–</w:t>
+            </w:r>
+            <w:r>
+              <w:rPr>
+                <w:rFonts w:cstheme="minorHAnsi"/>
+                <w:color w:val="538135" w:themeColor="accent6" w:themeShade="BF"/>
+              </w:rPr>
+              <w:t xml:space="preserve"> Business Studies for Engineers</w:t>
+            </w:r>
+          </w:p>
+        </w:tc>
+        <w:tc>
+          <w:tcPr>
+            <w:tcW w:w="2520" w:type="pct"/>
+            <w:shd w:val="clear" w:color="auto" w:fill="E7E6E6" w:themeFill="background2"/>
+          </w:tcPr>
+          <w:p>
+            <w:pPr>
+              <w:rPr>
+                <w:rFonts w:cstheme="minorHAnsi"/>
+                <w:color w:val="BF8F00" w:themeColor="accent4" w:themeShade="BF"/>
+              </w:rPr>
+            </w:pPr>
+            <w:r>
+              <w:rPr>
+                <w:rFonts w:cstheme="minorHAnsi"/>
+                <w:color w:val="BF8F00" w:themeColor="accent4" w:themeShade="BF"/>
+              </w:rPr>
+              <w:t>S06</w:t>
+            </w:r>
+            <w:r>
+              <w:rPr>
+                <w:rFonts w:cstheme="minorHAnsi"/>
+                <w:color w:val="BF8F00" w:themeColor="accent4" w:themeShade="BF"/>
+              </w:rPr>
+              <w:t xml:space="preserve"> </w:t>
+            </w:r>
+            <w:r>
+              <w:rPr>
+                <w:rFonts w:cstheme="minorHAnsi"/>
+                <w:color w:val="BF8F00" w:themeColor="accent4" w:themeShade="BF"/>
+              </w:rPr>
+              <w:t>–</w:t>
+            </w:r>
+            <w:r>
+              <w:rPr>
+                <w:rFonts w:cstheme="minorHAnsi"/>
+                <w:color w:val="BF8F00" w:themeColor="accent4" w:themeShade="BF"/>
+              </w:rPr>
+              <w:t xml:space="preserve"> Professional Ethics for Information System </w:t>
+            </w:r>
+          </w:p>
+        </w:tc>
+      </w:tr>
+      <w:tr>
+        <w:tc>
+          <w:tcPr>
+            <w:tcW w:w="2480" w:type="pct"/>
+            <w:shd w:val="clear" w:color="auto" w:fill="E7E6E6" w:themeFill="background2"/>
+          </w:tcPr>
+          <w:p>
+            <w:pPr>
+              <w:rPr>
+                <w:rFonts w:cstheme="minorHAnsi"/>
                 <w:color w:val="2E74B5" w:themeColor="accent1" w:themeShade="BF"/>
               </w:rPr>
             </w:pPr>
@@ -1184,8 +2231,43 @@
                 <w:rFonts w:cstheme="minorHAnsi"/>
                 <w:color w:val="2E74B5" w:themeColor="accent1" w:themeShade="BF"/>
               </w:rPr>
-              <w:t xml:space="preserve">S25 - Software Design and Analysis </w:t>
-            </w:r>
+              <w:t>S03</w:t>
+            </w:r>
+            <w:r>
+              <w:rPr>
+                <w:rFonts w:cstheme="minorHAnsi"/>
+                <w:color w:val="2E74B5" w:themeColor="accent1" w:themeShade="BF"/>
+              </w:rPr>
+              <w:t xml:space="preserve"> </w:t>
+            </w:r>
+            <w:r>
+              <w:rPr>
+                <w:rFonts w:cstheme="minorHAnsi"/>
+                <w:color w:val="2E74B5" w:themeColor="accent1" w:themeShade="BF"/>
+              </w:rPr>
+              <w:t>–</w:t>
+            </w:r>
+            <w:r>
+              <w:rPr>
+                <w:rFonts w:cstheme="minorHAnsi"/>
+                <w:color w:val="2E74B5" w:themeColor="accent1" w:themeShade="BF"/>
+              </w:rPr>
+              <w:t xml:space="preserve"> Business Communication </w:t>
+            </w:r>
+          </w:p>
+        </w:tc>
+        <w:tc>
+          <w:tcPr>
+            <w:tcW w:w="2520" w:type="pct"/>
+            <w:shd w:val="clear" w:color="auto" w:fill="E7E6E6" w:themeFill="background2"/>
+          </w:tcPr>
+          <w:p>
+            <w:pPr>
+              <w:rPr>
+                <w:rFonts w:cstheme="minorHAnsi"/>
+                <w:color w:val="BF8F00" w:themeColor="accent4" w:themeShade="BF"/>
+              </w:rPr>
+            </w:pPr>
           </w:p>
         </w:tc>
       </w:tr>
@@ -1199,27 +2281,6 @@
             <w:pPr>
               <w:rPr>
                 <w:rFonts w:cstheme="minorHAnsi"/>
-                <w:color w:val="BF8F00" w:themeColor="accent4" w:themeShade="BF"/>
-              </w:rPr>
-            </w:pPr>
-            <w:r>
-              <w:rPr>
-                <w:rFonts w:cstheme="minorHAnsi"/>
-                <w:color w:val="BF8F00" w:themeColor="accent4" w:themeShade="BF"/>
-              </w:rPr>
-              <w:t xml:space="preserve">S22 - Machine Learning  </w:t>
-            </w:r>
-          </w:p>
-        </w:tc>
-        <w:tc>
-          <w:tcPr>
-            <w:tcW w:w="2520" w:type="pct"/>
-            <w:shd w:val="clear" w:color="auto" w:fill="E7E6E6" w:themeFill="background2"/>
-          </w:tcPr>
-          <w:p>
-            <w:pPr>
-              <w:rPr>
-                <w:rFonts w:cstheme="minorHAnsi"/>
                 <w:color w:val="2E74B5" w:themeColor="accent1" w:themeShade="BF"/>
               </w:rPr>
             </w:pPr>
@@ -1228,132 +2289,28 @@
                 <w:rFonts w:cstheme="minorHAnsi"/>
                 <w:color w:val="2E74B5" w:themeColor="accent1" w:themeShade="BF"/>
               </w:rPr>
-              <w:t>S25 - Architecture and Design Pattern</w:t>
-            </w:r>
-          </w:p>
-        </w:tc>
-      </w:tr>
-      <w:tr>
-        <w:tc>
-          <w:tcPr>
-            <w:tcW w:w="2480" w:type="pct"/>
-            <w:shd w:val="clear" w:color="auto" w:fill="E7E6E6" w:themeFill="background2"/>
-          </w:tcPr>
-          <w:p>
-            <w:pPr>
-              <w:rPr>
-                <w:rFonts w:cstheme="minorHAnsi"/>
-                <w:color w:val="BF8F00" w:themeColor="accent4" w:themeShade="BF"/>
-              </w:rPr>
-            </w:pPr>
-            <w:r>
-              <w:rPr>
-                <w:rFonts w:cstheme="minorHAnsi"/>
-                <w:color w:val="BF8F00" w:themeColor="accent4" w:themeShade="BF"/>
-              </w:rPr>
-              <w:t xml:space="preserve">S23 - Pattern Recognizing and Image Processing </w:t>
-            </w:r>
-          </w:p>
-        </w:tc>
-        <w:tc>
-          <w:tcPr>
-            <w:tcW w:w="2520" w:type="pct"/>
-            <w:shd w:val="clear" w:color="auto" w:fill="E7E6E6" w:themeFill="background2"/>
-          </w:tcPr>
-          <w:p>
-            <w:pPr>
+              <w:t>S04</w:t>
+            </w:r>
+            <w:r>
               <w:rPr>
                 <w:rFonts w:cstheme="minorHAnsi"/>
                 <w:color w:val="2E74B5" w:themeColor="accent1" w:themeShade="BF"/>
               </w:rPr>
-            </w:pPr>
+              <w:t xml:space="preserve"> </w:t>
+            </w:r>
             <w:r>
               <w:rPr>
                 <w:rFonts w:cstheme="minorHAnsi"/>
                 <w:color w:val="2E74B5" w:themeColor="accent1" w:themeShade="BF"/>
               </w:rPr>
-              <w:t xml:space="preserve">S25 - Software Architecture </w:t>
-            </w:r>
-          </w:p>
-        </w:tc>
-      </w:tr>
-      <w:tr>
-        <w:tc>
-          <w:tcPr>
-            <w:tcW w:w="2480" w:type="pct"/>
-            <w:shd w:val="clear" w:color="auto" w:fill="E7E6E6" w:themeFill="background2"/>
-          </w:tcPr>
-          <w:p>
-            <w:pPr>
-              <w:rPr>
-                <w:rFonts w:cstheme="minorHAnsi"/>
-                <w:color w:val="538135" w:themeColor="accent6" w:themeShade="BF"/>
-              </w:rPr>
-            </w:pPr>
-            <w:r>
-              <w:rPr>
-                <w:rFonts w:cstheme="minorHAnsi"/>
-                <w:color w:val="538135" w:themeColor="accent6" w:themeShade="BF"/>
-              </w:rPr>
-              <w:t xml:space="preserve">S24 - </w:t>
-            </w:r>
-            <w:r>
-              <w:rPr>
-                <w:rFonts w:cstheme="minorHAnsi"/>
-                <w:color w:val="538135" w:themeColor="accent6" w:themeShade="BF"/>
-              </w:rPr>
-              <w:t xml:space="preserve">Data Science, Big Data and Data Visualization </w:t>
-            </w:r>
-          </w:p>
-        </w:tc>
-        <w:tc>
-          <w:tcPr>
-            <w:tcW w:w="2520" w:type="pct"/>
-            <w:shd w:val="clear" w:color="auto" w:fill="E7E6E6" w:themeFill="background2"/>
-          </w:tcPr>
-          <w:p>
-            <w:pPr>
-              <w:rPr>
-                <w:rFonts w:cstheme="minorHAnsi"/>
-                <w:color w:val="C45911" w:themeColor="accent2" w:themeShade="BF"/>
-              </w:rPr>
-            </w:pPr>
-            <w:r>
-              <w:rPr>
-                <w:rFonts w:cstheme="minorHAnsi"/>
-                <w:color w:val="C45911" w:themeColor="accent2" w:themeShade="BF"/>
-              </w:rPr>
-              <w:t>S26</w:t>
-            </w:r>
-            <w:r>
-              <w:rPr>
-                <w:rFonts w:cstheme="minorHAnsi"/>
-                <w:color w:val="C45911" w:themeColor="accent2" w:themeShade="BF"/>
-              </w:rPr>
-              <w:t xml:space="preserve"> - Mathematics for AI, ML and DS</w:t>
-            </w:r>
-          </w:p>
-        </w:tc>
-      </w:tr>
-      <w:tr>
-        <w:tc>
-          <w:tcPr>
-            <w:tcW w:w="2480" w:type="pct"/>
-            <w:shd w:val="clear" w:color="auto" w:fill="E7E6E6" w:themeFill="background2"/>
-          </w:tcPr>
-          <w:p>
-            <w:pPr>
-              <w:rPr>
-                <w:rFonts w:cstheme="minorHAnsi"/>
-                <w:color w:val="538135" w:themeColor="accent6" w:themeShade="BF"/>
-              </w:rPr>
-            </w:pPr>
-            <w:r>
-              <w:rPr>
-                <w:rFonts w:cstheme="minorHAnsi"/>
-                <w:color w:val="538135" w:themeColor="accent6" w:themeShade="BF"/>
-              </w:rPr>
-              <w:t xml:space="preserve">S24 - Data Warehouse and Mining </w:t>
+              <w:t>–</w:t>
+            </w:r>
+            <w:r>
+              <w:rPr>
+                <w:rFonts w:cstheme="minorHAnsi"/>
+                <w:color w:val="2E74B5" w:themeColor="accent1" w:themeShade="BF"/>
+              </w:rPr>
+              <w:t xml:space="preserve"> English for Business Communication </w:t>
             </w:r>
           </w:p>
         </w:tc>
@@ -1390,7 +2347,7 @@
                 <w:b/>
                 <w:bCs/>
               </w:rPr>
-              <w:t>Third Term (4 Months)</w:t>
+              <w:t>First Term (Y4-6 Months)</w:t>
             </w:r>
           </w:p>
         </w:tc>
@@ -1405,22 +2362,31 @@
             <w:pPr>
               <w:rPr>
                 <w:rFonts w:cstheme="minorHAnsi"/>
-                <w:color w:val="538135" w:themeColor="accent6" w:themeShade="BF"/>
-              </w:rPr>
-            </w:pPr>
-            <w:r>
-              <w:rPr>
-                <w:rFonts w:cstheme="minorHAnsi"/>
-                <w:color w:val="538135" w:themeColor="accent6" w:themeShade="BF"/>
-              </w:rPr>
-              <w:t>S27</w:t>
-            </w:r>
-            <w:r>
-              <w:rPr>
-                <w:rFonts w:cstheme="minorHAnsi"/>
-                <w:color w:val="538135" w:themeColor="accent6" w:themeShade="BF"/>
-              </w:rPr>
-              <w:t xml:space="preserve"> - Business Psychology </w:t>
+              </w:rPr>
+            </w:pPr>
+            <w:r>
+              <w:rPr>
+                <w:rFonts w:cstheme="minorHAnsi"/>
+              </w:rPr>
+              <w:t>S01</w:t>
+            </w:r>
+            <w:r>
+              <w:rPr>
+                <w:rFonts w:cstheme="minorHAnsi"/>
+              </w:rPr>
+              <w:t xml:space="preserve"> </w:t>
+            </w:r>
+            <w:r>
+              <w:rPr>
+                <w:rFonts w:cstheme="minorHAnsi"/>
+              </w:rPr>
+              <w:t>–</w:t>
+            </w:r>
+            <w:r>
+              <w:rPr>
+                <w:rFonts w:cstheme="minorHAnsi"/>
+              </w:rPr>
+              <w:t xml:space="preserve"> Theory of Computation </w:t>
             </w:r>
           </w:p>
         </w:tc>
@@ -1439,13 +2405,7 @@
               <w:rPr>
                 <w:rFonts w:cstheme="minorHAnsi"/>
               </w:rPr>
-              <w:t>S32</w:t>
-            </w:r>
-            <w:r>
-              <w:rPr>
-                <w:rFonts w:cstheme="minorHAnsi"/>
-              </w:rPr>
-              <w:t xml:space="preserve"> - Theory of Computation </w:t>
+              <w:t xml:space="preserve">S05 – Discrete Mathematics </w:t>
             </w:r>
           </w:p>
         </w:tc>
@@ -1460,22 +2420,31 @@
             <w:pPr>
               <w:rPr>
                 <w:rFonts w:cstheme="minorHAnsi"/>
-                <w:color w:val="538135" w:themeColor="accent6" w:themeShade="BF"/>
-              </w:rPr>
-            </w:pPr>
-            <w:r>
-              <w:rPr>
-                <w:rFonts w:cstheme="minorHAnsi"/>
-                <w:color w:val="538135" w:themeColor="accent6" w:themeShade="BF"/>
-              </w:rPr>
-              <w:t>S28</w:t>
-            </w:r>
-            <w:r>
-              <w:rPr>
-                <w:rFonts w:cstheme="minorHAnsi"/>
-                <w:color w:val="538135" w:themeColor="accent6" w:themeShade="BF"/>
-              </w:rPr>
-              <w:t xml:space="preserve"> - Business Studies for Engineers</w:t>
+              </w:rPr>
+            </w:pPr>
+            <w:r>
+              <w:rPr>
+                <w:rFonts w:cstheme="minorHAnsi"/>
+              </w:rPr>
+              <w:t>S02</w:t>
+            </w:r>
+            <w:r>
+              <w:rPr>
+                <w:rFonts w:cstheme="minorHAnsi"/>
+              </w:rPr>
+              <w:t xml:space="preserve"> </w:t>
+            </w:r>
+            <w:r>
+              <w:rPr>
+                <w:rFonts w:cstheme="minorHAnsi"/>
+              </w:rPr>
+              <w:t>–</w:t>
+            </w:r>
+            <w:r>
+              <w:rPr>
+                <w:rFonts w:cstheme="minorHAnsi"/>
+              </w:rPr>
+              <w:t xml:space="preserve"> Operating System and System Programming</w:t>
             </w:r>
           </w:p>
         </w:tc>
@@ -1494,13 +2463,7 @@
               <w:rPr>
                 <w:rFonts w:cstheme="minorHAnsi"/>
               </w:rPr>
-              <w:t>S33</w:t>
-            </w:r>
-            <w:r>
-              <w:rPr>
-                <w:rFonts w:cstheme="minorHAnsi"/>
-              </w:rPr>
-              <w:t xml:space="preserve"> - Operating System and System Programming</w:t>
+              <w:t xml:space="preserve">S05 – Calculus </w:t>
             </w:r>
           </w:p>
         </w:tc>
@@ -1515,22 +2478,31 @@
             <w:pPr>
               <w:rPr>
                 <w:rFonts w:cstheme="minorHAnsi"/>
-                <w:color w:val="2E74B5" w:themeColor="accent1" w:themeShade="BF"/>
-              </w:rPr>
-            </w:pPr>
-            <w:r>
-              <w:rPr>
-                <w:rFonts w:cstheme="minorHAnsi"/>
-                <w:color w:val="2E74B5" w:themeColor="accent1" w:themeShade="BF"/>
-              </w:rPr>
-              <w:t>S29</w:t>
-            </w:r>
-            <w:r>
-              <w:rPr>
-                <w:rFonts w:cstheme="minorHAnsi"/>
-                <w:color w:val="2E74B5" w:themeColor="accent1" w:themeShade="BF"/>
-              </w:rPr>
-              <w:t xml:space="preserve"> - Business Communication </w:t>
+              </w:rPr>
+            </w:pPr>
+            <w:r>
+              <w:rPr>
+                <w:rFonts w:cstheme="minorHAnsi"/>
+              </w:rPr>
+              <w:t>S03</w:t>
+            </w:r>
+            <w:r>
+              <w:rPr>
+                <w:rFonts w:cstheme="minorHAnsi"/>
+              </w:rPr>
+              <w:t xml:space="preserve"> </w:t>
+            </w:r>
+            <w:r>
+              <w:rPr>
+                <w:rFonts w:cstheme="minorHAnsi"/>
+              </w:rPr>
+              <w:t>–</w:t>
+            </w:r>
+            <w:r>
+              <w:rPr>
+                <w:rFonts w:cstheme="minorHAnsi"/>
+              </w:rPr>
+              <w:t xml:space="preserve"> Computer Network and Data Communication </w:t>
             </w:r>
           </w:p>
         </w:tc>
@@ -1545,18 +2517,6 @@
                 <w:rFonts w:cstheme="minorHAnsi"/>
               </w:rPr>
             </w:pPr>
-            <w:r>
-              <w:rPr>
-                <w:rFonts w:cstheme="minorHAnsi"/>
-              </w:rPr>
-              <w:t>S34</w:t>
-            </w:r>
-            <w:r>
-              <w:rPr>
-                <w:rFonts w:cstheme="minorHAnsi"/>
-              </w:rPr>
-              <w:t xml:space="preserve"> - Computer Network and Data Communication </w:t>
-            </w:r>
           </w:p>
         </w:tc>
       </w:tr>
@@ -1570,22 +2530,13 @@
             <w:pPr>
               <w:rPr>
                 <w:rFonts w:cstheme="minorHAnsi"/>
-                <w:color w:val="2E74B5" w:themeColor="accent1" w:themeShade="BF"/>
-              </w:rPr>
-            </w:pPr>
-            <w:r>
-              <w:rPr>
-                <w:rFonts w:cstheme="minorHAnsi"/>
-                <w:color w:val="2E74B5" w:themeColor="accent1" w:themeShade="BF"/>
-              </w:rPr>
-              <w:t>S30</w:t>
-            </w:r>
-            <w:r>
-              <w:rPr>
-                <w:rFonts w:cstheme="minorHAnsi"/>
-                <w:color w:val="2E74B5" w:themeColor="accent1" w:themeShade="BF"/>
-              </w:rPr>
-              <w:t xml:space="preserve"> - English for Business Communication </w:t>
+              </w:rPr>
+            </w:pPr>
+            <w:r>
+              <w:rPr>
+                <w:rFonts w:cstheme="minorHAnsi"/>
+              </w:rPr>
+              <w:t xml:space="preserve">S04 – Computer Graphics and Multimedia </w:t>
             </w:r>
           </w:p>
         </w:tc>
@@ -1600,17 +2551,30 @@
                 <w:rFonts w:cstheme="minorHAnsi"/>
               </w:rPr>
             </w:pPr>
-            <w:r>
-              <w:rPr>
-                <w:rFonts w:cstheme="minorHAnsi"/>
-              </w:rPr>
-              <w:t>S35</w:t>
-            </w:r>
-            <w:r>
-              <w:rPr>
-                <w:rFonts w:cstheme="minorHAnsi"/>
-              </w:rPr>
-              <w:t xml:space="preserve"> - Computer Organization </w:t>
+          </w:p>
+        </w:tc>
+      </w:tr>
+      <w:tr>
+        <w:tc>
+          <w:tcPr>
+            <w:tcW w:w="5000" w:type="pct"/>
+            <w:gridSpan w:val="2"/>
+            <w:shd w:val="clear" w:color="auto" w:fill="000000" w:themeFill="text1"/>
+          </w:tcPr>
+          <w:p>
+            <w:pPr>
+              <w:rPr>
+                <w:b/>
+                <w:bCs/>
+              </w:rPr>
+            </w:pPr>
+            <w:r>
+              <w:rPr>
+                <w:b/>
+                <w:bCs/>
+              </w:rPr>
+              <w:lastRenderedPageBreak/>
+              <w:t>Second Term (Y4-6 Months)</w:t>
             </w:r>
           </w:p>
         </w:tc>
@@ -1625,25 +2589,14 @@
             <w:pPr>
               <w:rPr>
                 <w:rFonts w:cstheme="minorHAnsi"/>
-                <w:color w:val="BF8F00" w:themeColor="accent4" w:themeShade="BF"/>
-              </w:rPr>
-            </w:pPr>
-            <w:r>
-              <w:rPr>
-                <w:rFonts w:cstheme="minorHAnsi"/>
-                <w:color w:val="BF8F00" w:themeColor="accent4" w:themeShade="BF"/>
-              </w:rPr>
-              <w:t>S31</w:t>
-            </w:r>
-            <w:r>
-              <w:rPr>
-                <w:rFonts w:cstheme="minorHAnsi"/>
-                <w:color w:val="BF8F00" w:themeColor="accent4" w:themeShade="BF"/>
-              </w:rPr>
-              <w:t xml:space="preserve"> - Professional Ethics for Information System </w:t>
-            </w:r>
-            <w:bookmarkStart w:id="0" w:name="_GoBack"/>
-            <w:bookmarkEnd w:id="0"/>
+              </w:rPr>
+            </w:pPr>
+            <w:r>
+              <w:rPr>
+                <w:rFonts w:cstheme="minorHAnsi"/>
+              </w:rPr>
+              <w:t>S01 – Computer Organization</w:t>
+            </w:r>
           </w:p>
         </w:tc>
         <w:tc>
@@ -1661,18 +2614,143 @@
               <w:rPr>
                 <w:rFonts w:cstheme="minorHAnsi"/>
               </w:rPr>
-              <w:t>S36</w:t>
-            </w:r>
-            <w:r>
-              <w:rPr>
-                <w:rFonts w:cstheme="minorHAnsi"/>
-              </w:rPr>
-              <w:t xml:space="preserve"> - Distributed System and Parallel Computing </w:t>
-            </w:r>
+              <w:t xml:space="preserve">S05 – Differential Equation </w:t>
+            </w:r>
+          </w:p>
+        </w:tc>
+      </w:tr>
+      <w:tr>
+        <w:tc>
+          <w:tcPr>
+            <w:tcW w:w="2480" w:type="pct"/>
+            <w:shd w:val="clear" w:color="auto" w:fill="E7E6E6" w:themeFill="background2"/>
+          </w:tcPr>
+          <w:p>
+            <w:pPr>
+              <w:rPr>
+                <w:rFonts w:cstheme="minorHAnsi"/>
+              </w:rPr>
+            </w:pPr>
+            <w:r>
+              <w:rPr>
+                <w:rFonts w:cstheme="minorHAnsi"/>
+              </w:rPr>
+              <w:t xml:space="preserve">S02 – Embedded System </w:t>
+            </w:r>
+          </w:p>
+        </w:tc>
+        <w:tc>
+          <w:tcPr>
+            <w:tcW w:w="2520" w:type="pct"/>
+            <w:shd w:val="clear" w:color="auto" w:fill="E7E6E6" w:themeFill="background2"/>
+          </w:tcPr>
+          <w:p>
+            <w:pPr>
+              <w:rPr>
+                <w:rFonts w:cstheme="minorHAnsi"/>
+              </w:rPr>
+            </w:pPr>
+            <w:r>
+              <w:rPr>
+                <w:rFonts w:cstheme="minorHAnsi"/>
+              </w:rPr>
+              <w:t xml:space="preserve">S05 – Analytical Geometry </w:t>
+            </w:r>
+          </w:p>
+        </w:tc>
+      </w:tr>
+      <w:tr>
+        <w:tc>
+          <w:tcPr>
+            <w:tcW w:w="2480" w:type="pct"/>
+            <w:shd w:val="clear" w:color="auto" w:fill="E7E6E6" w:themeFill="background2"/>
+          </w:tcPr>
+          <w:p>
+            <w:pPr>
+              <w:rPr>
+                <w:rFonts w:cstheme="minorHAnsi"/>
+              </w:rPr>
+            </w:pPr>
+            <w:r>
+              <w:rPr>
+                <w:rFonts w:cstheme="minorHAnsi"/>
+              </w:rPr>
+              <w:t xml:space="preserve">S03 – Distributed System and Parallel Computing </w:t>
+            </w:r>
+          </w:p>
+        </w:tc>
+        <w:tc>
+          <w:tcPr>
+            <w:tcW w:w="2520" w:type="pct"/>
+            <w:shd w:val="clear" w:color="auto" w:fill="E7E6E6" w:themeFill="background2"/>
+          </w:tcPr>
+          <w:p>
+            <w:pPr>
+              <w:rPr>
+                <w:rFonts w:cstheme="minorHAnsi"/>
+              </w:rPr>
+            </w:pPr>
+          </w:p>
+        </w:tc>
+      </w:tr>
+      <w:tr>
+        <w:tc>
+          <w:tcPr>
+            <w:tcW w:w="2480" w:type="pct"/>
+            <w:shd w:val="clear" w:color="auto" w:fill="E7E6E6" w:themeFill="background2"/>
+          </w:tcPr>
+          <w:p>
+            <w:pPr>
+              <w:rPr>
+                <w:rFonts w:cstheme="minorHAnsi"/>
+              </w:rPr>
+            </w:pPr>
+            <w:r>
+              <w:rPr>
+                <w:rFonts w:cstheme="minorHAnsi"/>
+              </w:rPr>
+              <w:t>S04</w:t>
+            </w:r>
+            <w:r>
+              <w:rPr>
+                <w:rFonts w:cstheme="minorHAnsi"/>
+              </w:rPr>
+              <w:t xml:space="preserve"> </w:t>
+            </w:r>
+            <w:r>
+              <w:rPr>
+                <w:rFonts w:cstheme="minorHAnsi"/>
+              </w:rPr>
+              <w:t>–</w:t>
+            </w:r>
+            <w:r>
+              <w:rPr>
+                <w:rFonts w:cstheme="minorHAnsi"/>
+              </w:rPr>
+              <w:t xml:space="preserve"> Pattern Recognizing and Image Processing </w:t>
+            </w:r>
+          </w:p>
+        </w:tc>
+        <w:tc>
+          <w:tcPr>
+            <w:tcW w:w="2520" w:type="pct"/>
+            <w:shd w:val="clear" w:color="auto" w:fill="E7E6E6" w:themeFill="background2"/>
+          </w:tcPr>
+          <w:p>
+            <w:pPr>
+              <w:rPr>
+                <w:rFonts w:cstheme="minorHAnsi"/>
+              </w:rPr>
+            </w:pPr>
           </w:p>
         </w:tc>
       </w:tr>
     </w:tbl>
+    <w:p>
+      <w:pPr>
+        <w:spacing w:after="0"/>
+      </w:pPr>
+    </w:p>
     <w:p>
       <w:pPr>
         <w:spacing w:after="0"/>
@@ -1713,7 +2791,6 @@
                 <w:b/>
                 <w:bCs/>
               </w:rPr>
-              <w:lastRenderedPageBreak/>
               <w:t>Concept Level</w:t>
             </w:r>
           </w:p>
@@ -2456,46 +3533,6 @@
         </w:tc>
       </w:tr>
     </w:tbl>
-    <w:p>
-      <w:pPr>
-        <w:spacing w:after="0"/>
-      </w:pPr>
-    </w:p>
-    <w:p>
-      <w:pPr>
-        <w:spacing w:after="0"/>
-      </w:pPr>
-    </w:p>
-    <w:p>
-      <w:pPr>
-        <w:spacing w:after="0"/>
-      </w:pPr>
-    </w:p>
-    <w:p>
-      <w:pPr>
-        <w:spacing w:after="0"/>
-      </w:pPr>
-    </w:p>
-    <w:p>
-      <w:pPr>
-        <w:spacing w:after="0"/>
-      </w:pPr>
-    </w:p>
-    <w:p>
-      <w:pPr>
-        <w:spacing w:after="0"/>
-      </w:pPr>
-    </w:p>
-    <w:p>
-      <w:pPr>
-        <w:spacing w:after="0"/>
-      </w:pPr>
-    </w:p>
-    <w:p>
-      <w:pPr>
-        <w:spacing w:after="0"/>
-      </w:pPr>
-    </w:p>
     <w:p>
       <w:pPr>
         <w:spacing w:after="0"/>
@@ -9650,7 +10687,7 @@
 </file>
 
 <file path=customXml/itemProps1.xml><?xml version="1.0" encoding="utf-8"?>
-<ds:datastoreItem xmlns:ds="http://schemas.openxmlformats.org/officeDocument/2006/customXml" ds:itemID="{2C8458D7-6982-4A51-B8E6-105F09A98306}">
+<ds:datastoreItem xmlns:ds="http://schemas.openxmlformats.org/officeDocument/2006/customXml" ds:itemID="{AC951387-DF7D-4587-A8FF-961FDBF3715E}">
   <ds:schemaRefs>
     <ds:schemaRef ds:uri="http://schemas.openxmlformats.org/officeDocument/2006/bibliography"/>
   </ds:schemaRefs>

</xml_diff>

<commit_message>
personal library (ver-2) update-100
</commit_message>
<xml_diff>
--- a/resources/Courses/GPT/Courses.docx
+++ b/resources/Courses/GPT/Courses.docx
@@ -608,7 +608,12 @@
         <w:t>Using GPT</w:t>
       </w:r>
       <w:r>
-        <w:t xml:space="preserve"> – (To Understand, Summarization Techniques) for Each Topics  </w:t>
+        <w:t xml:space="preserve"> – (To Understand</w:t>
+      </w:r>
+      <w:bookmarkStart w:id="0" w:name="_GoBack"/>
+      <w:bookmarkEnd w:id="0"/>
+      <w:r>
+        <w:t xml:space="preserve">, Summarization Techniques) for Each Topics  </w:t>
       </w:r>
     </w:p>
     <w:p>
@@ -885,8 +890,6 @@
           <w:color w:val="C00000"/>
         </w:rPr>
       </w:pPr>
-      <w:bookmarkStart w:id="0" w:name="_GoBack"/>
-      <w:bookmarkEnd w:id="0"/>
       <w:r>
         <w:rPr>
           <w:b/>
@@ -6852,7 +6855,23 @@
           <w:bCs/>
           <w:color w:val="C00000"/>
         </w:rPr>
-        <w:t xml:space="preserve">: Artificial Intelligence and System   </w:t>
+        <w:t>: Artif</w:t>
+      </w:r>
+      <w:r>
+        <w:rPr>
+          <w:b/>
+          <w:bCs/>
+          <w:color w:val="C00000"/>
+        </w:rPr>
+        <w:t>icial Intelligence</w:t>
+      </w:r>
+      <w:r>
+        <w:rPr>
+          <w:b/>
+          <w:bCs/>
+          <w:color w:val="C00000"/>
+        </w:rPr>
+        <w:t xml:space="preserve"> and Industrial Training </w:t>
       </w:r>
     </w:p>
     <w:p/>
@@ -7092,7 +7111,10 @@
           </w:tcPr>
           <w:p>
             <w:r>
-              <w:t>Machine Learning: Reference 01</w:t>
+              <w:t>Machine Learning: Reference-</w:t>
+            </w:r>
+            <w:r>
+              <w:t>1</w:t>
             </w:r>
           </w:p>
         </w:tc>
@@ -7156,7 +7178,10 @@
           </w:tcPr>
           <w:p>
             <w:r>
-              <w:t>Machine Learning: Reference 02</w:t>
+              <w:t>Machine Learning: Reference-</w:t>
+            </w:r>
+            <w:r>
+              <w:t>2</w:t>
             </w:r>
           </w:p>
         </w:tc>
@@ -7284,7 +7309,10 @@
           </w:tcPr>
           <w:p>
             <w:r>
-              <w:t>Data Science: Reference 01</w:t>
+              <w:t>Data Science: Reference-</w:t>
+            </w:r>
+            <w:r>
+              <w:t>1</w:t>
             </w:r>
           </w:p>
         </w:tc>
@@ -7348,7 +7376,10 @@
           </w:tcPr>
           <w:p>
             <w:r>
-              <w:t>Data Science: Reference 02</w:t>
+              <w:t>Data Science: Reference-</w:t>
+            </w:r>
+            <w:r>
+              <w:t>2</w:t>
             </w:r>
           </w:p>
         </w:tc>
@@ -8221,12 +8252,1323 @@
           <w:bCs/>
           <w:color w:val="C00000"/>
         </w:rPr>
-        <w:t xml:space="preserve">: Artificial Intelligence and System   </w:t>
+        <w:t>: Artif</w:t>
+      </w:r>
+      <w:r>
+        <w:rPr>
+          <w:b/>
+          <w:bCs/>
+          <w:color w:val="C00000"/>
+        </w:rPr>
+        <w:t xml:space="preserve">icial Intelligence and Industrial Training </w:t>
+      </w:r>
+      <w:r>
+        <w:rPr>
+          <w:b/>
+          <w:bCs/>
+          <w:color w:val="C00000"/>
+        </w:rPr>
+        <w:t xml:space="preserve"> </w:t>
       </w:r>
     </w:p>
     <w:p>
       <w:pPr>
         <w:spacing w:after="0"/>
+      </w:pPr>
+    </w:p>
+    <w:tbl>
+      <w:tblPr>
+        <w:tblStyle w:val="TableGrid"/>
+        <w:tblW w:w="5000" w:type="pct"/>
+        <w:shd w:val="clear" w:color="auto" w:fill="E7E6E6" w:themeFill="background2"/>
+        <w:tblLook w:val="04A0" w:firstRow="1" w:lastRow="0" w:firstColumn="1" w:lastColumn="0" w:noHBand="0" w:noVBand="1"/>
+      </w:tblPr>
+      <w:tblGrid>
+        <w:gridCol w:w="769"/>
+        <w:gridCol w:w="8079"/>
+        <w:gridCol w:w="2216"/>
+        <w:gridCol w:w="1545"/>
+        <w:gridCol w:w="1234"/>
+        <w:gridCol w:w="1545"/>
+      </w:tblGrid>
+      <w:tr>
+        <w:trPr>
+          <w:trHeight w:val="547"/>
+        </w:trPr>
+        <w:tc>
+          <w:tcPr>
+            <w:tcW w:w="250" w:type="pct"/>
+            <w:shd w:val="clear" w:color="auto" w:fill="002060"/>
+            <w:vAlign w:val="center"/>
+          </w:tcPr>
+          <w:p>
+            <w:pPr>
+              <w:rPr>
+                <w:b/>
+                <w:bCs/>
+              </w:rPr>
+            </w:pPr>
+          </w:p>
+        </w:tc>
+        <w:tc>
+          <w:tcPr>
+            <w:tcW w:w="3345" w:type="pct"/>
+            <w:gridSpan w:val="2"/>
+            <w:shd w:val="clear" w:color="auto" w:fill="002060"/>
+            <w:vAlign w:val="center"/>
+          </w:tcPr>
+          <w:p>
+            <w:pPr>
+              <w:rPr>
+                <w:b/>
+                <w:bCs/>
+              </w:rPr>
+            </w:pPr>
+            <w:r>
+              <w:rPr>
+                <w:b/>
+                <w:bCs/>
+              </w:rPr>
+              <w:t>Course-7: Industrial Training and Business</w:t>
+            </w:r>
+          </w:p>
+        </w:tc>
+        <w:tc>
+          <w:tcPr>
+            <w:tcW w:w="1405" w:type="pct"/>
+            <w:gridSpan w:val="3"/>
+            <w:shd w:val="clear" w:color="auto" w:fill="002060"/>
+            <w:vAlign w:val="center"/>
+          </w:tcPr>
+          <w:p>
+            <w:pPr>
+              <w:rPr>
+                <w:b/>
+                <w:bCs/>
+              </w:rPr>
+            </w:pPr>
+            <w:r>
+              <w:rPr>
+                <w:b/>
+                <w:bCs/>
+              </w:rPr>
+              <w:t xml:space="preserve">Duration: (4 + 2) Months </w:t>
+            </w:r>
+          </w:p>
+        </w:tc>
+      </w:tr>
+      <w:tr>
+        <w:tc>
+          <w:tcPr>
+            <w:tcW w:w="250" w:type="pct"/>
+            <w:shd w:val="clear" w:color="auto" w:fill="E7E6E6" w:themeFill="background2"/>
+          </w:tcPr>
+          <w:p>
+            <w:r>
+              <w:t>01</w:t>
+            </w:r>
+          </w:p>
+        </w:tc>
+        <w:tc>
+          <w:tcPr>
+            <w:tcW w:w="2625" w:type="pct"/>
+            <w:shd w:val="clear" w:color="auto" w:fill="E7E6E6" w:themeFill="background2"/>
+          </w:tcPr>
+          <w:p>
+            <w:r>
+              <w:t>Numerical Analysis</w:t>
+            </w:r>
+            <w:r>
+              <w:t xml:space="preserve"> of Engineers </w:t>
+            </w:r>
+          </w:p>
+        </w:tc>
+        <w:tc>
+          <w:tcPr>
+            <w:tcW w:w="720" w:type="pct"/>
+            <w:shd w:val="clear" w:color="auto" w:fill="E7E6E6" w:themeFill="background2"/>
+          </w:tcPr>
+          <w:p>
+            <w:r>
+              <w:t>T-H3</w:t>
+            </w:r>
+          </w:p>
+        </w:tc>
+        <w:tc>
+          <w:tcPr>
+            <w:tcW w:w="502" w:type="pct"/>
+            <w:shd w:val="clear" w:color="auto" w:fill="E7E6E6" w:themeFill="background2"/>
+          </w:tcPr>
+          <w:p>
+            <w:r>
+              <w:t>11</w:t>
+            </w:r>
+          </w:p>
+        </w:tc>
+        <w:tc>
+          <w:tcPr>
+            <w:tcW w:w="401" w:type="pct"/>
+            <w:shd w:val="clear" w:color="auto" w:fill="E7E6E6" w:themeFill="background2"/>
+          </w:tcPr>
+          <w:p>
+            <w:r>
+              <w:t>131</w:t>
+            </w:r>
+          </w:p>
+        </w:tc>
+        <w:tc>
+          <w:tcPr>
+            <w:tcW w:w="502" w:type="pct"/>
+            <w:shd w:val="clear" w:color="auto" w:fill="E7E6E6" w:themeFill="background2"/>
+          </w:tcPr>
+          <w:p>
+            <w:r>
+              <w:t>615</w:t>
+            </w:r>
+          </w:p>
+        </w:tc>
+      </w:tr>
+      <w:tr>
+        <w:tc>
+          <w:tcPr>
+            <w:tcW w:w="250" w:type="pct"/>
+            <w:shd w:val="clear" w:color="auto" w:fill="E7E6E6" w:themeFill="background2"/>
+          </w:tcPr>
+          <w:p>
+            <w:r>
+              <w:t>02</w:t>
+            </w:r>
+          </w:p>
+        </w:tc>
+        <w:tc>
+          <w:tcPr>
+            <w:tcW w:w="2625" w:type="pct"/>
+            <w:shd w:val="clear" w:color="auto" w:fill="E7E6E6" w:themeFill="background2"/>
+          </w:tcPr>
+          <w:p>
+            <w:r>
+              <w:t xml:space="preserve">Business Philosophy </w:t>
+            </w:r>
+          </w:p>
+        </w:tc>
+        <w:tc>
+          <w:tcPr>
+            <w:tcW w:w="720" w:type="pct"/>
+            <w:shd w:val="clear" w:color="auto" w:fill="E7E6E6" w:themeFill="background2"/>
+          </w:tcPr>
+          <w:p>
+            <w:r>
+              <w:t>T-H3</w:t>
+            </w:r>
+          </w:p>
+        </w:tc>
+        <w:tc>
+          <w:tcPr>
+            <w:tcW w:w="502" w:type="pct"/>
+            <w:shd w:val="clear" w:color="auto" w:fill="E7E6E6" w:themeFill="background2"/>
+          </w:tcPr>
+          <w:p/>
+        </w:tc>
+        <w:tc>
+          <w:tcPr>
+            <w:tcW w:w="401" w:type="pct"/>
+            <w:shd w:val="clear" w:color="auto" w:fill="E7E6E6" w:themeFill="background2"/>
+          </w:tcPr>
+          <w:p/>
+        </w:tc>
+        <w:tc>
+          <w:tcPr>
+            <w:tcW w:w="502" w:type="pct"/>
+            <w:shd w:val="clear" w:color="auto" w:fill="E7E6E6" w:themeFill="background2"/>
+          </w:tcPr>
+          <w:p/>
+        </w:tc>
+      </w:tr>
+      <w:tr>
+        <w:tc>
+          <w:tcPr>
+            <w:tcW w:w="250" w:type="pct"/>
+            <w:shd w:val="clear" w:color="auto" w:fill="E7E6E6" w:themeFill="background2"/>
+          </w:tcPr>
+          <w:p>
+            <w:r>
+              <w:t>03</w:t>
+            </w:r>
+          </w:p>
+        </w:tc>
+        <w:tc>
+          <w:tcPr>
+            <w:tcW w:w="2625" w:type="pct"/>
+            <w:shd w:val="clear" w:color="auto" w:fill="E7E6E6" w:themeFill="background2"/>
+          </w:tcPr>
+          <w:p>
+            <w:r>
+              <w:t>Business Studies for Engineers</w:t>
+            </w:r>
+          </w:p>
+        </w:tc>
+        <w:tc>
+          <w:tcPr>
+            <w:tcW w:w="720" w:type="pct"/>
+            <w:shd w:val="clear" w:color="auto" w:fill="E7E6E6" w:themeFill="background2"/>
+          </w:tcPr>
+          <w:p>
+            <w:r>
+              <w:t>T-H3</w:t>
+            </w:r>
+          </w:p>
+        </w:tc>
+        <w:tc>
+          <w:tcPr>
+            <w:tcW w:w="502" w:type="pct"/>
+            <w:shd w:val="clear" w:color="auto" w:fill="E7E6E6" w:themeFill="background2"/>
+          </w:tcPr>
+          <w:p/>
+        </w:tc>
+        <w:tc>
+          <w:tcPr>
+            <w:tcW w:w="401" w:type="pct"/>
+            <w:shd w:val="clear" w:color="auto" w:fill="E7E6E6" w:themeFill="background2"/>
+          </w:tcPr>
+          <w:p/>
+        </w:tc>
+        <w:tc>
+          <w:tcPr>
+            <w:tcW w:w="502" w:type="pct"/>
+            <w:shd w:val="clear" w:color="auto" w:fill="E7E6E6" w:themeFill="background2"/>
+          </w:tcPr>
+          <w:p/>
+        </w:tc>
+      </w:tr>
+      <w:tr>
+        <w:tc>
+          <w:tcPr>
+            <w:tcW w:w="250" w:type="pct"/>
+            <w:shd w:val="clear" w:color="auto" w:fill="E7E6E6" w:themeFill="background2"/>
+          </w:tcPr>
+          <w:p>
+            <w:r>
+              <w:t>04</w:t>
+            </w:r>
+          </w:p>
+        </w:tc>
+        <w:tc>
+          <w:tcPr>
+            <w:tcW w:w="2625" w:type="pct"/>
+            <w:shd w:val="clear" w:color="auto" w:fill="E7E6E6" w:themeFill="background2"/>
+          </w:tcPr>
+          <w:p>
+            <w:r>
+              <w:t xml:space="preserve">Business Communication </w:t>
+            </w:r>
+          </w:p>
+        </w:tc>
+        <w:tc>
+          <w:tcPr>
+            <w:tcW w:w="720" w:type="pct"/>
+            <w:shd w:val="clear" w:color="auto" w:fill="E7E6E6" w:themeFill="background2"/>
+          </w:tcPr>
+          <w:p>
+            <w:r>
+              <w:t>T-H3</w:t>
+            </w:r>
+          </w:p>
+        </w:tc>
+        <w:tc>
+          <w:tcPr>
+            <w:tcW w:w="502" w:type="pct"/>
+            <w:shd w:val="clear" w:color="auto" w:fill="E7E6E6" w:themeFill="background2"/>
+          </w:tcPr>
+          <w:p/>
+        </w:tc>
+        <w:tc>
+          <w:tcPr>
+            <w:tcW w:w="401" w:type="pct"/>
+            <w:shd w:val="clear" w:color="auto" w:fill="E7E6E6" w:themeFill="background2"/>
+          </w:tcPr>
+          <w:p/>
+        </w:tc>
+        <w:tc>
+          <w:tcPr>
+            <w:tcW w:w="502" w:type="pct"/>
+            <w:shd w:val="clear" w:color="auto" w:fill="E7E6E6" w:themeFill="background2"/>
+          </w:tcPr>
+          <w:p/>
+        </w:tc>
+      </w:tr>
+      <w:tr>
+        <w:tc>
+          <w:tcPr>
+            <w:tcW w:w="250" w:type="pct"/>
+            <w:shd w:val="clear" w:color="auto" w:fill="FFF2CC" w:themeFill="accent4" w:themeFillTint="33"/>
+          </w:tcPr>
+          <w:p>
+            <w:pPr>
+              <w:rPr>
+                <w:b/>
+                <w:bCs/>
+              </w:rPr>
+            </w:pPr>
+          </w:p>
+        </w:tc>
+        <w:tc>
+          <w:tcPr>
+            <w:tcW w:w="2625" w:type="pct"/>
+            <w:shd w:val="clear" w:color="auto" w:fill="FFF2CC" w:themeFill="accent4" w:themeFillTint="33"/>
+          </w:tcPr>
+          <w:p>
+            <w:pPr>
+              <w:rPr>
+                <w:b/>
+                <w:bCs/>
+              </w:rPr>
+            </w:pPr>
+            <w:r>
+              <w:rPr>
+                <w:b/>
+                <w:bCs/>
+              </w:rPr>
+              <w:t xml:space="preserve">Theoretical Subjects </w:t>
+            </w:r>
+          </w:p>
+        </w:tc>
+        <w:tc>
+          <w:tcPr>
+            <w:tcW w:w="720" w:type="pct"/>
+            <w:shd w:val="clear" w:color="auto" w:fill="FFF2CC" w:themeFill="accent4" w:themeFillTint="33"/>
+          </w:tcPr>
+          <w:p>
+            <w:pPr>
+              <w:rPr>
+                <w:b/>
+                <w:bCs/>
+              </w:rPr>
+            </w:pPr>
+          </w:p>
+        </w:tc>
+        <w:tc>
+          <w:tcPr>
+            <w:tcW w:w="502" w:type="pct"/>
+            <w:shd w:val="clear" w:color="auto" w:fill="FFF2CC" w:themeFill="accent4" w:themeFillTint="33"/>
+          </w:tcPr>
+          <w:p>
+            <w:pPr>
+              <w:rPr>
+                <w:b/>
+                <w:bCs/>
+              </w:rPr>
+            </w:pPr>
+          </w:p>
+        </w:tc>
+        <w:tc>
+          <w:tcPr>
+            <w:tcW w:w="401" w:type="pct"/>
+            <w:shd w:val="clear" w:color="auto" w:fill="FFF2CC" w:themeFill="accent4" w:themeFillTint="33"/>
+          </w:tcPr>
+          <w:p>
+            <w:pPr>
+              <w:rPr>
+                <w:b/>
+                <w:bCs/>
+              </w:rPr>
+            </w:pPr>
+          </w:p>
+        </w:tc>
+        <w:tc>
+          <w:tcPr>
+            <w:tcW w:w="502" w:type="pct"/>
+            <w:shd w:val="clear" w:color="auto" w:fill="FFF2CC" w:themeFill="accent4" w:themeFillTint="33"/>
+          </w:tcPr>
+          <w:p>
+            <w:pPr>
+              <w:rPr>
+                <w:b/>
+                <w:bCs/>
+              </w:rPr>
+            </w:pPr>
+          </w:p>
+        </w:tc>
+      </w:tr>
+      <w:tr>
+        <w:tc>
+          <w:tcPr>
+            <w:tcW w:w="250" w:type="pct"/>
+            <w:shd w:val="clear" w:color="auto" w:fill="E7E6E6" w:themeFill="background2"/>
+          </w:tcPr>
+          <w:p>
+            <w:pPr>
+              <w:rPr>
+                <w:b/>
+                <w:bCs/>
+                <w:color w:val="C00000"/>
+              </w:rPr>
+            </w:pPr>
+            <w:r>
+              <w:rPr>
+                <w:b/>
+                <w:bCs/>
+                <w:color w:val="C00000"/>
+              </w:rPr>
+              <w:t>01</w:t>
+            </w:r>
+          </w:p>
+        </w:tc>
+        <w:tc>
+          <w:tcPr>
+            <w:tcW w:w="2625" w:type="pct"/>
+            <w:shd w:val="clear" w:color="auto" w:fill="E7E6E6" w:themeFill="background2"/>
+          </w:tcPr>
+          <w:p>
+            <w:r>
+              <w:t xml:space="preserve">Industrial Training and Freelancing  </w:t>
+            </w:r>
+          </w:p>
+        </w:tc>
+        <w:tc>
+          <w:tcPr>
+            <w:tcW w:w="720" w:type="pct"/>
+            <w:shd w:val="clear" w:color="auto" w:fill="E7E6E6" w:themeFill="background2"/>
+          </w:tcPr>
+          <w:p>
+            <w:r>
+              <w:t>S-H4</w:t>
+            </w:r>
+          </w:p>
+        </w:tc>
+        <w:tc>
+          <w:tcPr>
+            <w:tcW w:w="502" w:type="pct"/>
+            <w:shd w:val="clear" w:color="auto" w:fill="E7E6E6" w:themeFill="background2"/>
+          </w:tcPr>
+          <w:p/>
+        </w:tc>
+        <w:tc>
+          <w:tcPr>
+            <w:tcW w:w="401" w:type="pct"/>
+            <w:shd w:val="clear" w:color="auto" w:fill="E7E6E6" w:themeFill="background2"/>
+          </w:tcPr>
+          <w:p/>
+        </w:tc>
+        <w:tc>
+          <w:tcPr>
+            <w:tcW w:w="502" w:type="pct"/>
+            <w:shd w:val="clear" w:color="auto" w:fill="E7E6E6" w:themeFill="background2"/>
+          </w:tcPr>
+          <w:p/>
+        </w:tc>
+      </w:tr>
+      <w:tr>
+        <w:tc>
+          <w:tcPr>
+            <w:tcW w:w="250" w:type="pct"/>
+            <w:shd w:val="clear" w:color="auto" w:fill="E7E6E6" w:themeFill="background2"/>
+          </w:tcPr>
+          <w:p>
+            <w:pPr>
+              <w:rPr>
+                <w:b/>
+                <w:bCs/>
+                <w:color w:val="C00000"/>
+              </w:rPr>
+            </w:pPr>
+            <w:r>
+              <w:rPr>
+                <w:b/>
+                <w:bCs/>
+                <w:color w:val="C00000"/>
+              </w:rPr>
+              <w:t>02</w:t>
+            </w:r>
+          </w:p>
+        </w:tc>
+        <w:tc>
+          <w:tcPr>
+            <w:tcW w:w="2625" w:type="pct"/>
+            <w:shd w:val="clear" w:color="auto" w:fill="E7E6E6" w:themeFill="background2"/>
+          </w:tcPr>
+          <w:p>
+            <w:r>
+              <w:t xml:space="preserve">Market Analysis and Building Community </w:t>
+            </w:r>
+          </w:p>
+        </w:tc>
+        <w:tc>
+          <w:tcPr>
+            <w:tcW w:w="720" w:type="pct"/>
+            <w:shd w:val="clear" w:color="auto" w:fill="E7E6E6" w:themeFill="background2"/>
+          </w:tcPr>
+          <w:p/>
+        </w:tc>
+        <w:tc>
+          <w:tcPr>
+            <w:tcW w:w="502" w:type="pct"/>
+            <w:shd w:val="clear" w:color="auto" w:fill="E7E6E6" w:themeFill="background2"/>
+          </w:tcPr>
+          <w:p/>
+        </w:tc>
+        <w:tc>
+          <w:tcPr>
+            <w:tcW w:w="401" w:type="pct"/>
+            <w:shd w:val="clear" w:color="auto" w:fill="E7E6E6" w:themeFill="background2"/>
+          </w:tcPr>
+          <w:p/>
+        </w:tc>
+        <w:tc>
+          <w:tcPr>
+            <w:tcW w:w="502" w:type="pct"/>
+            <w:shd w:val="clear" w:color="auto" w:fill="E7E6E6" w:themeFill="background2"/>
+          </w:tcPr>
+          <w:p/>
+        </w:tc>
+      </w:tr>
+      <w:tr>
+        <w:trPr>
+          <w:trHeight w:val="288"/>
+        </w:trPr>
+        <w:tc>
+          <w:tcPr>
+            <w:tcW w:w="250" w:type="pct"/>
+            <w:shd w:val="clear" w:color="auto" w:fill="002060"/>
+          </w:tcPr>
+          <w:p>
+            <w:pPr>
+              <w:rPr>
+                <w:b/>
+                <w:bCs/>
+              </w:rPr>
+            </w:pPr>
+          </w:p>
+        </w:tc>
+        <w:tc>
+          <w:tcPr>
+            <w:tcW w:w="2625" w:type="pct"/>
+            <w:shd w:val="clear" w:color="auto" w:fill="002060"/>
+          </w:tcPr>
+          <w:p>
+            <w:pPr>
+              <w:rPr>
+                <w:b/>
+                <w:bCs/>
+              </w:rPr>
+            </w:pPr>
+            <w:r>
+              <w:rPr>
+                <w:b/>
+                <w:bCs/>
+              </w:rPr>
+              <w:t>Lab Subjects</w:t>
+            </w:r>
+          </w:p>
+        </w:tc>
+        <w:tc>
+          <w:tcPr>
+            <w:tcW w:w="720" w:type="pct"/>
+            <w:shd w:val="clear" w:color="auto" w:fill="002060"/>
+          </w:tcPr>
+          <w:p>
+            <w:pPr>
+              <w:rPr>
+                <w:b/>
+                <w:bCs/>
+              </w:rPr>
+            </w:pPr>
+          </w:p>
+        </w:tc>
+        <w:tc>
+          <w:tcPr>
+            <w:tcW w:w="502" w:type="pct"/>
+            <w:shd w:val="clear" w:color="auto" w:fill="002060"/>
+          </w:tcPr>
+          <w:p>
+            <w:pPr>
+              <w:rPr>
+                <w:b/>
+                <w:bCs/>
+              </w:rPr>
+            </w:pPr>
+          </w:p>
+        </w:tc>
+        <w:tc>
+          <w:tcPr>
+            <w:tcW w:w="401" w:type="pct"/>
+            <w:shd w:val="clear" w:color="auto" w:fill="002060"/>
+          </w:tcPr>
+          <w:p>
+            <w:pPr>
+              <w:rPr>
+                <w:b/>
+                <w:bCs/>
+              </w:rPr>
+            </w:pPr>
+          </w:p>
+        </w:tc>
+        <w:tc>
+          <w:tcPr>
+            <w:tcW w:w="502" w:type="pct"/>
+            <w:shd w:val="clear" w:color="auto" w:fill="002060"/>
+          </w:tcPr>
+          <w:p>
+            <w:pPr>
+              <w:rPr>
+                <w:b/>
+                <w:bCs/>
+              </w:rPr>
+            </w:pPr>
+          </w:p>
+        </w:tc>
+      </w:tr>
+      <w:tr>
+        <w:tc>
+          <w:tcPr>
+            <w:tcW w:w="250" w:type="pct"/>
+            <w:shd w:val="clear" w:color="auto" w:fill="E7E6E6" w:themeFill="background2"/>
+          </w:tcPr>
+          <w:p>
+            <w:r>
+              <w:t>05</w:t>
+            </w:r>
+          </w:p>
+        </w:tc>
+        <w:tc>
+          <w:tcPr>
+            <w:tcW w:w="2625" w:type="pct"/>
+            <w:shd w:val="clear" w:color="auto" w:fill="E7E6E6" w:themeFill="background2"/>
+          </w:tcPr>
+          <w:p>
+            <w:r>
+              <w:t xml:space="preserve">Ethics of Information System </w:t>
+            </w:r>
+          </w:p>
+        </w:tc>
+        <w:tc>
+          <w:tcPr>
+            <w:tcW w:w="720" w:type="pct"/>
+            <w:shd w:val="clear" w:color="auto" w:fill="E7E6E6" w:themeFill="background2"/>
+          </w:tcPr>
+          <w:p>
+            <w:r>
+              <w:t>T-H3</w:t>
+            </w:r>
+          </w:p>
+        </w:tc>
+        <w:tc>
+          <w:tcPr>
+            <w:tcW w:w="502" w:type="pct"/>
+            <w:shd w:val="clear" w:color="auto" w:fill="E7E6E6" w:themeFill="background2"/>
+          </w:tcPr>
+          <w:p>
+            <w:r>
+              <w:t>11</w:t>
+            </w:r>
+          </w:p>
+        </w:tc>
+        <w:tc>
+          <w:tcPr>
+            <w:tcW w:w="401" w:type="pct"/>
+            <w:shd w:val="clear" w:color="auto" w:fill="E7E6E6" w:themeFill="background2"/>
+          </w:tcPr>
+          <w:p>
+            <w:r>
+              <w:t>123</w:t>
+            </w:r>
+          </w:p>
+        </w:tc>
+        <w:tc>
+          <w:tcPr>
+            <w:tcW w:w="502" w:type="pct"/>
+            <w:shd w:val="clear" w:color="auto" w:fill="E7E6E6" w:themeFill="background2"/>
+          </w:tcPr>
+          <w:p>
+            <w:r>
+              <w:t>482</w:t>
+            </w:r>
+          </w:p>
+        </w:tc>
+      </w:tr>
+      <w:tr>
+        <w:tc>
+          <w:tcPr>
+            <w:tcW w:w="250" w:type="pct"/>
+            <w:shd w:val="clear" w:color="auto" w:fill="E7E6E6" w:themeFill="background2"/>
+          </w:tcPr>
+          <w:p>
+            <w:r>
+              <w:t>06</w:t>
+            </w:r>
+          </w:p>
+        </w:tc>
+        <w:tc>
+          <w:tcPr>
+            <w:tcW w:w="2625" w:type="pct"/>
+            <w:shd w:val="clear" w:color="auto" w:fill="E7E6E6" w:themeFill="background2"/>
+          </w:tcPr>
+          <w:p>
+            <w:r>
+              <w:t>Software Security: Reference-1</w:t>
+            </w:r>
+          </w:p>
+        </w:tc>
+        <w:tc>
+          <w:tcPr>
+            <w:tcW w:w="720" w:type="pct"/>
+            <w:shd w:val="clear" w:color="auto" w:fill="E7E6E6" w:themeFill="background2"/>
+          </w:tcPr>
+          <w:p>
+            <w:r>
+              <w:t>T-H3 + S-H4</w:t>
+            </w:r>
+          </w:p>
+        </w:tc>
+        <w:tc>
+          <w:tcPr>
+            <w:tcW w:w="502" w:type="pct"/>
+            <w:shd w:val="clear" w:color="auto" w:fill="E7E6E6" w:themeFill="background2"/>
+          </w:tcPr>
+          <w:p>
+            <w:r>
+              <w:t>13</w:t>
+            </w:r>
+          </w:p>
+        </w:tc>
+        <w:tc>
+          <w:tcPr>
+            <w:tcW w:w="401" w:type="pct"/>
+            <w:shd w:val="clear" w:color="auto" w:fill="E7E6E6" w:themeFill="background2"/>
+          </w:tcPr>
+          <w:p>
+            <w:r>
+              <w:t>319</w:t>
+            </w:r>
+          </w:p>
+        </w:tc>
+        <w:tc>
+          <w:tcPr>
+            <w:tcW w:w="502" w:type="pct"/>
+            <w:shd w:val="clear" w:color="auto" w:fill="E7E6E6" w:themeFill="background2"/>
+          </w:tcPr>
+          <w:p>
+            <w:r>
+              <w:t>1043</w:t>
+            </w:r>
+          </w:p>
+        </w:tc>
+      </w:tr>
+      <w:tr>
+        <w:tc>
+          <w:tcPr>
+            <w:tcW w:w="250" w:type="pct"/>
+            <w:shd w:val="clear" w:color="auto" w:fill="E7E6E6" w:themeFill="background2"/>
+          </w:tcPr>
+          <w:p/>
+        </w:tc>
+        <w:tc>
+          <w:tcPr>
+            <w:tcW w:w="2625" w:type="pct"/>
+            <w:shd w:val="clear" w:color="auto" w:fill="E7E6E6" w:themeFill="background2"/>
+          </w:tcPr>
+          <w:p>
+            <w:r>
+              <w:t>Software Security: Reference-2</w:t>
+            </w:r>
+          </w:p>
+        </w:tc>
+        <w:tc>
+          <w:tcPr>
+            <w:tcW w:w="720" w:type="pct"/>
+            <w:shd w:val="clear" w:color="auto" w:fill="E7E6E6" w:themeFill="background2"/>
+          </w:tcPr>
+          <w:p/>
+        </w:tc>
+        <w:tc>
+          <w:tcPr>
+            <w:tcW w:w="502" w:type="pct"/>
+            <w:shd w:val="clear" w:color="auto" w:fill="E7E6E6" w:themeFill="background2"/>
+          </w:tcPr>
+          <w:p>
+            <w:r>
+              <w:t>14</w:t>
+            </w:r>
+          </w:p>
+        </w:tc>
+        <w:tc>
+          <w:tcPr>
+            <w:tcW w:w="401" w:type="pct"/>
+            <w:shd w:val="clear" w:color="auto" w:fill="E7E6E6" w:themeFill="background2"/>
+          </w:tcPr>
+          <w:p>
+            <w:r>
+              <w:t>189</w:t>
+            </w:r>
+          </w:p>
+        </w:tc>
+        <w:tc>
+          <w:tcPr>
+            <w:tcW w:w="502" w:type="pct"/>
+            <w:shd w:val="clear" w:color="auto" w:fill="E7E6E6" w:themeFill="background2"/>
+          </w:tcPr>
+          <w:p>
+            <w:r>
+              <w:t>413</w:t>
+            </w:r>
+          </w:p>
+        </w:tc>
+      </w:tr>
+      <w:tr>
+        <w:tc>
+          <w:tcPr>
+            <w:tcW w:w="250" w:type="pct"/>
+            <w:shd w:val="clear" w:color="auto" w:fill="E7E6E6" w:themeFill="background2"/>
+          </w:tcPr>
+          <w:p/>
+        </w:tc>
+        <w:tc>
+          <w:tcPr>
+            <w:tcW w:w="2625" w:type="pct"/>
+            <w:shd w:val="clear" w:color="auto" w:fill="E7E6E6" w:themeFill="background2"/>
+          </w:tcPr>
+          <w:p>
+            <w:r>
+              <w:t>Software Security: Reference-3</w:t>
+            </w:r>
+          </w:p>
+        </w:tc>
+        <w:tc>
+          <w:tcPr>
+            <w:tcW w:w="720" w:type="pct"/>
+            <w:shd w:val="clear" w:color="auto" w:fill="E7E6E6" w:themeFill="background2"/>
+          </w:tcPr>
+          <w:p/>
+        </w:tc>
+        <w:tc>
+          <w:tcPr>
+            <w:tcW w:w="502" w:type="pct"/>
+            <w:shd w:val="clear" w:color="auto" w:fill="E7E6E6" w:themeFill="background2"/>
+          </w:tcPr>
+          <w:p>
+            <w:r>
+              <w:t>21</w:t>
+            </w:r>
+          </w:p>
+        </w:tc>
+        <w:tc>
+          <w:tcPr>
+            <w:tcW w:w="401" w:type="pct"/>
+            <w:shd w:val="clear" w:color="auto" w:fill="E7E6E6" w:themeFill="background2"/>
+          </w:tcPr>
+          <w:p>
+            <w:r>
+              <w:t>400</w:t>
+            </w:r>
+          </w:p>
+        </w:tc>
+        <w:tc>
+          <w:tcPr>
+            <w:tcW w:w="502" w:type="pct"/>
+            <w:shd w:val="clear" w:color="auto" w:fill="E7E6E6" w:themeFill="background2"/>
+          </w:tcPr>
+          <w:p>
+            <w:r>
+              <w:t>914</w:t>
+            </w:r>
+          </w:p>
+        </w:tc>
+      </w:tr>
+      <w:tr>
+        <w:tc>
+          <w:tcPr>
+            <w:tcW w:w="250" w:type="pct"/>
+            <w:shd w:val="clear" w:color="auto" w:fill="AEAAAA" w:themeFill="background2" w:themeFillShade="BF"/>
+          </w:tcPr>
+          <w:p>
+            <w:pPr>
+              <w:rPr>
+                <w:b/>
+                <w:bCs/>
+              </w:rPr>
+            </w:pPr>
+          </w:p>
+        </w:tc>
+        <w:tc>
+          <w:tcPr>
+            <w:tcW w:w="2625" w:type="pct"/>
+            <w:shd w:val="clear" w:color="auto" w:fill="AEAAAA" w:themeFill="background2" w:themeFillShade="BF"/>
+          </w:tcPr>
+          <w:p>
+            <w:pPr>
+              <w:rPr>
+                <w:b/>
+                <w:bCs/>
+              </w:rPr>
+            </w:pPr>
+            <w:r>
+              <w:rPr>
+                <w:b/>
+                <w:bCs/>
+              </w:rPr>
+              <w:t>Elective Subjects</w:t>
+            </w:r>
+          </w:p>
+        </w:tc>
+        <w:tc>
+          <w:tcPr>
+            <w:tcW w:w="720" w:type="pct"/>
+            <w:shd w:val="clear" w:color="auto" w:fill="AEAAAA" w:themeFill="background2" w:themeFillShade="BF"/>
+          </w:tcPr>
+          <w:p>
+            <w:pPr>
+              <w:rPr>
+                <w:b/>
+                <w:bCs/>
+              </w:rPr>
+            </w:pPr>
+          </w:p>
+        </w:tc>
+        <w:tc>
+          <w:tcPr>
+            <w:tcW w:w="502" w:type="pct"/>
+            <w:shd w:val="clear" w:color="auto" w:fill="AEAAAA" w:themeFill="background2" w:themeFillShade="BF"/>
+          </w:tcPr>
+          <w:p>
+            <w:pPr>
+              <w:rPr>
+                <w:b/>
+                <w:bCs/>
+              </w:rPr>
+            </w:pPr>
+          </w:p>
+        </w:tc>
+        <w:tc>
+          <w:tcPr>
+            <w:tcW w:w="401" w:type="pct"/>
+            <w:shd w:val="clear" w:color="auto" w:fill="AEAAAA" w:themeFill="background2" w:themeFillShade="BF"/>
+          </w:tcPr>
+          <w:p>
+            <w:pPr>
+              <w:rPr>
+                <w:b/>
+                <w:bCs/>
+              </w:rPr>
+            </w:pPr>
+          </w:p>
+        </w:tc>
+        <w:tc>
+          <w:tcPr>
+            <w:tcW w:w="502" w:type="pct"/>
+            <w:shd w:val="clear" w:color="auto" w:fill="AEAAAA" w:themeFill="background2" w:themeFillShade="BF"/>
+          </w:tcPr>
+          <w:p>
+            <w:pPr>
+              <w:rPr>
+                <w:b/>
+                <w:bCs/>
+              </w:rPr>
+            </w:pPr>
+          </w:p>
+        </w:tc>
+      </w:tr>
+    </w:tbl>
+    <w:p>
+      <w:pPr>
+        <w:spacing w:after="0"/>
+      </w:pPr>
+    </w:p>
+    <w:p>
+      <w:pPr>
+        <w:spacing w:after="0"/>
+      </w:pPr>
+    </w:p>
+    <w:p>
+      <w:pPr>
+        <w:spacing w:after="0"/>
+        <w:rPr>
+          <w:b/>
+          <w:bCs/>
+          <w:color w:val="C00000"/>
+          <w:sz w:val="28"/>
+        </w:rPr>
+      </w:pPr>
+      <w:r>
+        <w:rPr>
+          <w:b/>
+          <w:bCs/>
+          <w:color w:val="C00000"/>
+          <w:sz w:val="28"/>
+        </w:rPr>
+        <w:t>Course Outcomes:-</w:t>
+      </w:r>
+    </w:p>
+    <w:p>
+      <w:pPr>
+        <w:pStyle w:val="ListParagraph"/>
+        <w:spacing w:after="0"/>
+      </w:pPr>
+    </w:p>
+    <w:p>
+      <w:pPr>
+        <w:pStyle w:val="ListParagraph"/>
+        <w:numPr>
+          <w:ilvl w:val="0"/>
+          <w:numId w:val="3"/>
+        </w:numPr>
+        <w:spacing w:after="0"/>
+      </w:pPr>
+      <w:r>
+        <w:t xml:space="preserve">Understanding all the Necessary Concept with Its – </w:t>
+      </w:r>
+    </w:p>
+    <w:p>
+      <w:pPr>
+        <w:pStyle w:val="ListParagraph"/>
+        <w:numPr>
+          <w:ilvl w:val="1"/>
+          <w:numId w:val="3"/>
+        </w:numPr>
+        <w:spacing w:after="0"/>
+      </w:pPr>
+      <w:r>
+        <w:t xml:space="preserve">Real-Life Professional Application and Problems </w:t>
+      </w:r>
+    </w:p>
+    <w:p>
+      <w:pPr>
+        <w:pStyle w:val="ListParagraph"/>
+        <w:numPr>
+          <w:ilvl w:val="1"/>
+          <w:numId w:val="3"/>
+        </w:numPr>
+        <w:spacing w:after="0"/>
+      </w:pPr>
+      <w:r>
+        <w:t xml:space="preserve">Comparison with Related Technology </w:t>
+      </w:r>
+    </w:p>
+    <w:p>
+      <w:pPr>
+        <w:pStyle w:val="ListParagraph"/>
+        <w:numPr>
+          <w:ilvl w:val="1"/>
+          <w:numId w:val="3"/>
+        </w:numPr>
+        <w:spacing w:after="0"/>
+      </w:pPr>
+      <w:r>
+        <w:t xml:space="preserve">Range, Domains and Classification  </w:t>
+      </w:r>
+    </w:p>
+    <w:p>
+      <w:pPr>
+        <w:pStyle w:val="ListParagraph"/>
+        <w:numPr>
+          <w:ilvl w:val="1"/>
+          <w:numId w:val="3"/>
+        </w:numPr>
+        <w:spacing w:after="0"/>
+      </w:pPr>
+      <w:r>
+        <w:t>Invention and Evolution</w:t>
+      </w:r>
+    </w:p>
+    <w:p>
+      <w:pPr>
+        <w:pStyle w:val="ListParagraph"/>
+        <w:numPr>
+          <w:ilvl w:val="0"/>
+          <w:numId w:val="3"/>
+        </w:numPr>
+        <w:spacing w:after="0"/>
+      </w:pPr>
+      <w:r>
+        <w:t xml:space="preserve">Fundamental of </w:t>
+      </w:r>
+      <w:r>
+        <w:t xml:space="preserve">Business </w:t>
+      </w:r>
+      <w:r>
+        <w:t xml:space="preserve"> </w:t>
+      </w:r>
+    </w:p>
+    <w:p>
+      <w:pPr>
+        <w:pStyle w:val="ListParagraph"/>
+        <w:numPr>
+          <w:ilvl w:val="0"/>
+          <w:numId w:val="3"/>
+        </w:numPr>
+        <w:spacing w:after="0"/>
+      </w:pPr>
+      <w:r>
+        <w:t xml:space="preserve">Fundamental of Ethics of Information System </w:t>
+      </w:r>
+    </w:p>
+    <w:p>
+      <w:pPr>
+        <w:pStyle w:val="ListParagraph"/>
+        <w:numPr>
+          <w:ilvl w:val="0"/>
+          <w:numId w:val="3"/>
+        </w:numPr>
+        <w:spacing w:after="0"/>
+      </w:pPr>
+      <w:r>
+        <w:t xml:space="preserve">Application of Business Communication </w:t>
+      </w:r>
+      <w:r>
+        <w:t xml:space="preserve"> </w:t>
+      </w:r>
+      <w:r>
+        <w:t xml:space="preserve"> </w:t>
+      </w:r>
+    </w:p>
+    <w:p>
+      <w:pPr>
+        <w:pStyle w:val="ListParagraph"/>
+        <w:numPr>
+          <w:ilvl w:val="0"/>
+          <w:numId w:val="3"/>
+        </w:numPr>
+        <w:spacing w:after="0"/>
+      </w:pPr>
+      <w:r>
+        <w:t xml:space="preserve">Application of </w:t>
+      </w:r>
+      <w:r>
+        <w:t xml:space="preserve">Software Security </w:t>
+      </w:r>
+    </w:p>
+    <w:p>
+      <w:pPr>
+        <w:pStyle w:val="ListParagraph"/>
+        <w:numPr>
+          <w:ilvl w:val="0"/>
+          <w:numId w:val="3"/>
+        </w:numPr>
+        <w:spacing w:after="0"/>
+      </w:pPr>
+      <w:r>
+        <w:t xml:space="preserve">Industrial Training </w:t>
+      </w:r>
+    </w:p>
+    <w:p>
+      <w:pPr>
+        <w:pStyle w:val="ListParagraph"/>
+        <w:numPr>
+          <w:ilvl w:val="0"/>
+          <w:numId w:val="3"/>
+        </w:numPr>
+        <w:spacing w:after="0"/>
+      </w:pPr>
+      <w:r>
+        <w:t xml:space="preserve">Freelancing Markets and Clients </w:t>
+      </w:r>
+    </w:p>
+    <w:p>
+      <w:pPr>
+        <w:pStyle w:val="ListParagraph"/>
+        <w:numPr>
+          <w:ilvl w:val="0"/>
+          <w:numId w:val="3"/>
+        </w:numPr>
+        <w:spacing w:after="0"/>
+      </w:pPr>
+      <w:r>
+        <w:t xml:space="preserve">Market Analysis </w:t>
+      </w:r>
+    </w:p>
+    <w:p>
+      <w:pPr>
+        <w:pStyle w:val="ListParagraph"/>
+        <w:numPr>
+          <w:ilvl w:val="0"/>
+          <w:numId w:val="3"/>
+        </w:numPr>
+        <w:spacing w:after="0"/>
+      </w:pPr>
+      <w:r>
+        <w:t xml:space="preserve">Building Community </w:t>
+      </w:r>
+      <w:r>
+        <w:t xml:space="preserve"> </w:t>
+      </w:r>
+    </w:p>
+    <w:p>
+      <w:pPr>
+        <w:spacing w:after="0"/>
+      </w:pPr>
+    </w:p>
+    <w:p>
+      <w:pPr>
+        <w:spacing w:after="0"/>
+      </w:pPr>
+    </w:p>
+    <w:p>
+      <w:pPr>
+        <w:spacing w:after="0"/>
+      </w:pPr>
+    </w:p>
+    <w:p>
+      <w:pPr>
+        <w:pStyle w:val="Heading2"/>
+        <w:rPr>
+          <w:b/>
+          <w:bCs/>
+          <w:color w:val="C00000"/>
+        </w:rPr>
+      </w:pPr>
+      <w:r>
+        <w:rPr>
+          <w:b/>
+          <w:bCs/>
+          <w:color w:val="C00000"/>
+        </w:rPr>
+        <w:lastRenderedPageBreak/>
+        <w:t>Year-</w:t>
+      </w:r>
+      <w:r>
+        <w:rPr>
+          <w:b/>
+          <w:bCs/>
+          <w:color w:val="C00000"/>
+        </w:rPr>
+        <w:t>04</w:t>
+      </w:r>
+      <w:r>
+        <w:rPr>
+          <w:b/>
+          <w:bCs/>
+          <w:color w:val="C00000"/>
+        </w:rPr>
+        <w:t>.1</w:t>
+      </w:r>
+      <w:r>
+        <w:rPr>
+          <w:b/>
+          <w:bCs/>
+          <w:color w:val="C00000"/>
+        </w:rPr>
+        <w:t xml:space="preserve">: </w:t>
+      </w:r>
+      <w:r>
+        <w:rPr>
+          <w:b/>
+          <w:bCs/>
+          <w:color w:val="C00000"/>
+        </w:rPr>
+        <w:t xml:space="preserve">Digital System and Application </w:t>
+      </w:r>
+      <w:r>
+        <w:rPr>
+          <w:b/>
+          <w:bCs/>
+          <w:color w:val="C00000"/>
+        </w:rPr>
+        <w:t xml:space="preserve"> </w:t>
+      </w:r>
+    </w:p>
+    <w:p>
+      <w:pPr>
+        <w:tabs>
+          <w:tab w:val="left" w:pos="9120"/>
+        </w:tabs>
       </w:pPr>
     </w:p>
     <w:tbl>
@@ -9135,6 +10477,13 @@
     </w:tbl>
     <w:p>
       <w:pPr>
+        <w:tabs>
+          <w:tab w:val="left" w:pos="9120"/>
+        </w:tabs>
+      </w:pPr>
+    </w:p>
+    <w:p>
+      <w:pPr>
         <w:spacing w:after="0"/>
       </w:pPr>
     </w:p>
@@ -9145,12 +10494,11 @@
     </w:p>
     <w:p>
       <w:pPr>
-        <w:spacing w:after="0"/>
+        <w:pStyle w:val="Heading2"/>
         <w:rPr>
           <w:b/>
           <w:bCs/>
           <w:color w:val="C00000"/>
-          <w:sz w:val="28"/>
         </w:rPr>
       </w:pPr>
       <w:r>
@@ -9158,231 +10506,24 @@
           <w:b/>
           <w:bCs/>
           <w:color w:val="C00000"/>
-          <w:sz w:val="28"/>
-        </w:rPr>
-        <w:t>Course Outcomes:-</w:t>
-      </w:r>
-    </w:p>
-    <w:p>
-      <w:pPr>
-        <w:pStyle w:val="ListParagraph"/>
-        <w:spacing w:after="0"/>
-      </w:pPr>
-    </w:p>
-    <w:p>
-      <w:pPr>
-        <w:pStyle w:val="ListParagraph"/>
-        <w:numPr>
-          <w:ilvl w:val="0"/>
-          <w:numId w:val="3"/>
-        </w:numPr>
-        <w:spacing w:after="0"/>
-      </w:pPr>
-      <w:r>
-        <w:t xml:space="preserve">Understanding all the Necessary Concept with Its – </w:t>
-      </w:r>
-    </w:p>
-    <w:p>
-      <w:pPr>
-        <w:pStyle w:val="ListParagraph"/>
-        <w:numPr>
-          <w:ilvl w:val="1"/>
-          <w:numId w:val="3"/>
-        </w:numPr>
-        <w:spacing w:after="0"/>
-      </w:pPr>
-      <w:r>
-        <w:t xml:space="preserve">Real-Life Professional Application and Problems </w:t>
-      </w:r>
-    </w:p>
-    <w:p>
-      <w:pPr>
-        <w:pStyle w:val="ListParagraph"/>
-        <w:numPr>
-          <w:ilvl w:val="1"/>
-          <w:numId w:val="3"/>
-        </w:numPr>
-        <w:spacing w:after="0"/>
-      </w:pPr>
-      <w:r>
-        <w:t xml:space="preserve">Comparison with Related Technology </w:t>
-      </w:r>
-    </w:p>
-    <w:p>
-      <w:pPr>
-        <w:pStyle w:val="ListParagraph"/>
-        <w:numPr>
-          <w:ilvl w:val="1"/>
-          <w:numId w:val="3"/>
-        </w:numPr>
-        <w:spacing w:after="0"/>
-      </w:pPr>
-      <w:r>
-        <w:t xml:space="preserve">Range, Domains and Classification  </w:t>
-      </w:r>
-    </w:p>
-    <w:p>
-      <w:pPr>
-        <w:pStyle w:val="ListParagraph"/>
-        <w:numPr>
-          <w:ilvl w:val="1"/>
-          <w:numId w:val="3"/>
-        </w:numPr>
-        <w:spacing w:after="0"/>
-      </w:pPr>
-      <w:r>
-        <w:t>Invention and Evolution</w:t>
-      </w:r>
-    </w:p>
-    <w:p>
-      <w:pPr>
-        <w:pStyle w:val="ListParagraph"/>
-        <w:numPr>
-          <w:ilvl w:val="0"/>
-          <w:numId w:val="3"/>
-        </w:numPr>
-        <w:spacing w:after="0"/>
-      </w:pPr>
-      <w:r>
-        <w:t xml:space="preserve">Fundamental of </w:t>
-      </w:r>
-      <w:r>
-        <w:t xml:space="preserve">Operating System </w:t>
-      </w:r>
-    </w:p>
-    <w:p>
-      <w:pPr>
-        <w:pStyle w:val="ListParagraph"/>
-        <w:numPr>
-          <w:ilvl w:val="0"/>
-          <w:numId w:val="3"/>
-        </w:numPr>
-        <w:spacing w:after="0"/>
-      </w:pPr>
-      <w:r>
-        <w:t xml:space="preserve">Fundamental of </w:t>
-      </w:r>
-      <w:r>
-        <w:t xml:space="preserve">Data Communication </w:t>
-      </w:r>
-      <w:r>
-        <w:t xml:space="preserve"> </w:t>
-      </w:r>
-    </w:p>
-    <w:p>
-      <w:pPr>
-        <w:pStyle w:val="ListParagraph"/>
-        <w:numPr>
-          <w:ilvl w:val="0"/>
-          <w:numId w:val="3"/>
-        </w:numPr>
-        <w:spacing w:after="0"/>
-      </w:pPr>
-      <w:r>
-        <w:t xml:space="preserve">Fundamental of Computational Theory </w:t>
-      </w:r>
-      <w:r>
-        <w:t xml:space="preserve">  </w:t>
-      </w:r>
-    </w:p>
-    <w:p>
-      <w:pPr>
-        <w:pStyle w:val="ListParagraph"/>
-        <w:numPr>
-          <w:ilvl w:val="0"/>
-          <w:numId w:val="3"/>
-        </w:numPr>
-        <w:spacing w:after="0"/>
-      </w:pPr>
-      <w:r>
-        <w:t xml:space="preserve">Application of </w:t>
-      </w:r>
-      <w:r>
-        <w:t xml:space="preserve">System Programming </w:t>
-      </w:r>
-      <w:r>
-        <w:t xml:space="preserve"> </w:t>
-      </w:r>
-    </w:p>
-    <w:p>
-      <w:pPr>
-        <w:pStyle w:val="ListParagraph"/>
-        <w:numPr>
-          <w:ilvl w:val="0"/>
-          <w:numId w:val="3"/>
-        </w:numPr>
-        <w:spacing w:after="0"/>
-      </w:pPr>
-      <w:r>
-        <w:t xml:space="preserve">Application of </w:t>
-      </w:r>
-      <w:r>
-        <w:t xml:space="preserve">Distributed System </w:t>
-      </w:r>
-    </w:p>
-    <w:p>
-      <w:pPr>
-        <w:pStyle w:val="ListParagraph"/>
-        <w:numPr>
-          <w:ilvl w:val="0"/>
-          <w:numId w:val="3"/>
-        </w:numPr>
-        <w:spacing w:after="0"/>
-      </w:pPr>
-      <w:r>
-        <w:t xml:space="preserve">Application of Parallel Programming </w:t>
-      </w:r>
-      <w:r>
-        <w:t xml:space="preserve">  </w:t>
-      </w:r>
-    </w:p>
-    <w:p>
-      <w:pPr>
-        <w:spacing w:after="0"/>
-      </w:pPr>
-    </w:p>
-    <w:p>
-      <w:pPr>
-        <w:spacing w:after="0"/>
-      </w:pPr>
-    </w:p>
-    <w:p>
-      <w:pPr>
-        <w:spacing w:after="0"/>
-      </w:pPr>
-    </w:p>
-    <w:p>
-      <w:pPr>
-        <w:spacing w:after="0"/>
-      </w:pPr>
-    </w:p>
-    <w:p>
-      <w:pPr>
-        <w:spacing w:after="0"/>
-      </w:pPr>
-    </w:p>
-    <w:p>
-      <w:pPr>
-        <w:spacing w:after="0"/>
-      </w:pPr>
-    </w:p>
-    <w:p>
-      <w:pPr>
-        <w:pStyle w:val="Heading2"/>
+        </w:rPr>
+        <w:t>Year-04</w:t>
+      </w:r>
+      <w:r>
         <w:rPr>
           <w:b/>
           <w:bCs/>
           <w:color w:val="C00000"/>
         </w:rPr>
-      </w:pPr>
+        <w:t>.2</w:t>
+      </w:r>
       <w:r>
         <w:rPr>
           <w:b/>
           <w:bCs/>
           <w:color w:val="C00000"/>
         </w:rPr>
-        <w:lastRenderedPageBreak/>
-        <w:t>Year-</w:t>
+        <w:t xml:space="preserve">: </w:t>
       </w:r>
       <w:r>
         <w:rPr>
@@ -9390,935 +10531,7 @@
           <w:bCs/>
           <w:color w:val="C00000"/>
         </w:rPr>
-        <w:t>04</w:t>
-      </w:r>
-      <w:r>
-        <w:rPr>
-          <w:b/>
-          <w:bCs/>
-          <w:color w:val="C00000"/>
-        </w:rPr>
-        <w:t>.1</w:t>
-      </w:r>
-      <w:r>
-        <w:rPr>
-          <w:b/>
-          <w:bCs/>
-          <w:color w:val="C00000"/>
-        </w:rPr>
-        <w:t xml:space="preserve">: </w:t>
-      </w:r>
-      <w:r>
-        <w:rPr>
-          <w:b/>
-          <w:bCs/>
-          <w:color w:val="C00000"/>
-        </w:rPr>
-        <w:t xml:space="preserve">Business and Digital System </w:t>
-      </w:r>
-    </w:p>
-    <w:p>
-      <w:pPr>
-        <w:tabs>
-          <w:tab w:val="left" w:pos="9120"/>
-        </w:tabs>
-      </w:pPr>
-    </w:p>
-    <w:tbl>
-      <w:tblPr>
-        <w:tblStyle w:val="TableGrid"/>
-        <w:tblW w:w="5000" w:type="pct"/>
-        <w:shd w:val="clear" w:color="auto" w:fill="E7E6E6" w:themeFill="background2"/>
-        <w:tblLook w:val="04A0" w:firstRow="1" w:lastRow="0" w:firstColumn="1" w:lastColumn="0" w:noHBand="0" w:noVBand="1"/>
-      </w:tblPr>
-      <w:tblGrid>
-        <w:gridCol w:w="769"/>
-        <w:gridCol w:w="8079"/>
-        <w:gridCol w:w="2216"/>
-        <w:gridCol w:w="1545"/>
-        <w:gridCol w:w="1234"/>
-        <w:gridCol w:w="1545"/>
-      </w:tblGrid>
-      <w:tr>
-        <w:trPr>
-          <w:trHeight w:val="547"/>
-        </w:trPr>
-        <w:tc>
-          <w:tcPr>
-            <w:tcW w:w="250" w:type="pct"/>
-            <w:shd w:val="clear" w:color="auto" w:fill="002060"/>
-            <w:vAlign w:val="center"/>
-          </w:tcPr>
-          <w:p>
-            <w:pPr>
-              <w:rPr>
-                <w:b/>
-                <w:bCs/>
-              </w:rPr>
-            </w:pPr>
-          </w:p>
-        </w:tc>
-        <w:tc>
-          <w:tcPr>
-            <w:tcW w:w="3345" w:type="pct"/>
-            <w:gridSpan w:val="2"/>
-            <w:shd w:val="clear" w:color="auto" w:fill="002060"/>
-            <w:vAlign w:val="center"/>
-          </w:tcPr>
-          <w:p>
-            <w:pPr>
-              <w:rPr>
-                <w:b/>
-                <w:bCs/>
-              </w:rPr>
-            </w:pPr>
-            <w:r>
-              <w:rPr>
-                <w:b/>
-                <w:bCs/>
-              </w:rPr>
-              <w:t>Course-7: Industrial Training and Business</w:t>
-            </w:r>
-          </w:p>
-        </w:tc>
-        <w:tc>
-          <w:tcPr>
-            <w:tcW w:w="1405" w:type="pct"/>
-            <w:gridSpan w:val="3"/>
-            <w:shd w:val="clear" w:color="auto" w:fill="002060"/>
-            <w:vAlign w:val="center"/>
-          </w:tcPr>
-          <w:p>
-            <w:pPr>
-              <w:rPr>
-                <w:b/>
-                <w:bCs/>
-              </w:rPr>
-            </w:pPr>
-            <w:r>
-              <w:rPr>
-                <w:b/>
-                <w:bCs/>
-              </w:rPr>
-              <w:t xml:space="preserve">Duration: (4 + 2) Months </w:t>
-            </w:r>
-          </w:p>
-        </w:tc>
-      </w:tr>
-      <w:tr>
-        <w:tc>
-          <w:tcPr>
-            <w:tcW w:w="250" w:type="pct"/>
-            <w:shd w:val="clear" w:color="auto" w:fill="E7E6E6" w:themeFill="background2"/>
-          </w:tcPr>
-          <w:p>
-            <w:r>
-              <w:t>01</w:t>
-            </w:r>
-          </w:p>
-        </w:tc>
-        <w:tc>
-          <w:tcPr>
-            <w:tcW w:w="2625" w:type="pct"/>
-            <w:shd w:val="clear" w:color="auto" w:fill="E7E6E6" w:themeFill="background2"/>
-          </w:tcPr>
-          <w:p>
-            <w:r>
-              <w:t>Numerical Analysis</w:t>
-            </w:r>
-            <w:r>
-              <w:t xml:space="preserve"> of Engineers </w:t>
-            </w:r>
-          </w:p>
-        </w:tc>
-        <w:tc>
-          <w:tcPr>
-            <w:tcW w:w="720" w:type="pct"/>
-            <w:shd w:val="clear" w:color="auto" w:fill="E7E6E6" w:themeFill="background2"/>
-          </w:tcPr>
-          <w:p>
-            <w:r>
-              <w:t>T-H3</w:t>
-            </w:r>
-          </w:p>
-        </w:tc>
-        <w:tc>
-          <w:tcPr>
-            <w:tcW w:w="502" w:type="pct"/>
-            <w:shd w:val="clear" w:color="auto" w:fill="E7E6E6" w:themeFill="background2"/>
-          </w:tcPr>
-          <w:p/>
-        </w:tc>
-        <w:tc>
-          <w:tcPr>
-            <w:tcW w:w="401" w:type="pct"/>
-            <w:shd w:val="clear" w:color="auto" w:fill="E7E6E6" w:themeFill="background2"/>
-          </w:tcPr>
-          <w:p/>
-        </w:tc>
-        <w:tc>
-          <w:tcPr>
-            <w:tcW w:w="502" w:type="pct"/>
-            <w:shd w:val="clear" w:color="auto" w:fill="E7E6E6" w:themeFill="background2"/>
-          </w:tcPr>
-          <w:p/>
-        </w:tc>
-      </w:tr>
-      <w:tr>
-        <w:tc>
-          <w:tcPr>
-            <w:tcW w:w="250" w:type="pct"/>
-            <w:shd w:val="clear" w:color="auto" w:fill="E7E6E6" w:themeFill="background2"/>
-          </w:tcPr>
-          <w:p>
-            <w:r>
-              <w:t>02</w:t>
-            </w:r>
-          </w:p>
-        </w:tc>
-        <w:tc>
-          <w:tcPr>
-            <w:tcW w:w="2625" w:type="pct"/>
-            <w:shd w:val="clear" w:color="auto" w:fill="E7E6E6" w:themeFill="background2"/>
-          </w:tcPr>
-          <w:p>
-            <w:r>
-              <w:t xml:space="preserve">Business Philosophy </w:t>
-            </w:r>
-          </w:p>
-        </w:tc>
-        <w:tc>
-          <w:tcPr>
-            <w:tcW w:w="720" w:type="pct"/>
-            <w:shd w:val="clear" w:color="auto" w:fill="E7E6E6" w:themeFill="background2"/>
-          </w:tcPr>
-          <w:p>
-            <w:r>
-              <w:t>T-H3</w:t>
-            </w:r>
-          </w:p>
-        </w:tc>
-        <w:tc>
-          <w:tcPr>
-            <w:tcW w:w="502" w:type="pct"/>
-            <w:shd w:val="clear" w:color="auto" w:fill="E7E6E6" w:themeFill="background2"/>
-          </w:tcPr>
-          <w:p/>
-        </w:tc>
-        <w:tc>
-          <w:tcPr>
-            <w:tcW w:w="401" w:type="pct"/>
-            <w:shd w:val="clear" w:color="auto" w:fill="E7E6E6" w:themeFill="background2"/>
-          </w:tcPr>
-          <w:p/>
-        </w:tc>
-        <w:tc>
-          <w:tcPr>
-            <w:tcW w:w="502" w:type="pct"/>
-            <w:shd w:val="clear" w:color="auto" w:fill="E7E6E6" w:themeFill="background2"/>
-          </w:tcPr>
-          <w:p/>
-        </w:tc>
-      </w:tr>
-      <w:tr>
-        <w:tc>
-          <w:tcPr>
-            <w:tcW w:w="250" w:type="pct"/>
-            <w:shd w:val="clear" w:color="auto" w:fill="E7E6E6" w:themeFill="background2"/>
-          </w:tcPr>
-          <w:p>
-            <w:r>
-              <w:t>03</w:t>
-            </w:r>
-          </w:p>
-        </w:tc>
-        <w:tc>
-          <w:tcPr>
-            <w:tcW w:w="2625" w:type="pct"/>
-            <w:shd w:val="clear" w:color="auto" w:fill="E7E6E6" w:themeFill="background2"/>
-          </w:tcPr>
-          <w:p>
-            <w:r>
-              <w:t>Business Studies for Engineers</w:t>
-            </w:r>
-          </w:p>
-        </w:tc>
-        <w:tc>
-          <w:tcPr>
-            <w:tcW w:w="720" w:type="pct"/>
-            <w:shd w:val="clear" w:color="auto" w:fill="E7E6E6" w:themeFill="background2"/>
-          </w:tcPr>
-          <w:p>
-            <w:r>
-              <w:t>T-H3</w:t>
-            </w:r>
-          </w:p>
-        </w:tc>
-        <w:tc>
-          <w:tcPr>
-            <w:tcW w:w="502" w:type="pct"/>
-            <w:shd w:val="clear" w:color="auto" w:fill="E7E6E6" w:themeFill="background2"/>
-          </w:tcPr>
-          <w:p/>
-        </w:tc>
-        <w:tc>
-          <w:tcPr>
-            <w:tcW w:w="401" w:type="pct"/>
-            <w:shd w:val="clear" w:color="auto" w:fill="E7E6E6" w:themeFill="background2"/>
-          </w:tcPr>
-          <w:p/>
-        </w:tc>
-        <w:tc>
-          <w:tcPr>
-            <w:tcW w:w="502" w:type="pct"/>
-            <w:shd w:val="clear" w:color="auto" w:fill="E7E6E6" w:themeFill="background2"/>
-          </w:tcPr>
-          <w:p/>
-        </w:tc>
-      </w:tr>
-      <w:tr>
-        <w:tc>
-          <w:tcPr>
-            <w:tcW w:w="250" w:type="pct"/>
-            <w:shd w:val="clear" w:color="auto" w:fill="E7E6E6" w:themeFill="background2"/>
-          </w:tcPr>
-          <w:p>
-            <w:r>
-              <w:t>04</w:t>
-            </w:r>
-          </w:p>
-        </w:tc>
-        <w:tc>
-          <w:tcPr>
-            <w:tcW w:w="2625" w:type="pct"/>
-            <w:shd w:val="clear" w:color="auto" w:fill="E7E6E6" w:themeFill="background2"/>
-          </w:tcPr>
-          <w:p>
-            <w:r>
-              <w:t xml:space="preserve">Business Communication </w:t>
-            </w:r>
-          </w:p>
-        </w:tc>
-        <w:tc>
-          <w:tcPr>
-            <w:tcW w:w="720" w:type="pct"/>
-            <w:shd w:val="clear" w:color="auto" w:fill="E7E6E6" w:themeFill="background2"/>
-          </w:tcPr>
-          <w:p>
-            <w:r>
-              <w:t>T-H3</w:t>
-            </w:r>
-          </w:p>
-        </w:tc>
-        <w:tc>
-          <w:tcPr>
-            <w:tcW w:w="502" w:type="pct"/>
-            <w:shd w:val="clear" w:color="auto" w:fill="E7E6E6" w:themeFill="background2"/>
-          </w:tcPr>
-          <w:p/>
-        </w:tc>
-        <w:tc>
-          <w:tcPr>
-            <w:tcW w:w="401" w:type="pct"/>
-            <w:shd w:val="clear" w:color="auto" w:fill="E7E6E6" w:themeFill="background2"/>
-          </w:tcPr>
-          <w:p/>
-        </w:tc>
-        <w:tc>
-          <w:tcPr>
-            <w:tcW w:w="502" w:type="pct"/>
-            <w:shd w:val="clear" w:color="auto" w:fill="E7E6E6" w:themeFill="background2"/>
-          </w:tcPr>
-          <w:p/>
-        </w:tc>
-      </w:tr>
-      <w:tr>
-        <w:tc>
-          <w:tcPr>
-            <w:tcW w:w="250" w:type="pct"/>
-            <w:shd w:val="clear" w:color="auto" w:fill="FFF2CC" w:themeFill="accent4" w:themeFillTint="33"/>
-          </w:tcPr>
-          <w:p>
-            <w:pPr>
-              <w:rPr>
-                <w:b/>
-                <w:bCs/>
-              </w:rPr>
-            </w:pPr>
-          </w:p>
-        </w:tc>
-        <w:tc>
-          <w:tcPr>
-            <w:tcW w:w="2625" w:type="pct"/>
-            <w:shd w:val="clear" w:color="auto" w:fill="FFF2CC" w:themeFill="accent4" w:themeFillTint="33"/>
-          </w:tcPr>
-          <w:p>
-            <w:pPr>
-              <w:rPr>
-                <w:b/>
-                <w:bCs/>
-              </w:rPr>
-            </w:pPr>
-            <w:r>
-              <w:rPr>
-                <w:b/>
-                <w:bCs/>
-              </w:rPr>
-              <w:t xml:space="preserve">Theoretical Subjects </w:t>
-            </w:r>
-          </w:p>
-        </w:tc>
-        <w:tc>
-          <w:tcPr>
-            <w:tcW w:w="720" w:type="pct"/>
-            <w:shd w:val="clear" w:color="auto" w:fill="FFF2CC" w:themeFill="accent4" w:themeFillTint="33"/>
-          </w:tcPr>
-          <w:p>
-            <w:pPr>
-              <w:rPr>
-                <w:b/>
-                <w:bCs/>
-              </w:rPr>
-            </w:pPr>
-          </w:p>
-        </w:tc>
-        <w:tc>
-          <w:tcPr>
-            <w:tcW w:w="502" w:type="pct"/>
-            <w:shd w:val="clear" w:color="auto" w:fill="FFF2CC" w:themeFill="accent4" w:themeFillTint="33"/>
-          </w:tcPr>
-          <w:p>
-            <w:pPr>
-              <w:rPr>
-                <w:b/>
-                <w:bCs/>
-              </w:rPr>
-            </w:pPr>
-          </w:p>
-        </w:tc>
-        <w:tc>
-          <w:tcPr>
-            <w:tcW w:w="401" w:type="pct"/>
-            <w:shd w:val="clear" w:color="auto" w:fill="FFF2CC" w:themeFill="accent4" w:themeFillTint="33"/>
-          </w:tcPr>
-          <w:p>
-            <w:pPr>
-              <w:rPr>
-                <w:b/>
-                <w:bCs/>
-              </w:rPr>
-            </w:pPr>
-          </w:p>
-        </w:tc>
-        <w:tc>
-          <w:tcPr>
-            <w:tcW w:w="502" w:type="pct"/>
-            <w:shd w:val="clear" w:color="auto" w:fill="FFF2CC" w:themeFill="accent4" w:themeFillTint="33"/>
-          </w:tcPr>
-          <w:p>
-            <w:pPr>
-              <w:rPr>
-                <w:b/>
-                <w:bCs/>
-              </w:rPr>
-            </w:pPr>
-          </w:p>
-        </w:tc>
-      </w:tr>
-      <w:tr>
-        <w:tc>
-          <w:tcPr>
-            <w:tcW w:w="250" w:type="pct"/>
-            <w:shd w:val="clear" w:color="auto" w:fill="E7E6E6" w:themeFill="background2"/>
-          </w:tcPr>
-          <w:p>
-            <w:pPr>
-              <w:rPr>
-                <w:b/>
-                <w:bCs/>
-                <w:color w:val="C00000"/>
-              </w:rPr>
-            </w:pPr>
-            <w:r>
-              <w:rPr>
-                <w:b/>
-                <w:bCs/>
-                <w:color w:val="C00000"/>
-              </w:rPr>
-              <w:t>01</w:t>
-            </w:r>
-          </w:p>
-        </w:tc>
-        <w:tc>
-          <w:tcPr>
-            <w:tcW w:w="2625" w:type="pct"/>
-            <w:shd w:val="clear" w:color="auto" w:fill="E7E6E6" w:themeFill="background2"/>
-          </w:tcPr>
-          <w:p>
-            <w:r>
-              <w:t xml:space="preserve">Industrial Training and Freelancing  </w:t>
-            </w:r>
-          </w:p>
-        </w:tc>
-        <w:tc>
-          <w:tcPr>
-            <w:tcW w:w="720" w:type="pct"/>
-            <w:shd w:val="clear" w:color="auto" w:fill="E7E6E6" w:themeFill="background2"/>
-          </w:tcPr>
-          <w:p>
-            <w:r>
-              <w:t>S-H4</w:t>
-            </w:r>
-          </w:p>
-        </w:tc>
-        <w:tc>
-          <w:tcPr>
-            <w:tcW w:w="502" w:type="pct"/>
-            <w:shd w:val="clear" w:color="auto" w:fill="E7E6E6" w:themeFill="background2"/>
-          </w:tcPr>
-          <w:p/>
-        </w:tc>
-        <w:tc>
-          <w:tcPr>
-            <w:tcW w:w="401" w:type="pct"/>
-            <w:shd w:val="clear" w:color="auto" w:fill="E7E6E6" w:themeFill="background2"/>
-          </w:tcPr>
-          <w:p/>
-        </w:tc>
-        <w:tc>
-          <w:tcPr>
-            <w:tcW w:w="502" w:type="pct"/>
-            <w:shd w:val="clear" w:color="auto" w:fill="E7E6E6" w:themeFill="background2"/>
-          </w:tcPr>
-          <w:p/>
-        </w:tc>
-      </w:tr>
-      <w:tr>
-        <w:tc>
-          <w:tcPr>
-            <w:tcW w:w="250" w:type="pct"/>
-            <w:shd w:val="clear" w:color="auto" w:fill="E7E6E6" w:themeFill="background2"/>
-          </w:tcPr>
-          <w:p>
-            <w:pPr>
-              <w:rPr>
-                <w:b/>
-                <w:bCs/>
-                <w:color w:val="C00000"/>
-              </w:rPr>
-            </w:pPr>
-            <w:r>
-              <w:rPr>
-                <w:b/>
-                <w:bCs/>
-                <w:color w:val="C00000"/>
-              </w:rPr>
-              <w:t>02</w:t>
-            </w:r>
-          </w:p>
-        </w:tc>
-        <w:tc>
-          <w:tcPr>
-            <w:tcW w:w="2625" w:type="pct"/>
-            <w:shd w:val="clear" w:color="auto" w:fill="E7E6E6" w:themeFill="background2"/>
-          </w:tcPr>
-          <w:p>
-            <w:r>
-              <w:t xml:space="preserve">Market Analysis and Building Community </w:t>
-            </w:r>
-          </w:p>
-        </w:tc>
-        <w:tc>
-          <w:tcPr>
-            <w:tcW w:w="720" w:type="pct"/>
-            <w:shd w:val="clear" w:color="auto" w:fill="E7E6E6" w:themeFill="background2"/>
-          </w:tcPr>
-          <w:p/>
-        </w:tc>
-        <w:tc>
-          <w:tcPr>
-            <w:tcW w:w="502" w:type="pct"/>
-            <w:shd w:val="clear" w:color="auto" w:fill="E7E6E6" w:themeFill="background2"/>
-          </w:tcPr>
-          <w:p/>
-        </w:tc>
-        <w:tc>
-          <w:tcPr>
-            <w:tcW w:w="401" w:type="pct"/>
-            <w:shd w:val="clear" w:color="auto" w:fill="E7E6E6" w:themeFill="background2"/>
-          </w:tcPr>
-          <w:p/>
-        </w:tc>
-        <w:tc>
-          <w:tcPr>
-            <w:tcW w:w="502" w:type="pct"/>
-            <w:shd w:val="clear" w:color="auto" w:fill="E7E6E6" w:themeFill="background2"/>
-          </w:tcPr>
-          <w:p/>
-        </w:tc>
-      </w:tr>
-      <w:tr>
-        <w:trPr>
-          <w:trHeight w:val="288"/>
-        </w:trPr>
-        <w:tc>
-          <w:tcPr>
-            <w:tcW w:w="250" w:type="pct"/>
-            <w:shd w:val="clear" w:color="auto" w:fill="002060"/>
-          </w:tcPr>
-          <w:p>
-            <w:pPr>
-              <w:rPr>
-                <w:b/>
-                <w:bCs/>
-              </w:rPr>
-            </w:pPr>
-          </w:p>
-        </w:tc>
-        <w:tc>
-          <w:tcPr>
-            <w:tcW w:w="2625" w:type="pct"/>
-            <w:shd w:val="clear" w:color="auto" w:fill="002060"/>
-          </w:tcPr>
-          <w:p>
-            <w:pPr>
-              <w:rPr>
-                <w:b/>
-                <w:bCs/>
-              </w:rPr>
-            </w:pPr>
-            <w:r>
-              <w:rPr>
-                <w:b/>
-                <w:bCs/>
-              </w:rPr>
-              <w:t>Lab Subjects</w:t>
-            </w:r>
-          </w:p>
-        </w:tc>
-        <w:tc>
-          <w:tcPr>
-            <w:tcW w:w="720" w:type="pct"/>
-            <w:shd w:val="clear" w:color="auto" w:fill="002060"/>
-          </w:tcPr>
-          <w:p>
-            <w:pPr>
-              <w:rPr>
-                <w:b/>
-                <w:bCs/>
-              </w:rPr>
-            </w:pPr>
-          </w:p>
-        </w:tc>
-        <w:tc>
-          <w:tcPr>
-            <w:tcW w:w="502" w:type="pct"/>
-            <w:shd w:val="clear" w:color="auto" w:fill="002060"/>
-          </w:tcPr>
-          <w:p>
-            <w:pPr>
-              <w:rPr>
-                <w:b/>
-                <w:bCs/>
-              </w:rPr>
-            </w:pPr>
-          </w:p>
-        </w:tc>
-        <w:tc>
-          <w:tcPr>
-            <w:tcW w:w="401" w:type="pct"/>
-            <w:shd w:val="clear" w:color="auto" w:fill="002060"/>
-          </w:tcPr>
-          <w:p>
-            <w:pPr>
-              <w:rPr>
-                <w:b/>
-                <w:bCs/>
-              </w:rPr>
-            </w:pPr>
-          </w:p>
-        </w:tc>
-        <w:tc>
-          <w:tcPr>
-            <w:tcW w:w="502" w:type="pct"/>
-            <w:shd w:val="clear" w:color="auto" w:fill="002060"/>
-          </w:tcPr>
-          <w:p>
-            <w:pPr>
-              <w:rPr>
-                <w:b/>
-                <w:bCs/>
-              </w:rPr>
-            </w:pPr>
-          </w:p>
-        </w:tc>
-      </w:tr>
-      <w:tr>
-        <w:tc>
-          <w:tcPr>
-            <w:tcW w:w="250" w:type="pct"/>
-            <w:shd w:val="clear" w:color="auto" w:fill="E7E6E6" w:themeFill="background2"/>
-          </w:tcPr>
-          <w:p>
-            <w:r>
-              <w:t>05</w:t>
-            </w:r>
-          </w:p>
-        </w:tc>
-        <w:tc>
-          <w:tcPr>
-            <w:tcW w:w="2625" w:type="pct"/>
-            <w:shd w:val="clear" w:color="auto" w:fill="E7E6E6" w:themeFill="background2"/>
-          </w:tcPr>
-          <w:p>
-            <w:r>
-              <w:t xml:space="preserve">Ethics of Information System </w:t>
-            </w:r>
-          </w:p>
-        </w:tc>
-        <w:tc>
-          <w:tcPr>
-            <w:tcW w:w="720" w:type="pct"/>
-            <w:shd w:val="clear" w:color="auto" w:fill="E7E6E6" w:themeFill="background2"/>
-          </w:tcPr>
-          <w:p>
-            <w:r>
-              <w:t>T-H3</w:t>
-            </w:r>
-          </w:p>
-        </w:tc>
-        <w:tc>
-          <w:tcPr>
-            <w:tcW w:w="502" w:type="pct"/>
-            <w:shd w:val="clear" w:color="auto" w:fill="E7E6E6" w:themeFill="background2"/>
-          </w:tcPr>
-          <w:p/>
-        </w:tc>
-        <w:tc>
-          <w:tcPr>
-            <w:tcW w:w="401" w:type="pct"/>
-            <w:shd w:val="clear" w:color="auto" w:fill="E7E6E6" w:themeFill="background2"/>
-          </w:tcPr>
-          <w:p>
-            <w:r>
-              <w:t>400</w:t>
-            </w:r>
-          </w:p>
-        </w:tc>
-        <w:tc>
-          <w:tcPr>
-            <w:tcW w:w="502" w:type="pct"/>
-            <w:shd w:val="clear" w:color="auto" w:fill="E7E6E6" w:themeFill="background2"/>
-          </w:tcPr>
-          <w:p/>
-        </w:tc>
-      </w:tr>
-      <w:tr>
-        <w:tc>
-          <w:tcPr>
-            <w:tcW w:w="250" w:type="pct"/>
-            <w:shd w:val="clear" w:color="auto" w:fill="E7E6E6" w:themeFill="background2"/>
-          </w:tcPr>
-          <w:p>
-            <w:r>
-              <w:t>06</w:t>
-            </w:r>
-          </w:p>
-        </w:tc>
-        <w:tc>
-          <w:tcPr>
-            <w:tcW w:w="2625" w:type="pct"/>
-            <w:shd w:val="clear" w:color="auto" w:fill="E7E6E6" w:themeFill="background2"/>
-          </w:tcPr>
-          <w:p>
-            <w:r>
-              <w:t xml:space="preserve">Software Security </w:t>
-            </w:r>
-          </w:p>
-        </w:tc>
-        <w:tc>
-          <w:tcPr>
-            <w:tcW w:w="720" w:type="pct"/>
-            <w:shd w:val="clear" w:color="auto" w:fill="E7E6E6" w:themeFill="background2"/>
-          </w:tcPr>
-          <w:p>
-            <w:r>
-              <w:t>T-H3 + S-H4</w:t>
-            </w:r>
-          </w:p>
-        </w:tc>
-        <w:tc>
-          <w:tcPr>
-            <w:tcW w:w="502" w:type="pct"/>
-            <w:shd w:val="clear" w:color="auto" w:fill="E7E6E6" w:themeFill="background2"/>
-          </w:tcPr>
-          <w:p/>
-        </w:tc>
-        <w:tc>
-          <w:tcPr>
-            <w:tcW w:w="401" w:type="pct"/>
-            <w:shd w:val="clear" w:color="auto" w:fill="E7E6E6" w:themeFill="background2"/>
-          </w:tcPr>
-          <w:p>
-            <w:r>
-              <w:t>319</w:t>
-            </w:r>
-          </w:p>
-        </w:tc>
-        <w:tc>
-          <w:tcPr>
-            <w:tcW w:w="502" w:type="pct"/>
-            <w:shd w:val="clear" w:color="auto" w:fill="E7E6E6" w:themeFill="background2"/>
-          </w:tcPr>
-          <w:p/>
-        </w:tc>
-      </w:tr>
-      <w:tr>
-        <w:tc>
-          <w:tcPr>
-            <w:tcW w:w="250" w:type="pct"/>
-            <w:shd w:val="clear" w:color="auto" w:fill="AEAAAA" w:themeFill="background2" w:themeFillShade="BF"/>
-          </w:tcPr>
-          <w:p>
-            <w:pPr>
-              <w:rPr>
-                <w:b/>
-                <w:bCs/>
-              </w:rPr>
-            </w:pPr>
-          </w:p>
-        </w:tc>
-        <w:tc>
-          <w:tcPr>
-            <w:tcW w:w="2625" w:type="pct"/>
-            <w:shd w:val="clear" w:color="auto" w:fill="AEAAAA" w:themeFill="background2" w:themeFillShade="BF"/>
-          </w:tcPr>
-          <w:p>
-            <w:pPr>
-              <w:rPr>
-                <w:b/>
-                <w:bCs/>
-              </w:rPr>
-            </w:pPr>
-            <w:r>
-              <w:rPr>
-                <w:b/>
-                <w:bCs/>
-              </w:rPr>
-              <w:t>Elective Subjects</w:t>
-            </w:r>
-          </w:p>
-        </w:tc>
-        <w:tc>
-          <w:tcPr>
-            <w:tcW w:w="720" w:type="pct"/>
-            <w:shd w:val="clear" w:color="auto" w:fill="AEAAAA" w:themeFill="background2" w:themeFillShade="BF"/>
-          </w:tcPr>
-          <w:p>
-            <w:pPr>
-              <w:rPr>
-                <w:b/>
-                <w:bCs/>
-              </w:rPr>
-            </w:pPr>
-          </w:p>
-        </w:tc>
-        <w:tc>
-          <w:tcPr>
-            <w:tcW w:w="502" w:type="pct"/>
-            <w:shd w:val="clear" w:color="auto" w:fill="AEAAAA" w:themeFill="background2" w:themeFillShade="BF"/>
-          </w:tcPr>
-          <w:p>
-            <w:pPr>
-              <w:rPr>
-                <w:b/>
-                <w:bCs/>
-              </w:rPr>
-            </w:pPr>
-          </w:p>
-        </w:tc>
-        <w:tc>
-          <w:tcPr>
-            <w:tcW w:w="401" w:type="pct"/>
-            <w:shd w:val="clear" w:color="auto" w:fill="AEAAAA" w:themeFill="background2" w:themeFillShade="BF"/>
-          </w:tcPr>
-          <w:p>
-            <w:pPr>
-              <w:rPr>
-                <w:b/>
-                <w:bCs/>
-              </w:rPr>
-            </w:pPr>
-          </w:p>
-        </w:tc>
-        <w:tc>
-          <w:tcPr>
-            <w:tcW w:w="502" w:type="pct"/>
-            <w:shd w:val="clear" w:color="auto" w:fill="AEAAAA" w:themeFill="background2" w:themeFillShade="BF"/>
-          </w:tcPr>
-          <w:p>
-            <w:pPr>
-              <w:rPr>
-                <w:b/>
-                <w:bCs/>
-              </w:rPr>
-            </w:pPr>
-          </w:p>
-        </w:tc>
-      </w:tr>
-    </w:tbl>
-    <w:p>
-      <w:pPr>
-        <w:spacing w:after="0"/>
-      </w:pPr>
-    </w:p>
-    <w:p>
-      <w:pPr>
-        <w:spacing w:after="0"/>
-      </w:pPr>
-    </w:p>
-    <w:p>
-      <w:pPr>
-        <w:spacing w:after="0"/>
-      </w:pPr>
-    </w:p>
-    <w:p>
-      <w:pPr>
-        <w:spacing w:after="0"/>
-      </w:pPr>
-    </w:p>
-    <w:p>
-      <w:pPr>
-        <w:pStyle w:val="Heading2"/>
-        <w:rPr>
-          <w:b/>
-          <w:bCs/>
-          <w:color w:val="C00000"/>
-        </w:rPr>
-      </w:pPr>
-      <w:r>
-        <w:rPr>
-          <w:b/>
-          <w:bCs/>
-          <w:color w:val="C00000"/>
-        </w:rPr>
-        <w:t>Year-04</w:t>
-      </w:r>
-      <w:r>
-        <w:rPr>
-          <w:b/>
-          <w:bCs/>
-          <w:color w:val="C00000"/>
-        </w:rPr>
-        <w:t>.2</w:t>
-      </w:r>
-      <w:r>
-        <w:rPr>
-          <w:b/>
-          <w:bCs/>
-          <w:color w:val="C00000"/>
-        </w:rPr>
-        <w:t xml:space="preserve">: Business and Digital System </w:t>
+        <w:t>Digital System and Application</w:t>
       </w:r>
     </w:p>
     <w:p/>
@@ -11158,14 +11371,6 @@
         </w:tc>
       </w:tr>
     </w:tbl>
-    <w:p>
-      <w:pPr>
-        <w:spacing w:after="0"/>
-      </w:pPr>
-      <w:r>
-        <w:t>//</w:t>
-      </w:r>
-    </w:p>
     <w:p>
       <w:pPr>
         <w:spacing w:after="0"/>
@@ -36843,7 +37048,7 @@
 </file>
 
 <file path=customXml/itemProps1.xml><?xml version="1.0" encoding="utf-8"?>
-<ds:datastoreItem xmlns:ds="http://schemas.openxmlformats.org/officeDocument/2006/customXml" ds:itemID="{1930D050-B189-459E-ADDA-D941F501B4BF}">
+<ds:datastoreItem xmlns:ds="http://schemas.openxmlformats.org/officeDocument/2006/customXml" ds:itemID="{9F9822EB-2044-4DEE-A7EB-8F48E31082C6}">
   <ds:schemaRefs>
     <ds:schemaRef ds:uri="http://schemas.openxmlformats.org/officeDocument/2006/bibliography"/>
   </ds:schemaRefs>

</xml_diff>

<commit_message>
personal library (ver-2) update-101
</commit_message>
<xml_diff>
--- a/resources/Courses/GPT/Courses.docx
+++ b/resources/Courses/GPT/Courses.docx
@@ -608,12 +608,7 @@
         <w:t>Using GPT</w:t>
       </w:r>
       <w:r>
-        <w:t xml:space="preserve"> – (To Understand</w:t>
-      </w:r>
-      <w:bookmarkStart w:id="0" w:name="_GoBack"/>
-      <w:bookmarkEnd w:id="0"/>
-      <w:r>
-        <w:t xml:space="preserve">, Summarization Techniques) for Each Topics  </w:t>
+        <w:t xml:space="preserve"> – (To Understand, Summarization Techniques) for Each Topics  </w:t>
       </w:r>
     </w:p>
     <w:p>
@@ -906,6 +901,1770 @@
           <w:color w:val="C00000"/>
         </w:rPr>
         <w:t>.1</w:t>
+      </w:r>
+      <w:r>
+        <w:rPr>
+          <w:b/>
+          <w:bCs/>
+          <w:color w:val="C00000"/>
+        </w:rPr>
+        <w:t xml:space="preserve">: Fundamental and Development  </w:t>
+      </w:r>
+    </w:p>
+    <w:p/>
+    <w:tbl>
+      <w:tblPr>
+        <w:tblStyle w:val="TableGrid"/>
+        <w:tblW w:w="5000" w:type="pct"/>
+        <w:shd w:val="clear" w:color="auto" w:fill="E7E6E6" w:themeFill="background2"/>
+        <w:tblLook w:val="04A0" w:firstRow="1" w:lastRow="0" w:firstColumn="1" w:lastColumn="0" w:noHBand="0" w:noVBand="1"/>
+      </w:tblPr>
+      <w:tblGrid>
+        <w:gridCol w:w="591"/>
+        <w:gridCol w:w="6521"/>
+        <w:gridCol w:w="1748"/>
+        <w:gridCol w:w="831"/>
+        <w:gridCol w:w="1330"/>
+        <w:gridCol w:w="1105"/>
+        <w:gridCol w:w="3262"/>
+      </w:tblGrid>
+      <w:tr>
+        <w:trPr>
+          <w:trHeight w:val="547"/>
+        </w:trPr>
+        <w:tc>
+          <w:tcPr>
+            <w:tcW w:w="192" w:type="pct"/>
+            <w:shd w:val="clear" w:color="auto" w:fill="002060"/>
+            <w:vAlign w:val="center"/>
+          </w:tcPr>
+          <w:p>
+            <w:pPr>
+              <w:rPr>
+                <w:b/>
+                <w:bCs/>
+              </w:rPr>
+            </w:pPr>
+          </w:p>
+        </w:tc>
+        <w:tc>
+          <w:tcPr>
+            <w:tcW w:w="2687" w:type="pct"/>
+            <w:gridSpan w:val="2"/>
+            <w:shd w:val="clear" w:color="auto" w:fill="002060"/>
+            <w:vAlign w:val="center"/>
+          </w:tcPr>
+          <w:p>
+            <w:pPr>
+              <w:rPr>
+                <w:b/>
+                <w:bCs/>
+              </w:rPr>
+            </w:pPr>
+            <w:r>
+              <w:rPr>
+                <w:b/>
+                <w:bCs/>
+              </w:rPr>
+              <w:t xml:space="preserve">Course-1: Fundamentals of Software Engineering </w:t>
+            </w:r>
+          </w:p>
+        </w:tc>
+        <w:tc>
+          <w:tcPr>
+            <w:tcW w:w="1061" w:type="pct"/>
+            <w:gridSpan w:val="3"/>
+            <w:shd w:val="clear" w:color="auto" w:fill="002060"/>
+            <w:vAlign w:val="center"/>
+          </w:tcPr>
+          <w:p>
+            <w:pPr>
+              <w:rPr>
+                <w:b/>
+                <w:bCs/>
+              </w:rPr>
+            </w:pPr>
+            <w:r>
+              <w:rPr>
+                <w:b/>
+                <w:bCs/>
+              </w:rPr>
+              <w:t xml:space="preserve">Duration: (4 + 2) Months </w:t>
+            </w:r>
+          </w:p>
+        </w:tc>
+        <w:tc>
+          <w:tcPr>
+            <w:tcW w:w="1060" w:type="pct"/>
+            <w:shd w:val="clear" w:color="auto" w:fill="002060"/>
+          </w:tcPr>
+          <w:p>
+            <w:pPr>
+              <w:rPr>
+                <w:b/>
+                <w:bCs/>
+              </w:rPr>
+            </w:pPr>
+          </w:p>
+        </w:tc>
+      </w:tr>
+      <w:tr>
+        <w:tc>
+          <w:tcPr>
+            <w:tcW w:w="192" w:type="pct"/>
+            <w:shd w:val="clear" w:color="auto" w:fill="E7E6E6" w:themeFill="background2"/>
+          </w:tcPr>
+          <w:p>
+            <w:r>
+              <w:t>01</w:t>
+            </w:r>
+          </w:p>
+        </w:tc>
+        <w:tc>
+          <w:tcPr>
+            <w:tcW w:w="2119" w:type="pct"/>
+            <w:shd w:val="clear" w:color="auto" w:fill="E7E6E6" w:themeFill="background2"/>
+          </w:tcPr>
+          <w:p>
+            <w:r>
+              <w:t xml:space="preserve">Discrete Mathematics </w:t>
+            </w:r>
+          </w:p>
+        </w:tc>
+        <w:tc>
+          <w:tcPr>
+            <w:tcW w:w="568" w:type="pct"/>
+            <w:shd w:val="clear" w:color="auto" w:fill="E7E6E6" w:themeFill="background2"/>
+          </w:tcPr>
+          <w:p>
+            <w:r>
+              <w:t>T-H3</w:t>
+            </w:r>
+          </w:p>
+        </w:tc>
+        <w:tc>
+          <w:tcPr>
+            <w:tcW w:w="270" w:type="pct"/>
+            <w:shd w:val="clear" w:color="auto" w:fill="E7E6E6" w:themeFill="background2"/>
+          </w:tcPr>
+          <w:p>
+            <w:r>
+              <w:t>14</w:t>
+            </w:r>
+          </w:p>
+        </w:tc>
+        <w:tc>
+          <w:tcPr>
+            <w:tcW w:w="432" w:type="pct"/>
+            <w:shd w:val="clear" w:color="auto" w:fill="E7E6E6" w:themeFill="background2"/>
+          </w:tcPr>
+          <w:p>
+            <w:r>
+              <w:t>363</w:t>
+            </w:r>
+          </w:p>
+        </w:tc>
+        <w:tc>
+          <w:tcPr>
+            <w:tcW w:w="359" w:type="pct"/>
+            <w:shd w:val="clear" w:color="auto" w:fill="E7E6E6" w:themeFill="background2"/>
+          </w:tcPr>
+          <w:p>
+            <w:r>
+              <w:t>1118</w:t>
+            </w:r>
+          </w:p>
+        </w:tc>
+        <w:tc>
+          <w:tcPr>
+            <w:tcW w:w="1060" w:type="pct"/>
+            <w:shd w:val="clear" w:color="auto" w:fill="E7E6E6" w:themeFill="background2"/>
+          </w:tcPr>
+          <w:p>
+            <w:r>
+              <w:t xml:space="preserve">M-1: </w:t>
+            </w:r>
+            <w:r>
+              <w:t>1000 / 20 Days = 50 Pages</w:t>
+            </w:r>
+          </w:p>
+        </w:tc>
+      </w:tr>
+      <w:tr>
+        <w:tc>
+          <w:tcPr>
+            <w:tcW w:w="192" w:type="pct"/>
+            <w:shd w:val="clear" w:color="auto" w:fill="E7E6E6" w:themeFill="background2"/>
+          </w:tcPr>
+          <w:p>
+            <w:r>
+              <w:t>02</w:t>
+            </w:r>
+          </w:p>
+        </w:tc>
+        <w:tc>
+          <w:tcPr>
+            <w:tcW w:w="2119" w:type="pct"/>
+            <w:shd w:val="clear" w:color="auto" w:fill="E7E6E6" w:themeFill="background2"/>
+          </w:tcPr>
+          <w:p>
+            <w:r>
+              <w:t>Data Structure: Reference-1</w:t>
+            </w:r>
+          </w:p>
+        </w:tc>
+        <w:tc>
+          <w:tcPr>
+            <w:tcW w:w="568" w:type="pct"/>
+            <w:shd w:val="clear" w:color="auto" w:fill="E7E6E6" w:themeFill="background2"/>
+          </w:tcPr>
+          <w:p>
+            <w:r>
+              <w:t>T-H3 + S-H2</w:t>
+            </w:r>
+          </w:p>
+        </w:tc>
+        <w:tc>
+          <w:tcPr>
+            <w:tcW w:w="270" w:type="pct"/>
+            <w:shd w:val="clear" w:color="auto" w:fill="E7E6E6" w:themeFill="background2"/>
+          </w:tcPr>
+          <w:p>
+            <w:r>
+              <w:t>10</w:t>
+            </w:r>
+          </w:p>
+        </w:tc>
+        <w:tc>
+          <w:tcPr>
+            <w:tcW w:w="432" w:type="pct"/>
+            <w:shd w:val="clear" w:color="auto" w:fill="E7E6E6" w:themeFill="background2"/>
+          </w:tcPr>
+          <w:p>
+            <w:r>
+              <w:t>155</w:t>
+            </w:r>
+          </w:p>
+        </w:tc>
+        <w:tc>
+          <w:tcPr>
+            <w:tcW w:w="359" w:type="pct"/>
+            <w:shd w:val="clear" w:color="auto" w:fill="E7E6E6" w:themeFill="background2"/>
+          </w:tcPr>
+          <w:p>
+            <w:r>
+              <w:t>605</w:t>
+            </w:r>
+          </w:p>
+        </w:tc>
+        <w:tc>
+          <w:tcPr>
+            <w:tcW w:w="1060" w:type="pct"/>
+            <w:shd w:val="clear" w:color="auto" w:fill="E7E6E6" w:themeFill="background2"/>
+          </w:tcPr>
+          <w:p>
+            <w:r>
+              <w:t xml:space="preserve">M-2: </w:t>
+            </w:r>
+            <w:r>
+              <w:t xml:space="preserve">1300 / 20 Days = 65 Pages </w:t>
+            </w:r>
+          </w:p>
+        </w:tc>
+      </w:tr>
+      <w:tr>
+        <w:tc>
+          <w:tcPr>
+            <w:tcW w:w="192" w:type="pct"/>
+            <w:shd w:val="clear" w:color="auto" w:fill="E7E6E6" w:themeFill="background2"/>
+          </w:tcPr>
+          <w:p/>
+        </w:tc>
+        <w:tc>
+          <w:tcPr>
+            <w:tcW w:w="2119" w:type="pct"/>
+            <w:shd w:val="clear" w:color="auto" w:fill="E7E6E6" w:themeFill="background2"/>
+          </w:tcPr>
+          <w:p>
+            <w:r>
+              <w:t>Data Structure: Reference-2</w:t>
+            </w:r>
+          </w:p>
+        </w:tc>
+        <w:tc>
+          <w:tcPr>
+            <w:tcW w:w="568" w:type="pct"/>
+            <w:shd w:val="clear" w:color="auto" w:fill="E7E6E6" w:themeFill="background2"/>
+          </w:tcPr>
+          <w:p/>
+        </w:tc>
+        <w:tc>
+          <w:tcPr>
+            <w:tcW w:w="270" w:type="pct"/>
+            <w:shd w:val="clear" w:color="auto" w:fill="E7E6E6" w:themeFill="background2"/>
+          </w:tcPr>
+          <w:p>
+            <w:r>
+              <w:t>17</w:t>
+            </w:r>
+          </w:p>
+        </w:tc>
+        <w:tc>
+          <w:tcPr>
+            <w:tcW w:w="432" w:type="pct"/>
+            <w:shd w:val="clear" w:color="auto" w:fill="E7E6E6" w:themeFill="background2"/>
+          </w:tcPr>
+          <w:p>
+            <w:r>
+              <w:t>178</w:t>
+            </w:r>
+          </w:p>
+        </w:tc>
+        <w:tc>
+          <w:tcPr>
+            <w:tcW w:w="359" w:type="pct"/>
+            <w:shd w:val="clear" w:color="auto" w:fill="E7E6E6" w:themeFill="background2"/>
+          </w:tcPr>
+          <w:p>
+            <w:r>
+              <w:t>734</w:t>
+            </w:r>
+          </w:p>
+        </w:tc>
+        <w:tc>
+          <w:tcPr>
+            <w:tcW w:w="1060" w:type="pct"/>
+            <w:shd w:val="clear" w:color="auto" w:fill="E7E6E6" w:themeFill="background2"/>
+          </w:tcPr>
+          <w:p/>
+        </w:tc>
+      </w:tr>
+      <w:tr>
+        <w:tc>
+          <w:tcPr>
+            <w:tcW w:w="192" w:type="pct"/>
+            <w:shd w:val="clear" w:color="auto" w:fill="E7E6E6" w:themeFill="background2"/>
+          </w:tcPr>
+          <w:p/>
+        </w:tc>
+        <w:tc>
+          <w:tcPr>
+            <w:tcW w:w="2119" w:type="pct"/>
+            <w:shd w:val="clear" w:color="auto" w:fill="E7E6E6" w:themeFill="background2"/>
+          </w:tcPr>
+          <w:p>
+            <w:r>
+              <w:t>Algorithm: Reference-1</w:t>
+            </w:r>
+          </w:p>
+        </w:tc>
+        <w:tc>
+          <w:tcPr>
+            <w:tcW w:w="568" w:type="pct"/>
+            <w:shd w:val="clear" w:color="auto" w:fill="E7E6E6" w:themeFill="background2"/>
+          </w:tcPr>
+          <w:p/>
+        </w:tc>
+        <w:tc>
+          <w:tcPr>
+            <w:tcW w:w="270" w:type="pct"/>
+            <w:shd w:val="clear" w:color="auto" w:fill="E7E6E6" w:themeFill="background2"/>
+          </w:tcPr>
+          <w:p>
+            <w:r>
+              <w:t>15</w:t>
+            </w:r>
+          </w:p>
+        </w:tc>
+        <w:tc>
+          <w:tcPr>
+            <w:tcW w:w="432" w:type="pct"/>
+            <w:shd w:val="clear" w:color="auto" w:fill="E7E6E6" w:themeFill="background2"/>
+          </w:tcPr>
+          <w:p>
+            <w:r>
+              <w:t>188</w:t>
+            </w:r>
+          </w:p>
+        </w:tc>
+        <w:tc>
+          <w:tcPr>
+            <w:tcW w:w="359" w:type="pct"/>
+            <w:shd w:val="clear" w:color="auto" w:fill="E7E6E6" w:themeFill="background2"/>
+          </w:tcPr>
+          <w:p>
+            <w:r>
+              <w:t>777</w:t>
+            </w:r>
+          </w:p>
+        </w:tc>
+        <w:tc>
+          <w:tcPr>
+            <w:tcW w:w="1060" w:type="pct"/>
+            <w:shd w:val="clear" w:color="auto" w:fill="E7E6E6" w:themeFill="background2"/>
+          </w:tcPr>
+          <w:p>
+            <w:r>
+              <w:t xml:space="preserve">M-3: </w:t>
+            </w:r>
+            <w:r>
+              <w:t>1200 / 20 Days = 60 Pages</w:t>
+            </w:r>
+          </w:p>
+        </w:tc>
+      </w:tr>
+      <w:tr>
+        <w:tc>
+          <w:tcPr>
+            <w:tcW w:w="192" w:type="pct"/>
+            <w:shd w:val="clear" w:color="auto" w:fill="E7E6E6" w:themeFill="background2"/>
+          </w:tcPr>
+          <w:p/>
+        </w:tc>
+        <w:tc>
+          <w:tcPr>
+            <w:tcW w:w="2119" w:type="pct"/>
+            <w:shd w:val="clear" w:color="auto" w:fill="E7E6E6" w:themeFill="background2"/>
+          </w:tcPr>
+          <w:p>
+            <w:r>
+              <w:t>Algorithm: Reference-2</w:t>
+            </w:r>
+          </w:p>
+        </w:tc>
+        <w:tc>
+          <w:tcPr>
+            <w:tcW w:w="568" w:type="pct"/>
+            <w:shd w:val="clear" w:color="auto" w:fill="E7E6E6" w:themeFill="background2"/>
+          </w:tcPr>
+          <w:p/>
+        </w:tc>
+        <w:tc>
+          <w:tcPr>
+            <w:tcW w:w="270" w:type="pct"/>
+            <w:shd w:val="clear" w:color="auto" w:fill="E7E6E6" w:themeFill="background2"/>
+          </w:tcPr>
+          <w:p>
+            <w:r>
+              <w:t>12</w:t>
+            </w:r>
+          </w:p>
+        </w:tc>
+        <w:tc>
+          <w:tcPr>
+            <w:tcW w:w="432" w:type="pct"/>
+            <w:shd w:val="clear" w:color="auto" w:fill="E7E6E6" w:themeFill="background2"/>
+          </w:tcPr>
+          <w:p>
+            <w:r>
+              <w:t>93</w:t>
+            </w:r>
+          </w:p>
+        </w:tc>
+        <w:tc>
+          <w:tcPr>
+            <w:tcW w:w="359" w:type="pct"/>
+            <w:shd w:val="clear" w:color="auto" w:fill="E7E6E6" w:themeFill="background2"/>
+          </w:tcPr>
+          <w:p>
+            <w:r>
+              <w:t>480</w:t>
+            </w:r>
+          </w:p>
+        </w:tc>
+        <w:tc>
+          <w:tcPr>
+            <w:tcW w:w="1060" w:type="pct"/>
+            <w:shd w:val="clear" w:color="auto" w:fill="E7E6E6" w:themeFill="background2"/>
+          </w:tcPr>
+          <w:p/>
+        </w:tc>
+      </w:tr>
+      <w:tr>
+        <w:tc>
+          <w:tcPr>
+            <w:tcW w:w="192" w:type="pct"/>
+            <w:shd w:val="clear" w:color="auto" w:fill="E7E6E6" w:themeFill="background2"/>
+          </w:tcPr>
+          <w:p/>
+        </w:tc>
+        <w:tc>
+          <w:tcPr>
+            <w:tcW w:w="2119" w:type="pct"/>
+            <w:shd w:val="clear" w:color="auto" w:fill="E7E6E6" w:themeFill="background2"/>
+          </w:tcPr>
+          <w:p>
+            <w:pPr>
+              <w:rPr>
+                <w:highlight w:val="lightGray"/>
+              </w:rPr>
+            </w:pPr>
+            <w:r>
+              <w:rPr>
+                <w:highlight w:val="lightGray"/>
+              </w:rPr>
+              <w:t>Algorithm: Reference-3</w:t>
+            </w:r>
+          </w:p>
+        </w:tc>
+        <w:tc>
+          <w:tcPr>
+            <w:tcW w:w="568" w:type="pct"/>
+            <w:shd w:val="clear" w:color="auto" w:fill="E7E6E6" w:themeFill="background2"/>
+          </w:tcPr>
+          <w:p>
+            <w:pPr>
+              <w:rPr>
+                <w:highlight w:val="lightGray"/>
+              </w:rPr>
+            </w:pPr>
+          </w:p>
+        </w:tc>
+        <w:tc>
+          <w:tcPr>
+            <w:tcW w:w="270" w:type="pct"/>
+            <w:shd w:val="clear" w:color="auto" w:fill="E7E6E6" w:themeFill="background2"/>
+          </w:tcPr>
+          <w:p>
+            <w:pPr>
+              <w:rPr>
+                <w:highlight w:val="lightGray"/>
+              </w:rPr>
+            </w:pPr>
+            <w:r>
+              <w:rPr>
+                <w:highlight w:val="lightGray"/>
+              </w:rPr>
+              <w:t>08</w:t>
+            </w:r>
+          </w:p>
+        </w:tc>
+        <w:tc>
+          <w:tcPr>
+            <w:tcW w:w="432" w:type="pct"/>
+            <w:shd w:val="clear" w:color="auto" w:fill="E7E6E6" w:themeFill="background2"/>
+          </w:tcPr>
+          <w:p>
+            <w:pPr>
+              <w:rPr>
+                <w:highlight w:val="lightGray"/>
+              </w:rPr>
+            </w:pPr>
+            <w:r>
+              <w:rPr>
+                <w:highlight w:val="lightGray"/>
+              </w:rPr>
+              <w:t>156</w:t>
+            </w:r>
+          </w:p>
+        </w:tc>
+        <w:tc>
+          <w:tcPr>
+            <w:tcW w:w="359" w:type="pct"/>
+            <w:shd w:val="clear" w:color="auto" w:fill="E7E6E6" w:themeFill="background2"/>
+          </w:tcPr>
+          <w:p>
+            <w:r>
+              <w:rPr>
+                <w:highlight w:val="lightGray"/>
+              </w:rPr>
+              <w:t>1313</w:t>
+            </w:r>
+          </w:p>
+        </w:tc>
+        <w:tc>
+          <w:tcPr>
+            <w:tcW w:w="1060" w:type="pct"/>
+            <w:shd w:val="clear" w:color="auto" w:fill="E7E6E6" w:themeFill="background2"/>
+          </w:tcPr>
+          <w:p/>
+        </w:tc>
+      </w:tr>
+      <w:tr>
+        <w:tc>
+          <w:tcPr>
+            <w:tcW w:w="192" w:type="pct"/>
+            <w:shd w:val="clear" w:color="auto" w:fill="E7E6E6" w:themeFill="background2"/>
+          </w:tcPr>
+          <w:p>
+            <w:r>
+              <w:t>03</w:t>
+            </w:r>
+          </w:p>
+        </w:tc>
+        <w:tc>
+          <w:tcPr>
+            <w:tcW w:w="2119" w:type="pct"/>
+            <w:shd w:val="clear" w:color="auto" w:fill="E7E6E6" w:themeFill="background2"/>
+          </w:tcPr>
+          <w:p>
+            <w:r>
+              <w:t xml:space="preserve">Database Management System </w:t>
+            </w:r>
+          </w:p>
+        </w:tc>
+        <w:tc>
+          <w:tcPr>
+            <w:tcW w:w="568" w:type="pct"/>
+            <w:shd w:val="clear" w:color="auto" w:fill="E7E6E6" w:themeFill="background2"/>
+          </w:tcPr>
+          <w:p>
+            <w:r>
+              <w:t>T-H3 + S-H4</w:t>
+            </w:r>
+          </w:p>
+        </w:tc>
+        <w:tc>
+          <w:tcPr>
+            <w:tcW w:w="270" w:type="pct"/>
+            <w:shd w:val="clear" w:color="auto" w:fill="E7E6E6" w:themeFill="background2"/>
+          </w:tcPr>
+          <w:p>
+            <w:r>
+              <w:t>27</w:t>
+            </w:r>
+          </w:p>
+        </w:tc>
+        <w:tc>
+          <w:tcPr>
+            <w:tcW w:w="432" w:type="pct"/>
+            <w:shd w:val="clear" w:color="auto" w:fill="E7E6E6" w:themeFill="background2"/>
+          </w:tcPr>
+          <w:p>
+            <w:r>
+              <w:t>454 x 2</w:t>
+            </w:r>
+          </w:p>
+        </w:tc>
+        <w:tc>
+          <w:tcPr>
+            <w:tcW w:w="359" w:type="pct"/>
+            <w:shd w:val="clear" w:color="auto" w:fill="E7E6E6" w:themeFill="background2"/>
+          </w:tcPr>
+          <w:p>
+            <w:r>
+              <w:t>1373</w:t>
+            </w:r>
+          </w:p>
+        </w:tc>
+        <w:tc>
+          <w:tcPr>
+            <w:tcW w:w="1060" w:type="pct"/>
+            <w:shd w:val="clear" w:color="auto" w:fill="E7E6E6" w:themeFill="background2"/>
+          </w:tcPr>
+          <w:p>
+            <w:r>
+              <w:t xml:space="preserve">M-4: </w:t>
+            </w:r>
+            <w:r>
+              <w:t xml:space="preserve">1300 / 20 Days = 65 Pages </w:t>
+            </w:r>
+          </w:p>
+        </w:tc>
+      </w:tr>
+      <w:tr>
+        <w:tc>
+          <w:tcPr>
+            <w:tcW w:w="192" w:type="pct"/>
+            <w:shd w:val="clear" w:color="auto" w:fill="E7E6E6" w:themeFill="background2"/>
+          </w:tcPr>
+          <w:p>
+            <w:r>
+              <w:t>04</w:t>
+            </w:r>
+          </w:p>
+        </w:tc>
+        <w:tc>
+          <w:tcPr>
+            <w:tcW w:w="2119" w:type="pct"/>
+            <w:shd w:val="clear" w:color="auto" w:fill="E7E6E6" w:themeFill="background2"/>
+          </w:tcPr>
+          <w:p>
+            <w:r>
+              <w:t>Software Engineering: Reference-1</w:t>
+            </w:r>
+          </w:p>
+        </w:tc>
+        <w:tc>
+          <w:tcPr>
+            <w:tcW w:w="568" w:type="pct"/>
+            <w:shd w:val="clear" w:color="auto" w:fill="E7E6E6" w:themeFill="background2"/>
+          </w:tcPr>
+          <w:p>
+            <w:r>
+              <w:t>T-H3 + S-H4</w:t>
+            </w:r>
+          </w:p>
+        </w:tc>
+        <w:tc>
+          <w:tcPr>
+            <w:tcW w:w="270" w:type="pct"/>
+            <w:shd w:val="clear" w:color="auto" w:fill="E7E6E6" w:themeFill="background2"/>
+          </w:tcPr>
+          <w:p>
+            <w:r>
+              <w:t>15</w:t>
+            </w:r>
+          </w:p>
+        </w:tc>
+        <w:tc>
+          <w:tcPr>
+            <w:tcW w:w="432" w:type="pct"/>
+            <w:shd w:val="clear" w:color="auto" w:fill="E7E6E6" w:themeFill="background2"/>
+          </w:tcPr>
+          <w:p>
+            <w:r>
+              <w:t>241</w:t>
+            </w:r>
+          </w:p>
+        </w:tc>
+        <w:tc>
+          <w:tcPr>
+            <w:tcW w:w="359" w:type="pct"/>
+            <w:shd w:val="clear" w:color="auto" w:fill="E7E6E6" w:themeFill="background2"/>
+          </w:tcPr>
+          <w:p>
+            <w:r>
+              <w:t>712</w:t>
+            </w:r>
+          </w:p>
+        </w:tc>
+        <w:tc>
+          <w:tcPr>
+            <w:tcW w:w="1060" w:type="pct"/>
+            <w:shd w:val="clear" w:color="auto" w:fill="E7E6E6" w:themeFill="background2"/>
+          </w:tcPr>
+          <w:p>
+            <w:r>
+              <w:t xml:space="preserve">M-5: </w:t>
+            </w:r>
+            <w:r>
+              <w:t xml:space="preserve">1600 / 20 Days = 80 Pages </w:t>
+            </w:r>
+          </w:p>
+        </w:tc>
+      </w:tr>
+      <w:tr>
+        <w:tc>
+          <w:tcPr>
+            <w:tcW w:w="192" w:type="pct"/>
+            <w:shd w:val="clear" w:color="auto" w:fill="E7E6E6" w:themeFill="background2"/>
+          </w:tcPr>
+          <w:p/>
+        </w:tc>
+        <w:tc>
+          <w:tcPr>
+            <w:tcW w:w="2119" w:type="pct"/>
+            <w:shd w:val="clear" w:color="auto" w:fill="E7E6E6" w:themeFill="background2"/>
+          </w:tcPr>
+          <w:p>
+            <w:r>
+              <w:t>Software Engineering: Reference-2</w:t>
+            </w:r>
+          </w:p>
+        </w:tc>
+        <w:tc>
+          <w:tcPr>
+            <w:tcW w:w="568" w:type="pct"/>
+            <w:shd w:val="clear" w:color="auto" w:fill="E7E6E6" w:themeFill="background2"/>
+          </w:tcPr>
+          <w:p/>
+        </w:tc>
+        <w:tc>
+          <w:tcPr>
+            <w:tcW w:w="270" w:type="pct"/>
+            <w:shd w:val="clear" w:color="auto" w:fill="E7E6E6" w:themeFill="background2"/>
+          </w:tcPr>
+          <w:p>
+            <w:r>
+              <w:t>33</w:t>
+            </w:r>
+          </w:p>
+        </w:tc>
+        <w:tc>
+          <w:tcPr>
+            <w:tcW w:w="432" w:type="pct"/>
+            <w:shd w:val="clear" w:color="auto" w:fill="E7E6E6" w:themeFill="background2"/>
+          </w:tcPr>
+          <w:p>
+            <w:r>
+              <w:t>510</w:t>
+            </w:r>
+          </w:p>
+        </w:tc>
+        <w:tc>
+          <w:tcPr>
+            <w:tcW w:w="359" w:type="pct"/>
+            <w:shd w:val="clear" w:color="auto" w:fill="E7E6E6" w:themeFill="background2"/>
+          </w:tcPr>
+          <w:p>
+            <w:r>
+              <w:t>930</w:t>
+            </w:r>
+          </w:p>
+        </w:tc>
+        <w:tc>
+          <w:tcPr>
+            <w:tcW w:w="1060" w:type="pct"/>
+            <w:shd w:val="clear" w:color="auto" w:fill="E7E6E6" w:themeFill="background2"/>
+          </w:tcPr>
+          <w:p/>
+        </w:tc>
+      </w:tr>
+      <w:tr>
+        <w:tc>
+          <w:tcPr>
+            <w:tcW w:w="192" w:type="pct"/>
+            <w:shd w:val="clear" w:color="auto" w:fill="FFF2CC" w:themeFill="accent4" w:themeFillTint="33"/>
+          </w:tcPr>
+          <w:p>
+            <w:pPr>
+              <w:rPr>
+                <w:b/>
+                <w:bCs/>
+              </w:rPr>
+            </w:pPr>
+          </w:p>
+        </w:tc>
+        <w:tc>
+          <w:tcPr>
+            <w:tcW w:w="2119" w:type="pct"/>
+            <w:shd w:val="clear" w:color="auto" w:fill="FFF2CC" w:themeFill="accent4" w:themeFillTint="33"/>
+          </w:tcPr>
+          <w:p>
+            <w:pPr>
+              <w:rPr>
+                <w:b/>
+                <w:bCs/>
+              </w:rPr>
+            </w:pPr>
+            <w:r>
+              <w:rPr>
+                <w:b/>
+                <w:bCs/>
+              </w:rPr>
+              <w:t xml:space="preserve">Theoretical Subjects </w:t>
+            </w:r>
+          </w:p>
+        </w:tc>
+        <w:tc>
+          <w:tcPr>
+            <w:tcW w:w="568" w:type="pct"/>
+            <w:shd w:val="clear" w:color="auto" w:fill="FFF2CC" w:themeFill="accent4" w:themeFillTint="33"/>
+          </w:tcPr>
+          <w:p>
+            <w:pPr>
+              <w:rPr>
+                <w:b/>
+                <w:bCs/>
+              </w:rPr>
+            </w:pPr>
+          </w:p>
+        </w:tc>
+        <w:tc>
+          <w:tcPr>
+            <w:tcW w:w="270" w:type="pct"/>
+            <w:shd w:val="clear" w:color="auto" w:fill="FFF2CC" w:themeFill="accent4" w:themeFillTint="33"/>
+          </w:tcPr>
+          <w:p>
+            <w:pPr>
+              <w:rPr>
+                <w:b/>
+                <w:bCs/>
+              </w:rPr>
+            </w:pPr>
+          </w:p>
+        </w:tc>
+        <w:tc>
+          <w:tcPr>
+            <w:tcW w:w="432" w:type="pct"/>
+            <w:shd w:val="clear" w:color="auto" w:fill="FFF2CC" w:themeFill="accent4" w:themeFillTint="33"/>
+          </w:tcPr>
+          <w:p>
+            <w:pPr>
+              <w:rPr>
+                <w:b/>
+                <w:bCs/>
+              </w:rPr>
+            </w:pPr>
+          </w:p>
+        </w:tc>
+        <w:tc>
+          <w:tcPr>
+            <w:tcW w:w="359" w:type="pct"/>
+            <w:shd w:val="clear" w:color="auto" w:fill="FFF2CC" w:themeFill="accent4" w:themeFillTint="33"/>
+          </w:tcPr>
+          <w:p>
+            <w:pPr>
+              <w:rPr>
+                <w:b/>
+                <w:bCs/>
+              </w:rPr>
+            </w:pPr>
+            <w:r>
+              <w:rPr>
+                <w:b/>
+                <w:bCs/>
+              </w:rPr>
+              <w:t>8042</w:t>
+            </w:r>
+          </w:p>
+        </w:tc>
+        <w:tc>
+          <w:tcPr>
+            <w:tcW w:w="1060" w:type="pct"/>
+            <w:shd w:val="clear" w:color="auto" w:fill="FFF2CC" w:themeFill="accent4" w:themeFillTint="33"/>
+          </w:tcPr>
+          <w:p>
+            <w:pPr>
+              <w:rPr>
+                <w:b/>
+                <w:bCs/>
+              </w:rPr>
+            </w:pPr>
+          </w:p>
+        </w:tc>
+      </w:tr>
+      <w:tr>
+        <w:tc>
+          <w:tcPr>
+            <w:tcW w:w="192" w:type="pct"/>
+            <w:shd w:val="clear" w:color="auto" w:fill="E7E6E6" w:themeFill="background2"/>
+          </w:tcPr>
+          <w:p>
+            <w:pPr>
+              <w:rPr>
+                <w:b/>
+                <w:bCs/>
+                <w:color w:val="C00000"/>
+              </w:rPr>
+            </w:pPr>
+            <w:r>
+              <w:rPr>
+                <w:b/>
+                <w:bCs/>
+                <w:color w:val="C00000"/>
+              </w:rPr>
+              <w:t>01</w:t>
+            </w:r>
+          </w:p>
+        </w:tc>
+        <w:tc>
+          <w:tcPr>
+            <w:tcW w:w="2119" w:type="pct"/>
+            <w:shd w:val="clear" w:color="auto" w:fill="E7E6E6" w:themeFill="background2"/>
+          </w:tcPr>
+          <w:p>
+            <w:r>
+              <w:t xml:space="preserve">Structured Programming </w:t>
+            </w:r>
+          </w:p>
+        </w:tc>
+        <w:tc>
+          <w:tcPr>
+            <w:tcW w:w="568" w:type="pct"/>
+            <w:shd w:val="clear" w:color="auto" w:fill="E7E6E6" w:themeFill="background2"/>
+          </w:tcPr>
+          <w:p>
+            <w:r>
+              <w:t>T-H3 + S-H4</w:t>
+            </w:r>
+          </w:p>
+        </w:tc>
+        <w:tc>
+          <w:tcPr>
+            <w:tcW w:w="270" w:type="pct"/>
+            <w:shd w:val="clear" w:color="auto" w:fill="E7E6E6" w:themeFill="background2"/>
+          </w:tcPr>
+          <w:p>
+            <w:r>
+              <w:t>21</w:t>
+            </w:r>
+          </w:p>
+        </w:tc>
+        <w:tc>
+          <w:tcPr>
+            <w:tcW w:w="432" w:type="pct"/>
+            <w:shd w:val="clear" w:color="auto" w:fill="E7E6E6" w:themeFill="background2"/>
+          </w:tcPr>
+          <w:p>
+            <w:r>
+              <w:t>184</w:t>
+            </w:r>
+          </w:p>
+        </w:tc>
+        <w:tc>
+          <w:tcPr>
+            <w:tcW w:w="359" w:type="pct"/>
+            <w:shd w:val="clear" w:color="auto" w:fill="E7E6E6" w:themeFill="background2"/>
+          </w:tcPr>
+          <w:p>
+            <w:r>
+              <w:t>564</w:t>
+            </w:r>
+          </w:p>
+        </w:tc>
+        <w:tc>
+          <w:tcPr>
+            <w:tcW w:w="1060" w:type="pct"/>
+            <w:shd w:val="clear" w:color="auto" w:fill="E7E6E6" w:themeFill="background2"/>
+          </w:tcPr>
+          <w:p>
+            <w:r>
+              <w:t xml:space="preserve">M-0: </w:t>
+            </w:r>
+            <w:r>
+              <w:t>1700 / 100</w:t>
+            </w:r>
+            <w:r>
+              <w:t xml:space="preserve"> Days = 15</w:t>
+            </w:r>
+            <w:r>
+              <w:t xml:space="preserve"> Pages</w:t>
+            </w:r>
+          </w:p>
+        </w:tc>
+      </w:tr>
+      <w:tr>
+        <w:tc>
+          <w:tcPr>
+            <w:tcW w:w="192" w:type="pct"/>
+            <w:shd w:val="clear" w:color="auto" w:fill="E7E6E6" w:themeFill="background2"/>
+          </w:tcPr>
+          <w:p>
+            <w:pPr>
+              <w:rPr>
+                <w:b/>
+                <w:bCs/>
+                <w:color w:val="C00000"/>
+              </w:rPr>
+            </w:pPr>
+            <w:r>
+              <w:rPr>
+                <w:b/>
+                <w:bCs/>
+                <w:color w:val="C00000"/>
+              </w:rPr>
+              <w:t>02</w:t>
+            </w:r>
+          </w:p>
+        </w:tc>
+        <w:tc>
+          <w:tcPr>
+            <w:tcW w:w="2119" w:type="pct"/>
+            <w:shd w:val="clear" w:color="auto" w:fill="E7E6E6" w:themeFill="background2"/>
+          </w:tcPr>
+          <w:p>
+            <w:r>
+              <w:t>Object-Oriented Concepts: Reference-1</w:t>
+            </w:r>
+          </w:p>
+        </w:tc>
+        <w:tc>
+          <w:tcPr>
+            <w:tcW w:w="568" w:type="pct"/>
+            <w:shd w:val="clear" w:color="auto" w:fill="E7E6E6" w:themeFill="background2"/>
+          </w:tcPr>
+          <w:p>
+            <w:r>
+              <w:t>T-H3 + S-H4</w:t>
+            </w:r>
+          </w:p>
+        </w:tc>
+        <w:tc>
+          <w:tcPr>
+            <w:tcW w:w="270" w:type="pct"/>
+            <w:shd w:val="clear" w:color="auto" w:fill="E7E6E6" w:themeFill="background2"/>
+          </w:tcPr>
+          <w:p>
+            <w:r>
+              <w:t>17</w:t>
+            </w:r>
+          </w:p>
+        </w:tc>
+        <w:tc>
+          <w:tcPr>
+            <w:tcW w:w="432" w:type="pct"/>
+            <w:shd w:val="clear" w:color="auto" w:fill="E7E6E6" w:themeFill="background2"/>
+          </w:tcPr>
+          <w:p>
+            <w:r>
+              <w:t xml:space="preserve">172 </w:t>
+            </w:r>
+          </w:p>
+        </w:tc>
+        <w:tc>
+          <w:tcPr>
+            <w:tcW w:w="359" w:type="pct"/>
+            <w:shd w:val="clear" w:color="auto" w:fill="E7E6E6" w:themeFill="background2"/>
+          </w:tcPr>
+          <w:p>
+            <w:r>
+              <w:t>928</w:t>
+            </w:r>
+          </w:p>
+        </w:tc>
+        <w:tc>
+          <w:tcPr>
+            <w:tcW w:w="1060" w:type="pct"/>
+            <w:shd w:val="clear" w:color="auto" w:fill="E7E6E6" w:themeFill="background2"/>
+          </w:tcPr>
+          <w:p/>
+        </w:tc>
+      </w:tr>
+      <w:tr>
+        <w:tc>
+          <w:tcPr>
+            <w:tcW w:w="192" w:type="pct"/>
+            <w:shd w:val="clear" w:color="auto" w:fill="E7E6E6" w:themeFill="background2"/>
+          </w:tcPr>
+          <w:p>
+            <w:pPr>
+              <w:rPr>
+                <w:b/>
+                <w:bCs/>
+                <w:color w:val="C00000"/>
+              </w:rPr>
+            </w:pPr>
+          </w:p>
+        </w:tc>
+        <w:tc>
+          <w:tcPr>
+            <w:tcW w:w="2119" w:type="pct"/>
+            <w:shd w:val="clear" w:color="auto" w:fill="E7E6E6" w:themeFill="background2"/>
+          </w:tcPr>
+          <w:p>
+            <w:r>
+              <w:t>Object-Oriented Concepts: Reference-2</w:t>
+            </w:r>
+          </w:p>
+        </w:tc>
+        <w:tc>
+          <w:tcPr>
+            <w:tcW w:w="568" w:type="pct"/>
+            <w:shd w:val="clear" w:color="auto" w:fill="E7E6E6" w:themeFill="background2"/>
+          </w:tcPr>
+          <w:p/>
+        </w:tc>
+        <w:tc>
+          <w:tcPr>
+            <w:tcW w:w="270" w:type="pct"/>
+            <w:shd w:val="clear" w:color="auto" w:fill="E7E6E6" w:themeFill="background2"/>
+          </w:tcPr>
+          <w:p>
+            <w:r>
+              <w:t>15</w:t>
+            </w:r>
+          </w:p>
+        </w:tc>
+        <w:tc>
+          <w:tcPr>
+            <w:tcW w:w="432" w:type="pct"/>
+            <w:shd w:val="clear" w:color="auto" w:fill="E7E6E6" w:themeFill="background2"/>
+          </w:tcPr>
+          <w:p>
+            <w:r>
+              <w:t>165</w:t>
+            </w:r>
+          </w:p>
+        </w:tc>
+        <w:tc>
+          <w:tcPr>
+            <w:tcW w:w="359" w:type="pct"/>
+            <w:shd w:val="clear" w:color="auto" w:fill="E7E6E6" w:themeFill="background2"/>
+          </w:tcPr>
+          <w:p>
+            <w:r>
+              <w:t>347</w:t>
+            </w:r>
+          </w:p>
+        </w:tc>
+        <w:tc>
+          <w:tcPr>
+            <w:tcW w:w="1060" w:type="pct"/>
+            <w:shd w:val="clear" w:color="auto" w:fill="E7E6E6" w:themeFill="background2"/>
+          </w:tcPr>
+          <w:p/>
+        </w:tc>
+      </w:tr>
+      <w:tr>
+        <w:trPr>
+          <w:trHeight w:val="288"/>
+        </w:trPr>
+        <w:tc>
+          <w:tcPr>
+            <w:tcW w:w="192" w:type="pct"/>
+            <w:shd w:val="clear" w:color="auto" w:fill="002060"/>
+          </w:tcPr>
+          <w:p>
+            <w:pPr>
+              <w:rPr>
+                <w:b/>
+                <w:bCs/>
+              </w:rPr>
+            </w:pPr>
+          </w:p>
+        </w:tc>
+        <w:tc>
+          <w:tcPr>
+            <w:tcW w:w="2119" w:type="pct"/>
+            <w:shd w:val="clear" w:color="auto" w:fill="002060"/>
+          </w:tcPr>
+          <w:p>
+            <w:pPr>
+              <w:rPr>
+                <w:b/>
+                <w:bCs/>
+              </w:rPr>
+            </w:pPr>
+            <w:r>
+              <w:rPr>
+                <w:b/>
+                <w:bCs/>
+              </w:rPr>
+              <w:t>Lab Subjects</w:t>
+            </w:r>
+          </w:p>
+        </w:tc>
+        <w:tc>
+          <w:tcPr>
+            <w:tcW w:w="568" w:type="pct"/>
+            <w:shd w:val="clear" w:color="auto" w:fill="002060"/>
+          </w:tcPr>
+          <w:p>
+            <w:pPr>
+              <w:rPr>
+                <w:b/>
+                <w:bCs/>
+              </w:rPr>
+            </w:pPr>
+          </w:p>
+        </w:tc>
+        <w:tc>
+          <w:tcPr>
+            <w:tcW w:w="270" w:type="pct"/>
+            <w:shd w:val="clear" w:color="auto" w:fill="002060"/>
+          </w:tcPr>
+          <w:p>
+            <w:pPr>
+              <w:rPr>
+                <w:b/>
+                <w:bCs/>
+              </w:rPr>
+            </w:pPr>
+          </w:p>
+        </w:tc>
+        <w:tc>
+          <w:tcPr>
+            <w:tcW w:w="432" w:type="pct"/>
+            <w:shd w:val="clear" w:color="auto" w:fill="002060"/>
+          </w:tcPr>
+          <w:p>
+            <w:pPr>
+              <w:rPr>
+                <w:b/>
+                <w:bCs/>
+              </w:rPr>
+            </w:pPr>
+          </w:p>
+        </w:tc>
+        <w:tc>
+          <w:tcPr>
+            <w:tcW w:w="359" w:type="pct"/>
+            <w:shd w:val="clear" w:color="auto" w:fill="002060"/>
+          </w:tcPr>
+          <w:p>
+            <w:pPr>
+              <w:rPr>
+                <w:b/>
+                <w:bCs/>
+              </w:rPr>
+            </w:pPr>
+            <w:r>
+              <w:rPr>
+                <w:b/>
+                <w:bCs/>
+              </w:rPr>
+              <w:t>1839</w:t>
+            </w:r>
+          </w:p>
+        </w:tc>
+        <w:tc>
+          <w:tcPr>
+            <w:tcW w:w="1060" w:type="pct"/>
+            <w:shd w:val="clear" w:color="auto" w:fill="002060"/>
+          </w:tcPr>
+          <w:p>
+            <w:pPr>
+              <w:rPr>
+                <w:b/>
+                <w:bCs/>
+              </w:rPr>
+            </w:pPr>
+          </w:p>
+        </w:tc>
+      </w:tr>
+      <w:tr>
+        <w:tc>
+          <w:tcPr>
+            <w:tcW w:w="192" w:type="pct"/>
+            <w:shd w:val="clear" w:color="auto" w:fill="E7E6E6" w:themeFill="background2"/>
+          </w:tcPr>
+          <w:p>
+            <w:r>
+              <w:t>05</w:t>
+            </w:r>
+          </w:p>
+        </w:tc>
+        <w:tc>
+          <w:tcPr>
+            <w:tcW w:w="2119" w:type="pct"/>
+            <w:shd w:val="clear" w:color="auto" w:fill="E7E6E6" w:themeFill="background2"/>
+          </w:tcPr>
+          <w:p>
+            <w:r>
+              <w:t>Basic Mathematics: Reference-1</w:t>
+            </w:r>
+          </w:p>
+        </w:tc>
+        <w:tc>
+          <w:tcPr>
+            <w:tcW w:w="568" w:type="pct"/>
+            <w:shd w:val="clear" w:color="auto" w:fill="E7E6E6" w:themeFill="background2"/>
+          </w:tcPr>
+          <w:p>
+            <w:r>
+              <w:t xml:space="preserve">T-H3 </w:t>
+            </w:r>
+          </w:p>
+        </w:tc>
+        <w:tc>
+          <w:tcPr>
+            <w:tcW w:w="270" w:type="pct"/>
+            <w:shd w:val="clear" w:color="auto" w:fill="E7E6E6" w:themeFill="background2"/>
+          </w:tcPr>
+          <w:p>
+            <w:r>
+              <w:t>19</w:t>
+            </w:r>
+          </w:p>
+        </w:tc>
+        <w:tc>
+          <w:tcPr>
+            <w:tcW w:w="432" w:type="pct"/>
+            <w:shd w:val="clear" w:color="auto" w:fill="E7E6E6" w:themeFill="background2"/>
+          </w:tcPr>
+          <w:p>
+            <w:r>
+              <w:t xml:space="preserve">117 </w:t>
+            </w:r>
+          </w:p>
+        </w:tc>
+        <w:tc>
+          <w:tcPr>
+            <w:tcW w:w="359" w:type="pct"/>
+            <w:shd w:val="clear" w:color="auto" w:fill="E7E6E6" w:themeFill="background2"/>
+          </w:tcPr>
+          <w:p>
+            <w:r>
+              <w:t>322</w:t>
+            </w:r>
+          </w:p>
+        </w:tc>
+        <w:tc>
+          <w:tcPr>
+            <w:tcW w:w="1060" w:type="pct"/>
+            <w:shd w:val="clear" w:color="auto" w:fill="E7E6E6" w:themeFill="background2"/>
+          </w:tcPr>
+          <w:p>
+            <w:r>
+              <w:t xml:space="preserve">M-0: </w:t>
+            </w:r>
+            <w:bookmarkStart w:id="0" w:name="_GoBack"/>
+            <w:bookmarkEnd w:id="0"/>
+            <w:r>
+              <w:t>650 / 100</w:t>
+            </w:r>
+            <w:r>
+              <w:t xml:space="preserve"> = 5</w:t>
+            </w:r>
+            <w:r>
+              <w:t xml:space="preserve"> Pages</w:t>
+            </w:r>
+          </w:p>
+        </w:tc>
+      </w:tr>
+      <w:tr>
+        <w:tc>
+          <w:tcPr>
+            <w:tcW w:w="192" w:type="pct"/>
+            <w:shd w:val="clear" w:color="auto" w:fill="E7E6E6" w:themeFill="background2"/>
+          </w:tcPr>
+          <w:p/>
+        </w:tc>
+        <w:tc>
+          <w:tcPr>
+            <w:tcW w:w="2119" w:type="pct"/>
+            <w:shd w:val="clear" w:color="auto" w:fill="E7E6E6" w:themeFill="background2"/>
+          </w:tcPr>
+          <w:p>
+            <w:r>
+              <w:t>Basic Mathematics: Reference-2</w:t>
+            </w:r>
+          </w:p>
+        </w:tc>
+        <w:tc>
+          <w:tcPr>
+            <w:tcW w:w="568" w:type="pct"/>
+            <w:shd w:val="clear" w:color="auto" w:fill="E7E6E6" w:themeFill="background2"/>
+          </w:tcPr>
+          <w:p/>
+        </w:tc>
+        <w:tc>
+          <w:tcPr>
+            <w:tcW w:w="270" w:type="pct"/>
+            <w:shd w:val="clear" w:color="auto" w:fill="E7E6E6" w:themeFill="background2"/>
+          </w:tcPr>
+          <w:p/>
+        </w:tc>
+        <w:tc>
+          <w:tcPr>
+            <w:tcW w:w="432" w:type="pct"/>
+            <w:shd w:val="clear" w:color="auto" w:fill="E7E6E6" w:themeFill="background2"/>
+          </w:tcPr>
+          <w:p/>
+        </w:tc>
+        <w:tc>
+          <w:tcPr>
+            <w:tcW w:w="359" w:type="pct"/>
+            <w:shd w:val="clear" w:color="auto" w:fill="E7E6E6" w:themeFill="background2"/>
+          </w:tcPr>
+          <w:p>
+            <w:r>
+              <w:t>353</w:t>
+            </w:r>
+          </w:p>
+        </w:tc>
+        <w:tc>
+          <w:tcPr>
+            <w:tcW w:w="1060" w:type="pct"/>
+            <w:shd w:val="clear" w:color="auto" w:fill="E7E6E6" w:themeFill="background2"/>
+          </w:tcPr>
+          <w:p/>
+        </w:tc>
+      </w:tr>
+      <w:tr>
+        <w:tc>
+          <w:tcPr>
+            <w:tcW w:w="192" w:type="pct"/>
+            <w:shd w:val="clear" w:color="auto" w:fill="AEAAAA" w:themeFill="background2" w:themeFillShade="BF"/>
+          </w:tcPr>
+          <w:p>
+            <w:pPr>
+              <w:rPr>
+                <w:b/>
+                <w:bCs/>
+              </w:rPr>
+            </w:pPr>
+          </w:p>
+        </w:tc>
+        <w:tc>
+          <w:tcPr>
+            <w:tcW w:w="2119" w:type="pct"/>
+            <w:shd w:val="clear" w:color="auto" w:fill="AEAAAA" w:themeFill="background2" w:themeFillShade="BF"/>
+          </w:tcPr>
+          <w:p>
+            <w:pPr>
+              <w:rPr>
+                <w:b/>
+                <w:bCs/>
+              </w:rPr>
+            </w:pPr>
+            <w:r>
+              <w:rPr>
+                <w:b/>
+                <w:bCs/>
+              </w:rPr>
+              <w:t>Elective Subjects</w:t>
+            </w:r>
+          </w:p>
+        </w:tc>
+        <w:tc>
+          <w:tcPr>
+            <w:tcW w:w="568" w:type="pct"/>
+            <w:shd w:val="clear" w:color="auto" w:fill="AEAAAA" w:themeFill="background2" w:themeFillShade="BF"/>
+          </w:tcPr>
+          <w:p>
+            <w:pPr>
+              <w:rPr>
+                <w:b/>
+                <w:bCs/>
+              </w:rPr>
+            </w:pPr>
+          </w:p>
+        </w:tc>
+        <w:tc>
+          <w:tcPr>
+            <w:tcW w:w="270" w:type="pct"/>
+            <w:shd w:val="clear" w:color="auto" w:fill="AEAAAA" w:themeFill="background2" w:themeFillShade="BF"/>
+          </w:tcPr>
+          <w:p>
+            <w:pPr>
+              <w:rPr>
+                <w:b/>
+                <w:bCs/>
+              </w:rPr>
+            </w:pPr>
+          </w:p>
+        </w:tc>
+        <w:tc>
+          <w:tcPr>
+            <w:tcW w:w="432" w:type="pct"/>
+            <w:shd w:val="clear" w:color="auto" w:fill="AEAAAA" w:themeFill="background2" w:themeFillShade="BF"/>
+          </w:tcPr>
+          <w:p>
+            <w:pPr>
+              <w:rPr>
+                <w:b/>
+                <w:bCs/>
+              </w:rPr>
+            </w:pPr>
+          </w:p>
+        </w:tc>
+        <w:tc>
+          <w:tcPr>
+            <w:tcW w:w="359" w:type="pct"/>
+            <w:shd w:val="clear" w:color="auto" w:fill="AEAAAA" w:themeFill="background2" w:themeFillShade="BF"/>
+          </w:tcPr>
+          <w:p>
+            <w:pPr>
+              <w:rPr>
+                <w:b/>
+                <w:bCs/>
+              </w:rPr>
+            </w:pPr>
+            <w:r>
+              <w:rPr>
+                <w:b/>
+                <w:bCs/>
+              </w:rPr>
+              <w:t>675</w:t>
+            </w:r>
+          </w:p>
+        </w:tc>
+        <w:tc>
+          <w:tcPr>
+            <w:tcW w:w="1060" w:type="pct"/>
+            <w:shd w:val="clear" w:color="auto" w:fill="AEAAAA" w:themeFill="background2" w:themeFillShade="BF"/>
+          </w:tcPr>
+          <w:p>
+            <w:pPr>
+              <w:rPr>
+                <w:b/>
+                <w:bCs/>
+              </w:rPr>
+            </w:pPr>
+          </w:p>
+        </w:tc>
+      </w:tr>
+    </w:tbl>
+    <w:p>
+      <w:pPr>
+        <w:spacing w:after="0"/>
+      </w:pPr>
+    </w:p>
+    <w:p>
+      <w:pPr>
+        <w:spacing w:after="0"/>
+      </w:pPr>
+    </w:p>
+    <w:p>
+      <w:pPr>
+        <w:spacing w:after="0"/>
+        <w:rPr>
+          <w:b/>
+          <w:bCs/>
+          <w:color w:val="C00000"/>
+          <w:sz w:val="28"/>
+        </w:rPr>
+      </w:pPr>
+      <w:r>
+        <w:rPr>
+          <w:b/>
+          <w:bCs/>
+          <w:color w:val="C00000"/>
+          <w:sz w:val="28"/>
+        </w:rPr>
+        <w:t>Course Outcomes:-</w:t>
+      </w:r>
+    </w:p>
+    <w:p>
+      <w:pPr>
+        <w:pStyle w:val="ListParagraph"/>
+        <w:spacing w:after="0"/>
+      </w:pPr>
+    </w:p>
+    <w:p>
+      <w:pPr>
+        <w:pStyle w:val="ListParagraph"/>
+        <w:numPr>
+          <w:ilvl w:val="0"/>
+          <w:numId w:val="3"/>
+        </w:numPr>
+        <w:spacing w:after="0"/>
+      </w:pPr>
+      <w:r>
+        <w:t xml:space="preserve">Understanding all the Necessary Concept with Its </w:t>
+      </w:r>
+      <w:r>
+        <w:t xml:space="preserve">– </w:t>
+      </w:r>
+    </w:p>
+    <w:p>
+      <w:pPr>
+        <w:pStyle w:val="ListParagraph"/>
+        <w:numPr>
+          <w:ilvl w:val="1"/>
+          <w:numId w:val="3"/>
+        </w:numPr>
+        <w:spacing w:after="0"/>
+      </w:pPr>
+      <w:r>
+        <w:t xml:space="preserve">Real-Life Professional Application and Problems </w:t>
+      </w:r>
+    </w:p>
+    <w:p>
+      <w:pPr>
+        <w:pStyle w:val="ListParagraph"/>
+        <w:numPr>
+          <w:ilvl w:val="1"/>
+          <w:numId w:val="3"/>
+        </w:numPr>
+        <w:spacing w:after="0"/>
+      </w:pPr>
+      <w:r>
+        <w:t xml:space="preserve">Comparison with Related Technology </w:t>
+      </w:r>
+    </w:p>
+    <w:p>
+      <w:pPr>
+        <w:pStyle w:val="ListParagraph"/>
+        <w:numPr>
+          <w:ilvl w:val="1"/>
+          <w:numId w:val="3"/>
+        </w:numPr>
+        <w:spacing w:after="0"/>
+      </w:pPr>
+      <w:r>
+        <w:t xml:space="preserve">Range, Domains and Classification </w:t>
+      </w:r>
+    </w:p>
+    <w:p>
+      <w:pPr>
+        <w:pStyle w:val="ListParagraph"/>
+        <w:numPr>
+          <w:ilvl w:val="1"/>
+          <w:numId w:val="3"/>
+        </w:numPr>
+        <w:spacing w:after="0"/>
+      </w:pPr>
+      <w:r>
+        <w:t xml:space="preserve">Invention and Evolution </w:t>
+      </w:r>
+    </w:p>
+    <w:p>
+      <w:pPr>
+        <w:pStyle w:val="ListParagraph"/>
+        <w:numPr>
+          <w:ilvl w:val="0"/>
+          <w:numId w:val="3"/>
+        </w:numPr>
+        <w:spacing w:after="0"/>
+      </w:pPr>
+      <w:r>
+        <w:t xml:space="preserve">Fundamental of Computer Science </w:t>
+      </w:r>
+    </w:p>
+    <w:p>
+      <w:pPr>
+        <w:pStyle w:val="ListParagraph"/>
+        <w:numPr>
+          <w:ilvl w:val="0"/>
+          <w:numId w:val="3"/>
+        </w:numPr>
+        <w:spacing w:after="0"/>
+      </w:pPr>
+      <w:r>
+        <w:t>Fundamental of Software Engineering</w:t>
+      </w:r>
+    </w:p>
+    <w:p>
+      <w:pPr>
+        <w:pStyle w:val="ListParagraph"/>
+        <w:numPr>
+          <w:ilvl w:val="0"/>
+          <w:numId w:val="3"/>
+        </w:numPr>
+        <w:spacing w:after="0"/>
+      </w:pPr>
+      <w:r>
+        <w:t xml:space="preserve">Fundamental of Language and Database  </w:t>
+      </w:r>
+    </w:p>
+    <w:p>
+      <w:pPr>
+        <w:pStyle w:val="ListParagraph"/>
+        <w:numPr>
+          <w:ilvl w:val="0"/>
+          <w:numId w:val="3"/>
+        </w:numPr>
+        <w:spacing w:after="0"/>
+      </w:pPr>
+      <w:r>
+        <w:t>Application of Data Structure and Algorithm</w:t>
+      </w:r>
+      <w:r>
+        <w:t xml:space="preserve"> </w:t>
+      </w:r>
+    </w:p>
+    <w:p>
+      <w:pPr>
+        <w:spacing w:after="0"/>
+      </w:pPr>
+    </w:p>
+    <w:p>
+      <w:pPr>
+        <w:pStyle w:val="Heading2"/>
+        <w:rPr>
+          <w:b/>
+          <w:bCs/>
+          <w:color w:val="C00000"/>
+        </w:rPr>
+      </w:pPr>
+      <w:r>
+        <w:rPr>
+          <w:b/>
+          <w:bCs/>
+          <w:color w:val="C00000"/>
+        </w:rPr>
+        <w:lastRenderedPageBreak/>
+        <w:t>Year-01</w:t>
+      </w:r>
+      <w:r>
+        <w:rPr>
+          <w:b/>
+          <w:bCs/>
+          <w:color w:val="C00000"/>
+        </w:rPr>
+        <w:t>.</w:t>
+      </w:r>
+      <w:r>
+        <w:rPr>
+          <w:b/>
+          <w:bCs/>
+          <w:color w:val="C00000"/>
+        </w:rPr>
+        <w:t>2</w:t>
       </w:r>
       <w:r>
         <w:rPr>
@@ -970,1525 +2729,6 @@
                 <w:b/>
                 <w:bCs/>
               </w:rPr>
-              <w:t xml:space="preserve">Course-1: Fundamentals of Software Engineering </w:t>
-            </w:r>
-          </w:p>
-        </w:tc>
-        <w:tc>
-          <w:tcPr>
-            <w:tcW w:w="1346" w:type="pct"/>
-            <w:gridSpan w:val="3"/>
-            <w:shd w:val="clear" w:color="auto" w:fill="002060"/>
-            <w:vAlign w:val="center"/>
-          </w:tcPr>
-          <w:p>
-            <w:pPr>
-              <w:rPr>
-                <w:b/>
-                <w:bCs/>
-              </w:rPr>
-            </w:pPr>
-            <w:r>
-              <w:rPr>
-                <w:b/>
-                <w:bCs/>
-              </w:rPr>
-              <w:t xml:space="preserve">Duration: (4 + 2) Months </w:t>
-            </w:r>
-          </w:p>
-        </w:tc>
-      </w:tr>
-      <w:tr>
-        <w:tc>
-          <w:tcPr>
-            <w:tcW w:w="244" w:type="pct"/>
-            <w:shd w:val="clear" w:color="auto" w:fill="E7E6E6" w:themeFill="background2"/>
-          </w:tcPr>
-          <w:p>
-            <w:r>
-              <w:t>01</w:t>
-            </w:r>
-          </w:p>
-        </w:tc>
-        <w:tc>
-          <w:tcPr>
-            <w:tcW w:w="2689" w:type="pct"/>
-            <w:shd w:val="clear" w:color="auto" w:fill="E7E6E6" w:themeFill="background2"/>
-          </w:tcPr>
-          <w:p>
-            <w:r>
-              <w:t xml:space="preserve">Discrete Mathematics </w:t>
-            </w:r>
-          </w:p>
-        </w:tc>
-        <w:tc>
-          <w:tcPr>
-            <w:tcW w:w="721" w:type="pct"/>
-            <w:shd w:val="clear" w:color="auto" w:fill="E7E6E6" w:themeFill="background2"/>
-          </w:tcPr>
-          <w:p>
-            <w:r>
-              <w:t>T-H3</w:t>
-            </w:r>
-          </w:p>
-        </w:tc>
-        <w:tc>
-          <w:tcPr>
-            <w:tcW w:w="343" w:type="pct"/>
-            <w:shd w:val="clear" w:color="auto" w:fill="E7E6E6" w:themeFill="background2"/>
-          </w:tcPr>
-          <w:p>
-            <w:r>
-              <w:t>14</w:t>
-            </w:r>
-          </w:p>
-        </w:tc>
-        <w:tc>
-          <w:tcPr>
-            <w:tcW w:w="548" w:type="pct"/>
-            <w:shd w:val="clear" w:color="auto" w:fill="E7E6E6" w:themeFill="background2"/>
-          </w:tcPr>
-          <w:p>
-            <w:r>
-              <w:t>363</w:t>
-            </w:r>
-          </w:p>
-        </w:tc>
-        <w:tc>
-          <w:tcPr>
-            <w:tcW w:w="455" w:type="pct"/>
-            <w:shd w:val="clear" w:color="auto" w:fill="E7E6E6" w:themeFill="background2"/>
-          </w:tcPr>
-          <w:p>
-            <w:r>
-              <w:t>1118</w:t>
-            </w:r>
-          </w:p>
-        </w:tc>
-      </w:tr>
-      <w:tr>
-        <w:tc>
-          <w:tcPr>
-            <w:tcW w:w="244" w:type="pct"/>
-            <w:shd w:val="clear" w:color="auto" w:fill="E7E6E6" w:themeFill="background2"/>
-          </w:tcPr>
-          <w:p>
-            <w:r>
-              <w:t>02</w:t>
-            </w:r>
-          </w:p>
-        </w:tc>
-        <w:tc>
-          <w:tcPr>
-            <w:tcW w:w="2689" w:type="pct"/>
-            <w:shd w:val="clear" w:color="auto" w:fill="E7E6E6" w:themeFill="background2"/>
-          </w:tcPr>
-          <w:p>
-            <w:r>
-              <w:t>Data Structure: Reference-1</w:t>
-            </w:r>
-          </w:p>
-        </w:tc>
-        <w:tc>
-          <w:tcPr>
-            <w:tcW w:w="721" w:type="pct"/>
-            <w:shd w:val="clear" w:color="auto" w:fill="E7E6E6" w:themeFill="background2"/>
-          </w:tcPr>
-          <w:p>
-            <w:r>
-              <w:t>T-H3 + S-H2</w:t>
-            </w:r>
-          </w:p>
-        </w:tc>
-        <w:tc>
-          <w:tcPr>
-            <w:tcW w:w="343" w:type="pct"/>
-            <w:shd w:val="clear" w:color="auto" w:fill="E7E6E6" w:themeFill="background2"/>
-          </w:tcPr>
-          <w:p>
-            <w:r>
-              <w:t>10</w:t>
-            </w:r>
-          </w:p>
-        </w:tc>
-        <w:tc>
-          <w:tcPr>
-            <w:tcW w:w="548" w:type="pct"/>
-            <w:shd w:val="clear" w:color="auto" w:fill="E7E6E6" w:themeFill="background2"/>
-          </w:tcPr>
-          <w:p>
-            <w:r>
-              <w:t>155</w:t>
-            </w:r>
-          </w:p>
-        </w:tc>
-        <w:tc>
-          <w:tcPr>
-            <w:tcW w:w="455" w:type="pct"/>
-            <w:shd w:val="clear" w:color="auto" w:fill="E7E6E6" w:themeFill="background2"/>
-          </w:tcPr>
-          <w:p>
-            <w:r>
-              <w:t>605</w:t>
-            </w:r>
-          </w:p>
-        </w:tc>
-      </w:tr>
-      <w:tr>
-        <w:tc>
-          <w:tcPr>
-            <w:tcW w:w="244" w:type="pct"/>
-            <w:shd w:val="clear" w:color="auto" w:fill="E7E6E6" w:themeFill="background2"/>
-          </w:tcPr>
-          <w:p/>
-        </w:tc>
-        <w:tc>
-          <w:tcPr>
-            <w:tcW w:w="2689" w:type="pct"/>
-            <w:shd w:val="clear" w:color="auto" w:fill="E7E6E6" w:themeFill="background2"/>
-          </w:tcPr>
-          <w:p>
-            <w:r>
-              <w:t>Data Structure: Reference-2</w:t>
-            </w:r>
-          </w:p>
-        </w:tc>
-        <w:tc>
-          <w:tcPr>
-            <w:tcW w:w="721" w:type="pct"/>
-            <w:shd w:val="clear" w:color="auto" w:fill="E7E6E6" w:themeFill="background2"/>
-          </w:tcPr>
-          <w:p/>
-        </w:tc>
-        <w:tc>
-          <w:tcPr>
-            <w:tcW w:w="343" w:type="pct"/>
-            <w:shd w:val="clear" w:color="auto" w:fill="E7E6E6" w:themeFill="background2"/>
-          </w:tcPr>
-          <w:p>
-            <w:r>
-              <w:t>17</w:t>
-            </w:r>
-          </w:p>
-        </w:tc>
-        <w:tc>
-          <w:tcPr>
-            <w:tcW w:w="548" w:type="pct"/>
-            <w:shd w:val="clear" w:color="auto" w:fill="E7E6E6" w:themeFill="background2"/>
-          </w:tcPr>
-          <w:p>
-            <w:r>
-              <w:t>178</w:t>
-            </w:r>
-          </w:p>
-        </w:tc>
-        <w:tc>
-          <w:tcPr>
-            <w:tcW w:w="455" w:type="pct"/>
-            <w:shd w:val="clear" w:color="auto" w:fill="E7E6E6" w:themeFill="background2"/>
-          </w:tcPr>
-          <w:p>
-            <w:r>
-              <w:t>734</w:t>
-            </w:r>
-          </w:p>
-        </w:tc>
-      </w:tr>
-      <w:tr>
-        <w:tc>
-          <w:tcPr>
-            <w:tcW w:w="244" w:type="pct"/>
-            <w:shd w:val="clear" w:color="auto" w:fill="E7E6E6" w:themeFill="background2"/>
-          </w:tcPr>
-          <w:p/>
-        </w:tc>
-        <w:tc>
-          <w:tcPr>
-            <w:tcW w:w="2689" w:type="pct"/>
-            <w:shd w:val="clear" w:color="auto" w:fill="E7E6E6" w:themeFill="background2"/>
-          </w:tcPr>
-          <w:p>
-            <w:r>
-              <w:t>Algorithm</w:t>
-            </w:r>
-            <w:r>
-              <w:t>: Reference-1</w:t>
-            </w:r>
-          </w:p>
-        </w:tc>
-        <w:tc>
-          <w:tcPr>
-            <w:tcW w:w="721" w:type="pct"/>
-            <w:shd w:val="clear" w:color="auto" w:fill="E7E6E6" w:themeFill="background2"/>
-          </w:tcPr>
-          <w:p/>
-        </w:tc>
-        <w:tc>
-          <w:tcPr>
-            <w:tcW w:w="343" w:type="pct"/>
-            <w:shd w:val="clear" w:color="auto" w:fill="E7E6E6" w:themeFill="background2"/>
-          </w:tcPr>
-          <w:p>
-            <w:r>
-              <w:t>15</w:t>
-            </w:r>
-          </w:p>
-        </w:tc>
-        <w:tc>
-          <w:tcPr>
-            <w:tcW w:w="548" w:type="pct"/>
-            <w:shd w:val="clear" w:color="auto" w:fill="E7E6E6" w:themeFill="background2"/>
-          </w:tcPr>
-          <w:p>
-            <w:r>
-              <w:t>188</w:t>
-            </w:r>
-          </w:p>
-        </w:tc>
-        <w:tc>
-          <w:tcPr>
-            <w:tcW w:w="455" w:type="pct"/>
-            <w:shd w:val="clear" w:color="auto" w:fill="E7E6E6" w:themeFill="background2"/>
-          </w:tcPr>
-          <w:p>
-            <w:r>
-              <w:t>777</w:t>
-            </w:r>
-          </w:p>
-        </w:tc>
-      </w:tr>
-      <w:tr>
-        <w:tc>
-          <w:tcPr>
-            <w:tcW w:w="244" w:type="pct"/>
-            <w:shd w:val="clear" w:color="auto" w:fill="E7E6E6" w:themeFill="background2"/>
-          </w:tcPr>
-          <w:p/>
-        </w:tc>
-        <w:tc>
-          <w:tcPr>
-            <w:tcW w:w="2689" w:type="pct"/>
-            <w:shd w:val="clear" w:color="auto" w:fill="E7E6E6" w:themeFill="background2"/>
-          </w:tcPr>
-          <w:p>
-            <w:r>
-              <w:t>Algorithm: Reference-2</w:t>
-            </w:r>
-          </w:p>
-        </w:tc>
-        <w:tc>
-          <w:tcPr>
-            <w:tcW w:w="721" w:type="pct"/>
-            <w:shd w:val="clear" w:color="auto" w:fill="E7E6E6" w:themeFill="background2"/>
-          </w:tcPr>
-          <w:p/>
-        </w:tc>
-        <w:tc>
-          <w:tcPr>
-            <w:tcW w:w="343" w:type="pct"/>
-            <w:shd w:val="clear" w:color="auto" w:fill="E7E6E6" w:themeFill="background2"/>
-          </w:tcPr>
-          <w:p>
-            <w:r>
-              <w:t>08</w:t>
-            </w:r>
-          </w:p>
-        </w:tc>
-        <w:tc>
-          <w:tcPr>
-            <w:tcW w:w="548" w:type="pct"/>
-            <w:shd w:val="clear" w:color="auto" w:fill="E7E6E6" w:themeFill="background2"/>
-          </w:tcPr>
-          <w:p>
-            <w:r>
-              <w:t>156</w:t>
-            </w:r>
-          </w:p>
-        </w:tc>
-        <w:tc>
-          <w:tcPr>
-            <w:tcW w:w="455" w:type="pct"/>
-            <w:shd w:val="clear" w:color="auto" w:fill="E7E6E6" w:themeFill="background2"/>
-          </w:tcPr>
-          <w:p>
-            <w:r>
-              <w:t>1313</w:t>
-            </w:r>
-          </w:p>
-        </w:tc>
-      </w:tr>
-      <w:tr>
-        <w:tc>
-          <w:tcPr>
-            <w:tcW w:w="244" w:type="pct"/>
-            <w:shd w:val="clear" w:color="auto" w:fill="E7E6E6" w:themeFill="background2"/>
-          </w:tcPr>
-          <w:p/>
-        </w:tc>
-        <w:tc>
-          <w:tcPr>
-            <w:tcW w:w="2689" w:type="pct"/>
-            <w:shd w:val="clear" w:color="auto" w:fill="E7E6E6" w:themeFill="background2"/>
-          </w:tcPr>
-          <w:p>
-            <w:r>
-              <w:t>Algorithm: Reference-3</w:t>
-            </w:r>
-          </w:p>
-        </w:tc>
-        <w:tc>
-          <w:tcPr>
-            <w:tcW w:w="721" w:type="pct"/>
-            <w:shd w:val="clear" w:color="auto" w:fill="E7E6E6" w:themeFill="background2"/>
-          </w:tcPr>
-          <w:p/>
-        </w:tc>
-        <w:tc>
-          <w:tcPr>
-            <w:tcW w:w="343" w:type="pct"/>
-            <w:shd w:val="clear" w:color="auto" w:fill="E7E6E6" w:themeFill="background2"/>
-          </w:tcPr>
-          <w:p>
-            <w:r>
-              <w:t>12</w:t>
-            </w:r>
-          </w:p>
-        </w:tc>
-        <w:tc>
-          <w:tcPr>
-            <w:tcW w:w="548" w:type="pct"/>
-            <w:shd w:val="clear" w:color="auto" w:fill="E7E6E6" w:themeFill="background2"/>
-          </w:tcPr>
-          <w:p>
-            <w:r>
-              <w:t>93</w:t>
-            </w:r>
-          </w:p>
-        </w:tc>
-        <w:tc>
-          <w:tcPr>
-            <w:tcW w:w="455" w:type="pct"/>
-            <w:shd w:val="clear" w:color="auto" w:fill="E7E6E6" w:themeFill="background2"/>
-          </w:tcPr>
-          <w:p>
-            <w:r>
-              <w:t>480</w:t>
-            </w:r>
-          </w:p>
-        </w:tc>
-      </w:tr>
-      <w:tr>
-        <w:tc>
-          <w:tcPr>
-            <w:tcW w:w="244" w:type="pct"/>
-            <w:shd w:val="clear" w:color="auto" w:fill="E7E6E6" w:themeFill="background2"/>
-          </w:tcPr>
-          <w:p>
-            <w:r>
-              <w:t>03</w:t>
-            </w:r>
-          </w:p>
-        </w:tc>
-        <w:tc>
-          <w:tcPr>
-            <w:tcW w:w="2689" w:type="pct"/>
-            <w:shd w:val="clear" w:color="auto" w:fill="E7E6E6" w:themeFill="background2"/>
-          </w:tcPr>
-          <w:p>
-            <w:r>
-              <w:t xml:space="preserve">Database Management System </w:t>
-            </w:r>
-          </w:p>
-        </w:tc>
-        <w:tc>
-          <w:tcPr>
-            <w:tcW w:w="721" w:type="pct"/>
-            <w:shd w:val="clear" w:color="auto" w:fill="E7E6E6" w:themeFill="background2"/>
-          </w:tcPr>
-          <w:p>
-            <w:r>
-              <w:t>T-H3 + S-H4</w:t>
-            </w:r>
-          </w:p>
-        </w:tc>
-        <w:tc>
-          <w:tcPr>
-            <w:tcW w:w="343" w:type="pct"/>
-            <w:shd w:val="clear" w:color="auto" w:fill="E7E6E6" w:themeFill="background2"/>
-          </w:tcPr>
-          <w:p>
-            <w:r>
-              <w:t>27</w:t>
-            </w:r>
-          </w:p>
-        </w:tc>
-        <w:tc>
-          <w:tcPr>
-            <w:tcW w:w="548" w:type="pct"/>
-            <w:shd w:val="clear" w:color="auto" w:fill="E7E6E6" w:themeFill="background2"/>
-          </w:tcPr>
-          <w:p>
-            <w:r>
-              <w:t>454 x 2</w:t>
-            </w:r>
-          </w:p>
-        </w:tc>
-        <w:tc>
-          <w:tcPr>
-            <w:tcW w:w="455" w:type="pct"/>
-            <w:shd w:val="clear" w:color="auto" w:fill="E7E6E6" w:themeFill="background2"/>
-          </w:tcPr>
-          <w:p>
-            <w:r>
-              <w:t>1373</w:t>
-            </w:r>
-          </w:p>
-        </w:tc>
-      </w:tr>
-      <w:tr>
-        <w:tc>
-          <w:tcPr>
-            <w:tcW w:w="244" w:type="pct"/>
-            <w:shd w:val="clear" w:color="auto" w:fill="E7E6E6" w:themeFill="background2"/>
-          </w:tcPr>
-          <w:p>
-            <w:r>
-              <w:t>04</w:t>
-            </w:r>
-          </w:p>
-        </w:tc>
-        <w:tc>
-          <w:tcPr>
-            <w:tcW w:w="2689" w:type="pct"/>
-            <w:shd w:val="clear" w:color="auto" w:fill="E7E6E6" w:themeFill="background2"/>
-          </w:tcPr>
-          <w:p>
-            <w:r>
-              <w:t>Software Engineering</w:t>
-            </w:r>
-            <w:r>
-              <w:t>: Reference-1</w:t>
-            </w:r>
-          </w:p>
-        </w:tc>
-        <w:tc>
-          <w:tcPr>
-            <w:tcW w:w="721" w:type="pct"/>
-            <w:shd w:val="clear" w:color="auto" w:fill="E7E6E6" w:themeFill="background2"/>
-          </w:tcPr>
-          <w:p>
-            <w:r>
-              <w:t>T-H3 + S-H4</w:t>
-            </w:r>
-          </w:p>
-        </w:tc>
-        <w:tc>
-          <w:tcPr>
-            <w:tcW w:w="343" w:type="pct"/>
-            <w:shd w:val="clear" w:color="auto" w:fill="E7E6E6" w:themeFill="background2"/>
-          </w:tcPr>
-          <w:p>
-            <w:r>
-              <w:t>15</w:t>
-            </w:r>
-          </w:p>
-        </w:tc>
-        <w:tc>
-          <w:tcPr>
-            <w:tcW w:w="548" w:type="pct"/>
-            <w:shd w:val="clear" w:color="auto" w:fill="E7E6E6" w:themeFill="background2"/>
-          </w:tcPr>
-          <w:p>
-            <w:r>
-              <w:t>241</w:t>
-            </w:r>
-          </w:p>
-        </w:tc>
-        <w:tc>
-          <w:tcPr>
-            <w:tcW w:w="455" w:type="pct"/>
-            <w:shd w:val="clear" w:color="auto" w:fill="E7E6E6" w:themeFill="background2"/>
-          </w:tcPr>
-          <w:p>
-            <w:r>
-              <w:t>712</w:t>
-            </w:r>
-          </w:p>
-        </w:tc>
-      </w:tr>
-      <w:tr>
-        <w:tc>
-          <w:tcPr>
-            <w:tcW w:w="244" w:type="pct"/>
-            <w:shd w:val="clear" w:color="auto" w:fill="E7E6E6" w:themeFill="background2"/>
-          </w:tcPr>
-          <w:p/>
-        </w:tc>
-        <w:tc>
-          <w:tcPr>
-            <w:tcW w:w="2689" w:type="pct"/>
-            <w:shd w:val="clear" w:color="auto" w:fill="E7E6E6" w:themeFill="background2"/>
-          </w:tcPr>
-          <w:p>
-            <w:r>
-              <w:t>Software Engineering: Reference-2</w:t>
-            </w:r>
-          </w:p>
-        </w:tc>
-        <w:tc>
-          <w:tcPr>
-            <w:tcW w:w="721" w:type="pct"/>
-            <w:shd w:val="clear" w:color="auto" w:fill="E7E6E6" w:themeFill="background2"/>
-          </w:tcPr>
-          <w:p/>
-        </w:tc>
-        <w:tc>
-          <w:tcPr>
-            <w:tcW w:w="343" w:type="pct"/>
-            <w:shd w:val="clear" w:color="auto" w:fill="E7E6E6" w:themeFill="background2"/>
-          </w:tcPr>
-          <w:p>
-            <w:r>
-              <w:t>33</w:t>
-            </w:r>
-          </w:p>
-        </w:tc>
-        <w:tc>
-          <w:tcPr>
-            <w:tcW w:w="548" w:type="pct"/>
-            <w:shd w:val="clear" w:color="auto" w:fill="E7E6E6" w:themeFill="background2"/>
-          </w:tcPr>
-          <w:p>
-            <w:r>
-              <w:t>510</w:t>
-            </w:r>
-          </w:p>
-        </w:tc>
-        <w:tc>
-          <w:tcPr>
-            <w:tcW w:w="455" w:type="pct"/>
-            <w:shd w:val="clear" w:color="auto" w:fill="E7E6E6" w:themeFill="background2"/>
-          </w:tcPr>
-          <w:p>
-            <w:r>
-              <w:t>930</w:t>
-            </w:r>
-          </w:p>
-        </w:tc>
-      </w:tr>
-      <w:tr>
-        <w:tc>
-          <w:tcPr>
-            <w:tcW w:w="244" w:type="pct"/>
-            <w:shd w:val="clear" w:color="auto" w:fill="FFF2CC" w:themeFill="accent4" w:themeFillTint="33"/>
-          </w:tcPr>
-          <w:p>
-            <w:pPr>
-              <w:rPr>
-                <w:b/>
-                <w:bCs/>
-              </w:rPr>
-            </w:pPr>
-          </w:p>
-        </w:tc>
-        <w:tc>
-          <w:tcPr>
-            <w:tcW w:w="2689" w:type="pct"/>
-            <w:shd w:val="clear" w:color="auto" w:fill="FFF2CC" w:themeFill="accent4" w:themeFillTint="33"/>
-          </w:tcPr>
-          <w:p>
-            <w:pPr>
-              <w:rPr>
-                <w:b/>
-                <w:bCs/>
-              </w:rPr>
-            </w:pPr>
-            <w:r>
-              <w:rPr>
-                <w:b/>
-                <w:bCs/>
-              </w:rPr>
-              <w:t xml:space="preserve">Theoretical Subjects </w:t>
-            </w:r>
-          </w:p>
-        </w:tc>
-        <w:tc>
-          <w:tcPr>
-            <w:tcW w:w="721" w:type="pct"/>
-            <w:shd w:val="clear" w:color="auto" w:fill="FFF2CC" w:themeFill="accent4" w:themeFillTint="33"/>
-          </w:tcPr>
-          <w:p>
-            <w:pPr>
-              <w:rPr>
-                <w:b/>
-                <w:bCs/>
-              </w:rPr>
-            </w:pPr>
-          </w:p>
-        </w:tc>
-        <w:tc>
-          <w:tcPr>
-            <w:tcW w:w="343" w:type="pct"/>
-            <w:shd w:val="clear" w:color="auto" w:fill="FFF2CC" w:themeFill="accent4" w:themeFillTint="33"/>
-          </w:tcPr>
-          <w:p>
-            <w:pPr>
-              <w:rPr>
-                <w:b/>
-                <w:bCs/>
-              </w:rPr>
-            </w:pPr>
-          </w:p>
-        </w:tc>
-        <w:tc>
-          <w:tcPr>
-            <w:tcW w:w="548" w:type="pct"/>
-            <w:shd w:val="clear" w:color="auto" w:fill="FFF2CC" w:themeFill="accent4" w:themeFillTint="33"/>
-          </w:tcPr>
-          <w:p>
-            <w:pPr>
-              <w:rPr>
-                <w:b/>
-                <w:bCs/>
-              </w:rPr>
-            </w:pPr>
-          </w:p>
-        </w:tc>
-        <w:tc>
-          <w:tcPr>
-            <w:tcW w:w="455" w:type="pct"/>
-            <w:shd w:val="clear" w:color="auto" w:fill="FFF2CC" w:themeFill="accent4" w:themeFillTint="33"/>
-          </w:tcPr>
-          <w:p>
-            <w:pPr>
-              <w:rPr>
-                <w:b/>
-                <w:bCs/>
-              </w:rPr>
-            </w:pPr>
-            <w:r>
-              <w:rPr>
-                <w:b/>
-                <w:bCs/>
-              </w:rPr>
-              <w:t>8042</w:t>
-            </w:r>
-          </w:p>
-        </w:tc>
-      </w:tr>
-      <w:tr>
-        <w:tc>
-          <w:tcPr>
-            <w:tcW w:w="244" w:type="pct"/>
-            <w:shd w:val="clear" w:color="auto" w:fill="E7E6E6" w:themeFill="background2"/>
-          </w:tcPr>
-          <w:p>
-            <w:pPr>
-              <w:rPr>
-                <w:b/>
-                <w:bCs/>
-                <w:color w:val="C00000"/>
-              </w:rPr>
-            </w:pPr>
-            <w:r>
-              <w:rPr>
-                <w:b/>
-                <w:bCs/>
-                <w:color w:val="C00000"/>
-              </w:rPr>
-              <w:t>01</w:t>
-            </w:r>
-          </w:p>
-        </w:tc>
-        <w:tc>
-          <w:tcPr>
-            <w:tcW w:w="2689" w:type="pct"/>
-            <w:shd w:val="clear" w:color="auto" w:fill="E7E6E6" w:themeFill="background2"/>
-          </w:tcPr>
-          <w:p>
-            <w:r>
-              <w:t xml:space="preserve">Structured Programming </w:t>
-            </w:r>
-          </w:p>
-        </w:tc>
-        <w:tc>
-          <w:tcPr>
-            <w:tcW w:w="721" w:type="pct"/>
-            <w:shd w:val="clear" w:color="auto" w:fill="E7E6E6" w:themeFill="background2"/>
-          </w:tcPr>
-          <w:p>
-            <w:r>
-              <w:t>T-H3 + S-H4</w:t>
-            </w:r>
-          </w:p>
-        </w:tc>
-        <w:tc>
-          <w:tcPr>
-            <w:tcW w:w="343" w:type="pct"/>
-            <w:shd w:val="clear" w:color="auto" w:fill="E7E6E6" w:themeFill="background2"/>
-          </w:tcPr>
-          <w:p>
-            <w:r>
-              <w:t>21</w:t>
-            </w:r>
-          </w:p>
-        </w:tc>
-        <w:tc>
-          <w:tcPr>
-            <w:tcW w:w="548" w:type="pct"/>
-            <w:shd w:val="clear" w:color="auto" w:fill="E7E6E6" w:themeFill="background2"/>
-          </w:tcPr>
-          <w:p>
-            <w:r>
-              <w:t>184</w:t>
-            </w:r>
-          </w:p>
-        </w:tc>
-        <w:tc>
-          <w:tcPr>
-            <w:tcW w:w="455" w:type="pct"/>
-            <w:shd w:val="clear" w:color="auto" w:fill="E7E6E6" w:themeFill="background2"/>
-          </w:tcPr>
-          <w:p>
-            <w:r>
-              <w:t>564</w:t>
-            </w:r>
-          </w:p>
-        </w:tc>
-      </w:tr>
-      <w:tr>
-        <w:tc>
-          <w:tcPr>
-            <w:tcW w:w="244" w:type="pct"/>
-            <w:shd w:val="clear" w:color="auto" w:fill="E7E6E6" w:themeFill="background2"/>
-          </w:tcPr>
-          <w:p>
-            <w:pPr>
-              <w:rPr>
-                <w:b/>
-                <w:bCs/>
-                <w:color w:val="C00000"/>
-              </w:rPr>
-            </w:pPr>
-            <w:r>
-              <w:rPr>
-                <w:b/>
-                <w:bCs/>
-                <w:color w:val="C00000"/>
-              </w:rPr>
-              <w:t>02</w:t>
-            </w:r>
-          </w:p>
-        </w:tc>
-        <w:tc>
-          <w:tcPr>
-            <w:tcW w:w="2689" w:type="pct"/>
-            <w:shd w:val="clear" w:color="auto" w:fill="E7E6E6" w:themeFill="background2"/>
-          </w:tcPr>
-          <w:p>
-            <w:r>
-              <w:t>Object-Oriented Concepts: Reference-1</w:t>
-            </w:r>
-          </w:p>
-        </w:tc>
-        <w:tc>
-          <w:tcPr>
-            <w:tcW w:w="721" w:type="pct"/>
-            <w:shd w:val="clear" w:color="auto" w:fill="E7E6E6" w:themeFill="background2"/>
-          </w:tcPr>
-          <w:p>
-            <w:r>
-              <w:t>T-H3 + S-H4</w:t>
-            </w:r>
-          </w:p>
-        </w:tc>
-        <w:tc>
-          <w:tcPr>
-            <w:tcW w:w="343" w:type="pct"/>
-            <w:shd w:val="clear" w:color="auto" w:fill="E7E6E6" w:themeFill="background2"/>
-          </w:tcPr>
-          <w:p>
-            <w:r>
-              <w:t>17</w:t>
-            </w:r>
-          </w:p>
-        </w:tc>
-        <w:tc>
-          <w:tcPr>
-            <w:tcW w:w="548" w:type="pct"/>
-            <w:shd w:val="clear" w:color="auto" w:fill="E7E6E6" w:themeFill="background2"/>
-          </w:tcPr>
-          <w:p>
-            <w:r>
-              <w:t xml:space="preserve">172 </w:t>
-            </w:r>
-          </w:p>
-        </w:tc>
-        <w:tc>
-          <w:tcPr>
-            <w:tcW w:w="455" w:type="pct"/>
-            <w:shd w:val="clear" w:color="auto" w:fill="E7E6E6" w:themeFill="background2"/>
-          </w:tcPr>
-          <w:p>
-            <w:r>
-              <w:t>928</w:t>
-            </w:r>
-          </w:p>
-        </w:tc>
-      </w:tr>
-      <w:tr>
-        <w:tc>
-          <w:tcPr>
-            <w:tcW w:w="244" w:type="pct"/>
-            <w:shd w:val="clear" w:color="auto" w:fill="E7E6E6" w:themeFill="background2"/>
-          </w:tcPr>
-          <w:p>
-            <w:pPr>
-              <w:rPr>
-                <w:b/>
-                <w:bCs/>
-                <w:color w:val="C00000"/>
-              </w:rPr>
-            </w:pPr>
-          </w:p>
-        </w:tc>
-        <w:tc>
-          <w:tcPr>
-            <w:tcW w:w="2689" w:type="pct"/>
-            <w:shd w:val="clear" w:color="auto" w:fill="E7E6E6" w:themeFill="background2"/>
-          </w:tcPr>
-          <w:p>
-            <w:r>
-              <w:t>Object-Oriented Concepts: Reference-2</w:t>
-            </w:r>
-          </w:p>
-        </w:tc>
-        <w:tc>
-          <w:tcPr>
-            <w:tcW w:w="721" w:type="pct"/>
-            <w:shd w:val="clear" w:color="auto" w:fill="E7E6E6" w:themeFill="background2"/>
-          </w:tcPr>
-          <w:p/>
-        </w:tc>
-        <w:tc>
-          <w:tcPr>
-            <w:tcW w:w="343" w:type="pct"/>
-            <w:shd w:val="clear" w:color="auto" w:fill="E7E6E6" w:themeFill="background2"/>
-          </w:tcPr>
-          <w:p>
-            <w:r>
-              <w:t>15</w:t>
-            </w:r>
-          </w:p>
-        </w:tc>
-        <w:tc>
-          <w:tcPr>
-            <w:tcW w:w="548" w:type="pct"/>
-            <w:shd w:val="clear" w:color="auto" w:fill="E7E6E6" w:themeFill="background2"/>
-          </w:tcPr>
-          <w:p>
-            <w:r>
-              <w:t>165</w:t>
-            </w:r>
-          </w:p>
-        </w:tc>
-        <w:tc>
-          <w:tcPr>
-            <w:tcW w:w="455" w:type="pct"/>
-            <w:shd w:val="clear" w:color="auto" w:fill="E7E6E6" w:themeFill="background2"/>
-          </w:tcPr>
-          <w:p>
-            <w:r>
-              <w:t>347</w:t>
-            </w:r>
-          </w:p>
-        </w:tc>
-      </w:tr>
-      <w:tr>
-        <w:trPr>
-          <w:trHeight w:val="288"/>
-        </w:trPr>
-        <w:tc>
-          <w:tcPr>
-            <w:tcW w:w="244" w:type="pct"/>
-            <w:shd w:val="clear" w:color="auto" w:fill="002060"/>
-          </w:tcPr>
-          <w:p>
-            <w:pPr>
-              <w:rPr>
-                <w:b/>
-                <w:bCs/>
-              </w:rPr>
-            </w:pPr>
-          </w:p>
-        </w:tc>
-        <w:tc>
-          <w:tcPr>
-            <w:tcW w:w="2689" w:type="pct"/>
-            <w:shd w:val="clear" w:color="auto" w:fill="002060"/>
-          </w:tcPr>
-          <w:p>
-            <w:pPr>
-              <w:rPr>
-                <w:b/>
-                <w:bCs/>
-              </w:rPr>
-            </w:pPr>
-            <w:r>
-              <w:rPr>
-                <w:b/>
-                <w:bCs/>
-              </w:rPr>
-              <w:t>Lab Subjects</w:t>
-            </w:r>
-          </w:p>
-        </w:tc>
-        <w:tc>
-          <w:tcPr>
-            <w:tcW w:w="721" w:type="pct"/>
-            <w:shd w:val="clear" w:color="auto" w:fill="002060"/>
-          </w:tcPr>
-          <w:p>
-            <w:pPr>
-              <w:rPr>
-                <w:b/>
-                <w:bCs/>
-              </w:rPr>
-            </w:pPr>
-          </w:p>
-        </w:tc>
-        <w:tc>
-          <w:tcPr>
-            <w:tcW w:w="343" w:type="pct"/>
-            <w:shd w:val="clear" w:color="auto" w:fill="002060"/>
-          </w:tcPr>
-          <w:p>
-            <w:pPr>
-              <w:rPr>
-                <w:b/>
-                <w:bCs/>
-              </w:rPr>
-            </w:pPr>
-          </w:p>
-        </w:tc>
-        <w:tc>
-          <w:tcPr>
-            <w:tcW w:w="548" w:type="pct"/>
-            <w:shd w:val="clear" w:color="auto" w:fill="002060"/>
-          </w:tcPr>
-          <w:p>
-            <w:pPr>
-              <w:rPr>
-                <w:b/>
-                <w:bCs/>
-              </w:rPr>
-            </w:pPr>
-          </w:p>
-        </w:tc>
-        <w:tc>
-          <w:tcPr>
-            <w:tcW w:w="455" w:type="pct"/>
-            <w:shd w:val="clear" w:color="auto" w:fill="002060"/>
-          </w:tcPr>
-          <w:p>
-            <w:pPr>
-              <w:rPr>
-                <w:b/>
-                <w:bCs/>
-              </w:rPr>
-            </w:pPr>
-            <w:r>
-              <w:rPr>
-                <w:b/>
-                <w:bCs/>
-              </w:rPr>
-              <w:t>1839</w:t>
-            </w:r>
-          </w:p>
-        </w:tc>
-      </w:tr>
-      <w:tr>
-        <w:tc>
-          <w:tcPr>
-            <w:tcW w:w="244" w:type="pct"/>
-            <w:shd w:val="clear" w:color="auto" w:fill="E7E6E6" w:themeFill="background2"/>
-          </w:tcPr>
-          <w:p>
-            <w:r>
-              <w:t>05</w:t>
-            </w:r>
-          </w:p>
-        </w:tc>
-        <w:tc>
-          <w:tcPr>
-            <w:tcW w:w="2689" w:type="pct"/>
-            <w:shd w:val="clear" w:color="auto" w:fill="E7E6E6" w:themeFill="background2"/>
-          </w:tcPr>
-          <w:p>
-            <w:r>
-              <w:t>Basic Mathematics: Reference-1</w:t>
-            </w:r>
-          </w:p>
-        </w:tc>
-        <w:tc>
-          <w:tcPr>
-            <w:tcW w:w="721" w:type="pct"/>
-            <w:shd w:val="clear" w:color="auto" w:fill="E7E6E6" w:themeFill="background2"/>
-          </w:tcPr>
-          <w:p>
-            <w:r>
-              <w:t xml:space="preserve">T-H3 </w:t>
-            </w:r>
-          </w:p>
-        </w:tc>
-        <w:tc>
-          <w:tcPr>
-            <w:tcW w:w="343" w:type="pct"/>
-            <w:shd w:val="clear" w:color="auto" w:fill="E7E6E6" w:themeFill="background2"/>
-          </w:tcPr>
-          <w:p>
-            <w:r>
-              <w:t>19</w:t>
-            </w:r>
-          </w:p>
-        </w:tc>
-        <w:tc>
-          <w:tcPr>
-            <w:tcW w:w="548" w:type="pct"/>
-            <w:shd w:val="clear" w:color="auto" w:fill="E7E6E6" w:themeFill="background2"/>
-          </w:tcPr>
-          <w:p>
-            <w:r>
-              <w:t xml:space="preserve">117 </w:t>
-            </w:r>
-          </w:p>
-        </w:tc>
-        <w:tc>
-          <w:tcPr>
-            <w:tcW w:w="455" w:type="pct"/>
-            <w:shd w:val="clear" w:color="auto" w:fill="E7E6E6" w:themeFill="background2"/>
-          </w:tcPr>
-          <w:p>
-            <w:r>
-              <w:t>322</w:t>
-            </w:r>
-          </w:p>
-        </w:tc>
-      </w:tr>
-      <w:tr>
-        <w:tc>
-          <w:tcPr>
-            <w:tcW w:w="244" w:type="pct"/>
-            <w:shd w:val="clear" w:color="auto" w:fill="E7E6E6" w:themeFill="background2"/>
-          </w:tcPr>
-          <w:p/>
-        </w:tc>
-        <w:tc>
-          <w:tcPr>
-            <w:tcW w:w="2689" w:type="pct"/>
-            <w:shd w:val="clear" w:color="auto" w:fill="E7E6E6" w:themeFill="background2"/>
-          </w:tcPr>
-          <w:p>
-            <w:r>
-              <w:t>Basic Mathematics: Reference-2</w:t>
-            </w:r>
-          </w:p>
-        </w:tc>
-        <w:tc>
-          <w:tcPr>
-            <w:tcW w:w="721" w:type="pct"/>
-            <w:shd w:val="clear" w:color="auto" w:fill="E7E6E6" w:themeFill="background2"/>
-          </w:tcPr>
-          <w:p/>
-        </w:tc>
-        <w:tc>
-          <w:tcPr>
-            <w:tcW w:w="343" w:type="pct"/>
-            <w:shd w:val="clear" w:color="auto" w:fill="E7E6E6" w:themeFill="background2"/>
-          </w:tcPr>
-          <w:p/>
-        </w:tc>
-        <w:tc>
-          <w:tcPr>
-            <w:tcW w:w="548" w:type="pct"/>
-            <w:shd w:val="clear" w:color="auto" w:fill="E7E6E6" w:themeFill="background2"/>
-          </w:tcPr>
-          <w:p/>
-        </w:tc>
-        <w:tc>
-          <w:tcPr>
-            <w:tcW w:w="455" w:type="pct"/>
-            <w:shd w:val="clear" w:color="auto" w:fill="E7E6E6" w:themeFill="background2"/>
-          </w:tcPr>
-          <w:p>
-            <w:r>
-              <w:t>353</w:t>
-            </w:r>
-          </w:p>
-        </w:tc>
-      </w:tr>
-      <w:tr>
-        <w:tc>
-          <w:tcPr>
-            <w:tcW w:w="244" w:type="pct"/>
-            <w:shd w:val="clear" w:color="auto" w:fill="AEAAAA" w:themeFill="background2" w:themeFillShade="BF"/>
-          </w:tcPr>
-          <w:p>
-            <w:pPr>
-              <w:rPr>
-                <w:b/>
-                <w:bCs/>
-              </w:rPr>
-            </w:pPr>
-          </w:p>
-        </w:tc>
-        <w:tc>
-          <w:tcPr>
-            <w:tcW w:w="2689" w:type="pct"/>
-            <w:shd w:val="clear" w:color="auto" w:fill="AEAAAA" w:themeFill="background2" w:themeFillShade="BF"/>
-          </w:tcPr>
-          <w:p>
-            <w:pPr>
-              <w:rPr>
-                <w:b/>
-                <w:bCs/>
-              </w:rPr>
-            </w:pPr>
-            <w:r>
-              <w:rPr>
-                <w:b/>
-                <w:bCs/>
-              </w:rPr>
-              <w:t>Elective Subjects</w:t>
-            </w:r>
-          </w:p>
-        </w:tc>
-        <w:tc>
-          <w:tcPr>
-            <w:tcW w:w="721" w:type="pct"/>
-            <w:shd w:val="clear" w:color="auto" w:fill="AEAAAA" w:themeFill="background2" w:themeFillShade="BF"/>
-          </w:tcPr>
-          <w:p>
-            <w:pPr>
-              <w:rPr>
-                <w:b/>
-                <w:bCs/>
-              </w:rPr>
-            </w:pPr>
-          </w:p>
-        </w:tc>
-        <w:tc>
-          <w:tcPr>
-            <w:tcW w:w="343" w:type="pct"/>
-            <w:shd w:val="clear" w:color="auto" w:fill="AEAAAA" w:themeFill="background2" w:themeFillShade="BF"/>
-          </w:tcPr>
-          <w:p>
-            <w:pPr>
-              <w:rPr>
-                <w:b/>
-                <w:bCs/>
-              </w:rPr>
-            </w:pPr>
-          </w:p>
-        </w:tc>
-        <w:tc>
-          <w:tcPr>
-            <w:tcW w:w="548" w:type="pct"/>
-            <w:shd w:val="clear" w:color="auto" w:fill="AEAAAA" w:themeFill="background2" w:themeFillShade="BF"/>
-          </w:tcPr>
-          <w:p>
-            <w:pPr>
-              <w:rPr>
-                <w:b/>
-                <w:bCs/>
-              </w:rPr>
-            </w:pPr>
-          </w:p>
-        </w:tc>
-        <w:tc>
-          <w:tcPr>
-            <w:tcW w:w="455" w:type="pct"/>
-            <w:shd w:val="clear" w:color="auto" w:fill="AEAAAA" w:themeFill="background2" w:themeFillShade="BF"/>
-          </w:tcPr>
-          <w:p>
-            <w:pPr>
-              <w:rPr>
-                <w:b/>
-                <w:bCs/>
-              </w:rPr>
-            </w:pPr>
-            <w:r>
-              <w:rPr>
-                <w:b/>
-                <w:bCs/>
-              </w:rPr>
-              <w:t>675</w:t>
-            </w:r>
-          </w:p>
-        </w:tc>
-      </w:tr>
-    </w:tbl>
-    <w:p>
-      <w:pPr>
-        <w:spacing w:after="0"/>
-      </w:pPr>
-    </w:p>
-    <w:p>
-      <w:pPr>
-        <w:spacing w:after="0"/>
-      </w:pPr>
-    </w:p>
-    <w:p>
-      <w:pPr>
-        <w:spacing w:after="0"/>
-        <w:rPr>
-          <w:b/>
-          <w:bCs/>
-          <w:color w:val="C00000"/>
-          <w:sz w:val="28"/>
-        </w:rPr>
-      </w:pPr>
-      <w:r>
-        <w:rPr>
-          <w:b/>
-          <w:bCs/>
-          <w:color w:val="C00000"/>
-          <w:sz w:val="28"/>
-        </w:rPr>
-        <w:t>Course Outcomes:-</w:t>
-      </w:r>
-    </w:p>
-    <w:p>
-      <w:pPr>
-        <w:pStyle w:val="ListParagraph"/>
-        <w:spacing w:after="0"/>
-      </w:pPr>
-    </w:p>
-    <w:p>
-      <w:pPr>
-        <w:pStyle w:val="ListParagraph"/>
-        <w:numPr>
-          <w:ilvl w:val="0"/>
-          <w:numId w:val="3"/>
-        </w:numPr>
-        <w:spacing w:after="0"/>
-      </w:pPr>
-      <w:r>
-        <w:t xml:space="preserve">Understanding all the Necessary Concept with Its </w:t>
-      </w:r>
-      <w:r>
-        <w:t xml:space="preserve">– </w:t>
-      </w:r>
-    </w:p>
-    <w:p>
-      <w:pPr>
-        <w:pStyle w:val="ListParagraph"/>
-        <w:numPr>
-          <w:ilvl w:val="1"/>
-          <w:numId w:val="3"/>
-        </w:numPr>
-        <w:spacing w:after="0"/>
-      </w:pPr>
-      <w:r>
-        <w:t xml:space="preserve">Real-Life Professional Application and Problems </w:t>
-      </w:r>
-    </w:p>
-    <w:p>
-      <w:pPr>
-        <w:pStyle w:val="ListParagraph"/>
-        <w:numPr>
-          <w:ilvl w:val="1"/>
-          <w:numId w:val="3"/>
-        </w:numPr>
-        <w:spacing w:after="0"/>
-      </w:pPr>
-      <w:r>
-        <w:t xml:space="preserve">Comparison with Related Technology </w:t>
-      </w:r>
-    </w:p>
-    <w:p>
-      <w:pPr>
-        <w:pStyle w:val="ListParagraph"/>
-        <w:numPr>
-          <w:ilvl w:val="1"/>
-          <w:numId w:val="3"/>
-        </w:numPr>
-        <w:spacing w:after="0"/>
-      </w:pPr>
-      <w:r>
-        <w:t xml:space="preserve">Range, Domains and Classification </w:t>
-      </w:r>
-    </w:p>
-    <w:p>
-      <w:pPr>
-        <w:pStyle w:val="ListParagraph"/>
-        <w:numPr>
-          <w:ilvl w:val="1"/>
-          <w:numId w:val="3"/>
-        </w:numPr>
-        <w:spacing w:after="0"/>
-      </w:pPr>
-      <w:r>
-        <w:t xml:space="preserve">Invention and Evolution </w:t>
-      </w:r>
-    </w:p>
-    <w:p>
-      <w:pPr>
-        <w:pStyle w:val="ListParagraph"/>
-        <w:numPr>
-          <w:ilvl w:val="0"/>
-          <w:numId w:val="3"/>
-        </w:numPr>
-        <w:spacing w:after="0"/>
-      </w:pPr>
-      <w:r>
-        <w:t xml:space="preserve">Fundamental of Computer Science </w:t>
-      </w:r>
-    </w:p>
-    <w:p>
-      <w:pPr>
-        <w:pStyle w:val="ListParagraph"/>
-        <w:numPr>
-          <w:ilvl w:val="0"/>
-          <w:numId w:val="3"/>
-        </w:numPr>
-        <w:spacing w:after="0"/>
-      </w:pPr>
-      <w:r>
-        <w:t>Fundamental of Software Engineering</w:t>
-      </w:r>
-    </w:p>
-    <w:p>
-      <w:pPr>
-        <w:pStyle w:val="ListParagraph"/>
-        <w:numPr>
-          <w:ilvl w:val="0"/>
-          <w:numId w:val="3"/>
-        </w:numPr>
-        <w:spacing w:after="0"/>
-      </w:pPr>
-      <w:r>
-        <w:t xml:space="preserve">Fundamental of Language and Database  </w:t>
-      </w:r>
-    </w:p>
-    <w:p>
-      <w:pPr>
-        <w:pStyle w:val="ListParagraph"/>
-        <w:numPr>
-          <w:ilvl w:val="0"/>
-          <w:numId w:val="3"/>
-        </w:numPr>
-        <w:spacing w:after="0"/>
-      </w:pPr>
-      <w:r>
-        <w:t>Application of Data Structure and Algorithm</w:t>
-      </w:r>
-      <w:r>
-        <w:t xml:space="preserve"> </w:t>
-      </w:r>
-    </w:p>
-    <w:p>
-      <w:pPr>
-        <w:spacing w:after="0"/>
-      </w:pPr>
-    </w:p>
-    <w:p>
-      <w:pPr>
-        <w:pStyle w:val="Heading2"/>
-        <w:rPr>
-          <w:b/>
-          <w:bCs/>
-          <w:color w:val="C00000"/>
-        </w:rPr>
-      </w:pPr>
-      <w:r>
-        <w:rPr>
-          <w:b/>
-          <w:bCs/>
-          <w:color w:val="C00000"/>
-        </w:rPr>
-        <w:lastRenderedPageBreak/>
-        <w:t>Year-01</w:t>
-      </w:r>
-      <w:r>
-        <w:rPr>
-          <w:b/>
-          <w:bCs/>
-          <w:color w:val="C00000"/>
-        </w:rPr>
-        <w:t>.</w:t>
-      </w:r>
-      <w:r>
-        <w:rPr>
-          <w:b/>
-          <w:bCs/>
-          <w:color w:val="C00000"/>
-        </w:rPr>
-        <w:t>2</w:t>
-      </w:r>
-      <w:r>
-        <w:rPr>
-          <w:b/>
-          <w:bCs/>
-          <w:color w:val="C00000"/>
-        </w:rPr>
-        <w:t xml:space="preserve">: Fundamental and Development  </w:t>
-      </w:r>
-    </w:p>
-    <w:p/>
-    <w:tbl>
-      <w:tblPr>
-        <w:tblStyle w:val="TableGrid"/>
-        <w:tblW w:w="5000" w:type="pct"/>
-        <w:shd w:val="clear" w:color="auto" w:fill="E7E6E6" w:themeFill="background2"/>
-        <w:tblLook w:val="04A0" w:firstRow="1" w:lastRow="0" w:firstColumn="1" w:lastColumn="0" w:noHBand="0" w:noVBand="1"/>
-      </w:tblPr>
-      <w:tblGrid>
-        <w:gridCol w:w="750"/>
-        <w:gridCol w:w="8276"/>
-        <w:gridCol w:w="2219"/>
-        <w:gridCol w:w="1056"/>
-        <w:gridCol w:w="1687"/>
-        <w:gridCol w:w="1400"/>
-      </w:tblGrid>
-      <w:tr>
-        <w:trPr>
-          <w:trHeight w:val="547"/>
-        </w:trPr>
-        <w:tc>
-          <w:tcPr>
-            <w:tcW w:w="244" w:type="pct"/>
-            <w:shd w:val="clear" w:color="auto" w:fill="002060"/>
-            <w:vAlign w:val="center"/>
-          </w:tcPr>
-          <w:p>
-            <w:pPr>
-              <w:rPr>
-                <w:b/>
-                <w:bCs/>
-              </w:rPr>
-            </w:pPr>
-          </w:p>
-        </w:tc>
-        <w:tc>
-          <w:tcPr>
-            <w:tcW w:w="3410" w:type="pct"/>
-            <w:gridSpan w:val="2"/>
-            <w:shd w:val="clear" w:color="auto" w:fill="002060"/>
-            <w:vAlign w:val="center"/>
-          </w:tcPr>
-          <w:p>
-            <w:pPr>
-              <w:rPr>
-                <w:b/>
-                <w:bCs/>
-              </w:rPr>
-            </w:pPr>
-            <w:r>
-              <w:rPr>
-                <w:b/>
-                <w:bCs/>
-              </w:rPr>
               <w:t xml:space="preserve">Course-2: </w:t>
             </w:r>
             <w:r>
@@ -6863,15 +7103,7 @@
           <w:bCs/>
           <w:color w:val="C00000"/>
         </w:rPr>
-        <w:t>icial Intelligence</w:t>
-      </w:r>
-      <w:r>
-        <w:rPr>
-          <w:b/>
-          <w:bCs/>
-          <w:color w:val="C00000"/>
-        </w:rPr>
-        <w:t xml:space="preserve"> and Industrial Training </w:t>
+        <w:t xml:space="preserve">icial Intelligence and Industrial Training </w:t>
       </w:r>
     </w:p>
     <w:p/>
@@ -8260,15 +8492,7 @@
           <w:bCs/>
           <w:color w:val="C00000"/>
         </w:rPr>
-        <w:t xml:space="preserve">icial Intelligence and Industrial Training </w:t>
-      </w:r>
-      <w:r>
-        <w:rPr>
-          <w:b/>
-          <w:bCs/>
-          <w:color w:val="C00000"/>
-        </w:rPr>
-        <w:t xml:space="preserve"> </w:t>
+        <w:t xml:space="preserve">icial Intelligence and Industrial Training  </w:t>
       </w:r>
     </w:p>
     <w:p>
@@ -10523,15 +10747,7 @@
           <w:bCs/>
           <w:color w:val="C00000"/>
         </w:rPr>
-        <w:t xml:space="preserve">: </w:t>
-      </w:r>
-      <w:r>
-        <w:rPr>
-          <w:b/>
-          <w:bCs/>
-          <w:color w:val="C00000"/>
-        </w:rPr>
-        <w:t>Digital System and Application</w:t>
+        <w:t>: Digital System and Application</w:t>
       </w:r>
     </w:p>
     <w:p/>
@@ -37048,7 +37264,7 @@
 </file>
 
 <file path=customXml/itemProps1.xml><?xml version="1.0" encoding="utf-8"?>
-<ds:datastoreItem xmlns:ds="http://schemas.openxmlformats.org/officeDocument/2006/customXml" ds:itemID="{9F9822EB-2044-4DEE-A7EB-8F48E31082C6}">
+<ds:datastoreItem xmlns:ds="http://schemas.openxmlformats.org/officeDocument/2006/customXml" ds:itemID="{5975DAC9-5B67-4E8F-875B-1B7818581DBE}">
   <ds:schemaRefs>
     <ds:schemaRef ds:uri="http://schemas.openxmlformats.org/officeDocument/2006/bibliography"/>
   </ds:schemaRefs>

</xml_diff>

<commit_message>
personal library (ver-2) update-102
</commit_message>
<xml_diff>
--- a/resources/Courses/GPT/Courses.docx
+++ b/resources/Courses/GPT/Courses.docx
@@ -1027,7 +1027,7 @@
           </w:tcPr>
           <w:p>
             <w:r>
-              <w:t xml:space="preserve">Discrete Mathematics </w:t>
+              <w:t>Discrete Mathematics: Reference-1</w:t>
             </w:r>
           </w:p>
         </w:tc>
@@ -1049,7 +1049,7 @@
           </w:tcPr>
           <w:p>
             <w:r>
-              <w:t>14</w:t>
+              <w:t>17</w:t>
             </w:r>
           </w:p>
         </w:tc>
@@ -1060,7 +1060,7 @@
           </w:tcPr>
           <w:p>
             <w:r>
-              <w:t>363</w:t>
+              <w:t>154</w:t>
             </w:r>
           </w:p>
         </w:tc>
@@ -1071,7 +1071,7 @@
           </w:tcPr>
           <w:p>
             <w:r>
-              <w:t>1118</w:t>
+              <w:t>490</w:t>
             </w:r>
           </w:p>
         </w:tc>
@@ -1085,7 +1085,12 @@
               <w:t xml:space="preserve">M-1: </w:t>
             </w:r>
             <w:r>
-              <w:t>1000 / 20 Days = 50 Pages</w:t>
+              <w:t>1500 / 20 Days = 75</w:t>
+            </w:r>
+            <w:bookmarkStart w:id="0" w:name="_GoBack"/>
+            <w:bookmarkEnd w:id="0"/>
+            <w:r>
+              <w:t xml:space="preserve"> Pages</w:t>
             </w:r>
           </w:p>
         </w:tc>
@@ -1096,11 +1101,7 @@
             <w:tcW w:w="192" w:type="pct"/>
             <w:shd w:val="clear" w:color="auto" w:fill="E7E6E6" w:themeFill="background2"/>
           </w:tcPr>
-          <w:p>
-            <w:r>
-              <w:t>02</w:t>
-            </w:r>
-          </w:p>
+          <w:p/>
         </w:tc>
         <w:tc>
           <w:tcPr>
@@ -1109,7 +1110,10 @@
           </w:tcPr>
           <w:p>
             <w:r>
-              <w:t>Data Structure: Reference-1</w:t>
+              <w:t>D</w:t>
+            </w:r>
+            <w:r>
+              <w:t>iscrete Mathematics: Reference-2</w:t>
             </w:r>
           </w:p>
         </w:tc>
@@ -1118,11 +1122,7 @@
             <w:tcW w:w="568" w:type="pct"/>
             <w:shd w:val="clear" w:color="auto" w:fill="E7E6E6" w:themeFill="background2"/>
           </w:tcPr>
-          <w:p>
-            <w:r>
-              <w:t>T-H3 + S-H2</w:t>
-            </w:r>
-          </w:p>
+          <w:p/>
         </w:tc>
         <w:tc>
           <w:tcPr>
@@ -1131,7 +1131,7 @@
           </w:tcPr>
           <w:p>
             <w:r>
-              <w:t>10</w:t>
+              <w:t>14</w:t>
             </w:r>
           </w:p>
         </w:tc>
@@ -1142,7 +1142,7 @@
           </w:tcPr>
           <w:p>
             <w:r>
-              <w:t>155</w:t>
+              <w:t>363</w:t>
             </w:r>
           </w:p>
         </w:tc>
@@ -1153,7 +1153,7 @@
           </w:tcPr>
           <w:p>
             <w:r>
-              <w:t>605</w:t>
+              <w:t>1118</w:t>
             </w:r>
           </w:p>
         </w:tc>
@@ -1162,14 +1162,7 @@
             <w:tcW w:w="1060" w:type="pct"/>
             <w:shd w:val="clear" w:color="auto" w:fill="E7E6E6" w:themeFill="background2"/>
           </w:tcPr>
-          <w:p>
-            <w:r>
-              <w:t xml:space="preserve">M-2: </w:t>
-            </w:r>
-            <w:r>
-              <w:t xml:space="preserve">1300 / 20 Days = 65 Pages </w:t>
-            </w:r>
-          </w:p>
+          <w:p/>
         </w:tc>
       </w:tr>
       <w:tr>
@@ -1178,7 +1171,11 @@
             <w:tcW w:w="192" w:type="pct"/>
             <w:shd w:val="clear" w:color="auto" w:fill="E7E6E6" w:themeFill="background2"/>
           </w:tcPr>
-          <w:p/>
+          <w:p>
+            <w:r>
+              <w:t>02</w:t>
+            </w:r>
+          </w:p>
         </w:tc>
         <w:tc>
           <w:tcPr>
@@ -1187,7 +1184,7 @@
           </w:tcPr>
           <w:p>
             <w:r>
-              <w:t>Data Structure: Reference-2</w:t>
+              <w:t>Data Structure: Reference-1</w:t>
             </w:r>
           </w:p>
         </w:tc>
@@ -1196,7 +1193,11 @@
             <w:tcW w:w="568" w:type="pct"/>
             <w:shd w:val="clear" w:color="auto" w:fill="E7E6E6" w:themeFill="background2"/>
           </w:tcPr>
-          <w:p/>
+          <w:p>
+            <w:r>
+              <w:t>T-H3 + S-H2</w:t>
+            </w:r>
+          </w:p>
         </w:tc>
         <w:tc>
           <w:tcPr>
@@ -1205,7 +1206,7 @@
           </w:tcPr>
           <w:p>
             <w:r>
-              <w:t>17</w:t>
+              <w:t>10</w:t>
             </w:r>
           </w:p>
         </w:tc>
@@ -1216,7 +1217,7 @@
           </w:tcPr>
           <w:p>
             <w:r>
-              <w:t>178</w:t>
+              <w:t>155</w:t>
             </w:r>
           </w:p>
         </w:tc>
@@ -1227,7 +1228,7 @@
           </w:tcPr>
           <w:p>
             <w:r>
-              <w:t>734</w:t>
+              <w:t>605</w:t>
             </w:r>
           </w:p>
         </w:tc>
@@ -1236,7 +1237,11 @@
             <w:tcW w:w="1060" w:type="pct"/>
             <w:shd w:val="clear" w:color="auto" w:fill="E7E6E6" w:themeFill="background2"/>
           </w:tcPr>
-          <w:p/>
+          <w:p>
+            <w:r>
+              <w:t xml:space="preserve">M-2: 1300 / 20 Days = 65 Pages </w:t>
+            </w:r>
+          </w:p>
         </w:tc>
       </w:tr>
       <w:tr>
@@ -1254,7 +1259,7 @@
           </w:tcPr>
           <w:p>
             <w:r>
-              <w:t>Algorithm: Reference-1</w:t>
+              <w:t>Data Structure: Reference-2</w:t>
             </w:r>
           </w:p>
         </w:tc>
@@ -1272,7 +1277,7 @@
           </w:tcPr>
           <w:p>
             <w:r>
-              <w:t>15</w:t>
+              <w:t>17</w:t>
             </w:r>
           </w:p>
         </w:tc>
@@ -1283,7 +1288,7 @@
           </w:tcPr>
           <w:p>
             <w:r>
-              <w:t>188</w:t>
+              <w:t>178</w:t>
             </w:r>
           </w:p>
         </w:tc>
@@ -1294,7 +1299,7 @@
           </w:tcPr>
           <w:p>
             <w:r>
-              <w:t>777</w:t>
+              <w:t>734</w:t>
             </w:r>
           </w:p>
         </w:tc>
@@ -1303,14 +1308,7 @@
             <w:tcW w:w="1060" w:type="pct"/>
             <w:shd w:val="clear" w:color="auto" w:fill="E7E6E6" w:themeFill="background2"/>
           </w:tcPr>
-          <w:p>
-            <w:r>
-              <w:t xml:space="preserve">M-3: </w:t>
-            </w:r>
-            <w:r>
-              <w:t>1200 / 20 Days = 60 Pages</w:t>
-            </w:r>
-          </w:p>
+          <w:p/>
         </w:tc>
       </w:tr>
       <w:tr>
@@ -1328,7 +1326,7 @@
           </w:tcPr>
           <w:p>
             <w:r>
-              <w:t>Algorithm: Reference-2</w:t>
+              <w:t>Algorithm: Reference-1</w:t>
             </w:r>
           </w:p>
         </w:tc>
@@ -1346,7 +1344,7 @@
           </w:tcPr>
           <w:p>
             <w:r>
-              <w:t>12</w:t>
+              <w:t>15</w:t>
             </w:r>
           </w:p>
         </w:tc>
@@ -1357,7 +1355,7 @@
           </w:tcPr>
           <w:p>
             <w:r>
-              <w:t>93</w:t>
+              <w:t>188</w:t>
             </w:r>
           </w:p>
         </w:tc>
@@ -1368,7 +1366,7 @@
           </w:tcPr>
           <w:p>
             <w:r>
-              <w:t>480</w:t>
+              <w:t>777</w:t>
             </w:r>
           </w:p>
         </w:tc>
@@ -1377,7 +1375,11 @@
             <w:tcW w:w="1060" w:type="pct"/>
             <w:shd w:val="clear" w:color="auto" w:fill="E7E6E6" w:themeFill="background2"/>
           </w:tcPr>
-          <w:p/>
+          <w:p>
+            <w:r>
+              <w:t>M-3: 1200 / 20 Days = 60 Pages</w:t>
+            </w:r>
+          </w:p>
         </w:tc>
       </w:tr>
       <w:tr>
@@ -1394,16 +1396,8 @@
             <w:shd w:val="clear" w:color="auto" w:fill="E7E6E6" w:themeFill="background2"/>
           </w:tcPr>
           <w:p>
-            <w:pPr>
-              <w:rPr>
-                <w:highlight w:val="lightGray"/>
-              </w:rPr>
-            </w:pPr>
-            <w:r>
-              <w:rPr>
-                <w:highlight w:val="lightGray"/>
-              </w:rPr>
-              <w:t>Algorithm: Reference-3</w:t>
+            <w:r>
+              <w:t>Algorithm: Reference-2</w:t>
             </w:r>
           </w:p>
         </w:tc>
@@ -1412,13 +1406,7 @@
             <w:tcW w:w="568" w:type="pct"/>
             <w:shd w:val="clear" w:color="auto" w:fill="E7E6E6" w:themeFill="background2"/>
           </w:tcPr>
-          <w:p>
-            <w:pPr>
-              <w:rPr>
-                <w:highlight w:val="lightGray"/>
-              </w:rPr>
-            </w:pPr>
-          </w:p>
+          <w:p/>
         </w:tc>
         <w:tc>
           <w:tcPr>
@@ -1426,16 +1414,8 @@
             <w:shd w:val="clear" w:color="auto" w:fill="E7E6E6" w:themeFill="background2"/>
           </w:tcPr>
           <w:p>
-            <w:pPr>
-              <w:rPr>
-                <w:highlight w:val="lightGray"/>
-              </w:rPr>
-            </w:pPr>
-            <w:r>
-              <w:rPr>
-                <w:highlight w:val="lightGray"/>
-              </w:rPr>
-              <w:t>08</w:t>
+            <w:r>
+              <w:t>12</w:t>
             </w:r>
           </w:p>
         </w:tc>
@@ -1445,16 +1425,8 @@
             <w:shd w:val="clear" w:color="auto" w:fill="E7E6E6" w:themeFill="background2"/>
           </w:tcPr>
           <w:p>
-            <w:pPr>
-              <w:rPr>
-                <w:highlight w:val="lightGray"/>
-              </w:rPr>
-            </w:pPr>
-            <w:r>
-              <w:rPr>
-                <w:highlight w:val="lightGray"/>
-              </w:rPr>
-              <w:t>156</w:t>
+            <w:r>
+              <w:t>93</w:t>
             </w:r>
           </w:p>
         </w:tc>
@@ -1465,10 +1437,7 @@
           </w:tcPr>
           <w:p>
             <w:r>
-              <w:rPr>
-                <w:highlight w:val="lightGray"/>
-              </w:rPr>
-              <w:t>1313</w:t>
+              <w:t>480</w:t>
             </w:r>
           </w:p>
         </w:tc>
@@ -1486,11 +1455,7 @@
             <w:tcW w:w="192" w:type="pct"/>
             <w:shd w:val="clear" w:color="auto" w:fill="E7E6E6" w:themeFill="background2"/>
           </w:tcPr>
-          <w:p>
-            <w:r>
-              <w:t>03</w:t>
-            </w:r>
-          </w:p>
+          <w:p/>
         </w:tc>
         <w:tc>
           <w:tcPr>
@@ -1498,8 +1463,16 @@
             <w:shd w:val="clear" w:color="auto" w:fill="E7E6E6" w:themeFill="background2"/>
           </w:tcPr>
           <w:p>
-            <w:r>
-              <w:t xml:space="preserve">Database Management System </w:t>
+            <w:pPr>
+              <w:rPr>
+                <w:highlight w:val="lightGray"/>
+              </w:rPr>
+            </w:pPr>
+            <w:r>
+              <w:rPr>
+                <w:highlight w:val="lightGray"/>
+              </w:rPr>
+              <w:t>Algorithm: Reference-3</w:t>
             </w:r>
           </w:p>
         </w:tc>
@@ -1509,9 +1482,11 @@
             <w:shd w:val="clear" w:color="auto" w:fill="E7E6E6" w:themeFill="background2"/>
           </w:tcPr>
           <w:p>
-            <w:r>
-              <w:t>T-H3 + S-H4</w:t>
-            </w:r>
+            <w:pPr>
+              <w:rPr>
+                <w:highlight w:val="lightGray"/>
+              </w:rPr>
+            </w:pPr>
           </w:p>
         </w:tc>
         <w:tc>
@@ -1520,8 +1495,16 @@
             <w:shd w:val="clear" w:color="auto" w:fill="E7E6E6" w:themeFill="background2"/>
           </w:tcPr>
           <w:p>
-            <w:r>
-              <w:t>27</w:t>
+            <w:pPr>
+              <w:rPr>
+                <w:highlight w:val="lightGray"/>
+              </w:rPr>
+            </w:pPr>
+            <w:r>
+              <w:rPr>
+                <w:highlight w:val="lightGray"/>
+              </w:rPr>
+              <w:t>08</w:t>
             </w:r>
           </w:p>
         </w:tc>
@@ -1531,8 +1514,16 @@
             <w:shd w:val="clear" w:color="auto" w:fill="E7E6E6" w:themeFill="background2"/>
           </w:tcPr>
           <w:p>
-            <w:r>
-              <w:t>454 x 2</w:t>
+            <w:pPr>
+              <w:rPr>
+                <w:highlight w:val="lightGray"/>
+              </w:rPr>
+            </w:pPr>
+            <w:r>
+              <w:rPr>
+                <w:highlight w:val="lightGray"/>
+              </w:rPr>
+              <w:t>156</w:t>
             </w:r>
           </w:p>
         </w:tc>
@@ -1543,7 +1534,10 @@
           </w:tcPr>
           <w:p>
             <w:r>
-              <w:t>1373</w:t>
+              <w:rPr>
+                <w:highlight w:val="lightGray"/>
+              </w:rPr>
+              <w:t>1313</w:t>
             </w:r>
           </w:p>
         </w:tc>
@@ -1552,14 +1546,7 @@
             <w:tcW w:w="1060" w:type="pct"/>
             <w:shd w:val="clear" w:color="auto" w:fill="E7E6E6" w:themeFill="background2"/>
           </w:tcPr>
-          <w:p>
-            <w:r>
-              <w:t xml:space="preserve">M-4: </w:t>
-            </w:r>
-            <w:r>
-              <w:t xml:space="preserve">1300 / 20 Days = 65 Pages </w:t>
-            </w:r>
-          </w:p>
+          <w:p/>
         </w:tc>
       </w:tr>
       <w:tr>
@@ -1570,7 +1557,7 @@
           </w:tcPr>
           <w:p>
             <w:r>
-              <w:t>04</w:t>
+              <w:t>03</w:t>
             </w:r>
           </w:p>
         </w:tc>
@@ -1581,7 +1568,7 @@
           </w:tcPr>
           <w:p>
             <w:r>
-              <w:t>Software Engineering: Reference-1</w:t>
+              <w:t xml:space="preserve">Database Management System </w:t>
             </w:r>
           </w:p>
         </w:tc>
@@ -1603,7 +1590,7 @@
           </w:tcPr>
           <w:p>
             <w:r>
-              <w:t>15</w:t>
+              <w:t>27</w:t>
             </w:r>
           </w:p>
         </w:tc>
@@ -1614,7 +1601,7 @@
           </w:tcPr>
           <w:p>
             <w:r>
-              <w:t>241</w:t>
+              <w:t>454 x 2</w:t>
             </w:r>
           </w:p>
         </w:tc>
@@ -1625,7 +1612,7 @@
           </w:tcPr>
           <w:p>
             <w:r>
-              <w:t>712</w:t>
+              <w:t>1373</w:t>
             </w:r>
           </w:p>
         </w:tc>
@@ -1636,10 +1623,7 @@
           </w:tcPr>
           <w:p>
             <w:r>
-              <w:t xml:space="preserve">M-5: </w:t>
-            </w:r>
-            <w:r>
-              <w:t xml:space="preserve">1600 / 20 Days = 80 Pages </w:t>
+              <w:t xml:space="preserve">M-4: 1300 / 20 Days = 65 Pages </w:t>
             </w:r>
           </w:p>
         </w:tc>
@@ -1650,7 +1634,11 @@
             <w:tcW w:w="192" w:type="pct"/>
             <w:shd w:val="clear" w:color="auto" w:fill="E7E6E6" w:themeFill="background2"/>
           </w:tcPr>
-          <w:p/>
+          <w:p>
+            <w:r>
+              <w:t>04</w:t>
+            </w:r>
+          </w:p>
         </w:tc>
         <w:tc>
           <w:tcPr>
@@ -1659,7 +1647,7 @@
           </w:tcPr>
           <w:p>
             <w:r>
-              <w:t>Software Engineering: Reference-2</w:t>
+              <w:t>Software Engineering: Reference-1</w:t>
             </w:r>
           </w:p>
         </w:tc>
@@ -1668,7 +1656,11 @@
             <w:tcW w:w="568" w:type="pct"/>
             <w:shd w:val="clear" w:color="auto" w:fill="E7E6E6" w:themeFill="background2"/>
           </w:tcPr>
-          <w:p/>
+          <w:p>
+            <w:r>
+              <w:t>T-H3 + S-H4</w:t>
+            </w:r>
+          </w:p>
         </w:tc>
         <w:tc>
           <w:tcPr>
@@ -1677,7 +1669,7 @@
           </w:tcPr>
           <w:p>
             <w:r>
-              <w:t>33</w:t>
+              <w:t>15</w:t>
             </w:r>
           </w:p>
         </w:tc>
@@ -1688,7 +1680,7 @@
           </w:tcPr>
           <w:p>
             <w:r>
-              <w:t>510</w:t>
+              <w:t>241</w:t>
             </w:r>
           </w:p>
         </w:tc>
@@ -1699,7 +1691,7 @@
           </w:tcPr>
           <w:p>
             <w:r>
-              <w:t>930</w:t>
+              <w:t>712</w:t>
             </w:r>
           </w:p>
         </w:tc>
@@ -1708,13 +1700,84 @@
             <w:tcW w:w="1060" w:type="pct"/>
             <w:shd w:val="clear" w:color="auto" w:fill="E7E6E6" w:themeFill="background2"/>
           </w:tcPr>
-          <w:p/>
+          <w:p>
+            <w:r>
+              <w:t xml:space="preserve">M-5: 1600 / 20 Days = 80 Pages </w:t>
+            </w:r>
+          </w:p>
         </w:tc>
       </w:tr>
       <w:tr>
         <w:tc>
           <w:tcPr>
             <w:tcW w:w="192" w:type="pct"/>
+            <w:shd w:val="clear" w:color="auto" w:fill="E7E6E6" w:themeFill="background2"/>
+          </w:tcPr>
+          <w:p/>
+        </w:tc>
+        <w:tc>
+          <w:tcPr>
+            <w:tcW w:w="2119" w:type="pct"/>
+            <w:shd w:val="clear" w:color="auto" w:fill="E7E6E6" w:themeFill="background2"/>
+          </w:tcPr>
+          <w:p>
+            <w:r>
+              <w:t>Software Engineering: Reference-2</w:t>
+            </w:r>
+          </w:p>
+        </w:tc>
+        <w:tc>
+          <w:tcPr>
+            <w:tcW w:w="568" w:type="pct"/>
+            <w:shd w:val="clear" w:color="auto" w:fill="E7E6E6" w:themeFill="background2"/>
+          </w:tcPr>
+          <w:p/>
+        </w:tc>
+        <w:tc>
+          <w:tcPr>
+            <w:tcW w:w="270" w:type="pct"/>
+            <w:shd w:val="clear" w:color="auto" w:fill="E7E6E6" w:themeFill="background2"/>
+          </w:tcPr>
+          <w:p>
+            <w:r>
+              <w:t>33</w:t>
+            </w:r>
+          </w:p>
+        </w:tc>
+        <w:tc>
+          <w:tcPr>
+            <w:tcW w:w="432" w:type="pct"/>
+            <w:shd w:val="clear" w:color="auto" w:fill="E7E6E6" w:themeFill="background2"/>
+          </w:tcPr>
+          <w:p>
+            <w:r>
+              <w:t>510</w:t>
+            </w:r>
+          </w:p>
+        </w:tc>
+        <w:tc>
+          <w:tcPr>
+            <w:tcW w:w="359" w:type="pct"/>
+            <w:shd w:val="clear" w:color="auto" w:fill="E7E6E6" w:themeFill="background2"/>
+          </w:tcPr>
+          <w:p>
+            <w:r>
+              <w:t>930</w:t>
+            </w:r>
+          </w:p>
+        </w:tc>
+        <w:tc>
+          <w:tcPr>
+            <w:tcW w:w="1060" w:type="pct"/>
+            <w:shd w:val="clear" w:color="auto" w:fill="E7E6E6" w:themeFill="background2"/>
+          </w:tcPr>
+          <w:p/>
+        </w:tc>
+      </w:tr>
+      <w:tr>
+        <w:tc>
+          <w:tcPr>
+            <w:tcW w:w="192" w:type="pct"/>
             <w:shd w:val="clear" w:color="auto" w:fill="FFF2CC" w:themeFill="accent4" w:themeFillTint="33"/>
           </w:tcPr>
           <w:p>
@@ -1911,16 +1974,7 @@
           </w:tcPr>
           <w:p>
             <w:r>
-              <w:t xml:space="preserve">M-0: </w:t>
-            </w:r>
-            <w:r>
-              <w:t>1700 / 100</w:t>
-            </w:r>
-            <w:r>
-              <w:t xml:space="preserve"> Days = 15</w:t>
-            </w:r>
-            <w:r>
-              <w:t xml:space="preserve"> Pages</w:t>
+              <w:t>M-0: 1700 / 100 Days = 15 Pages</w:t>
             </w:r>
           </w:p>
         </w:tc>
@@ -2278,18 +2332,7 @@
           </w:tcPr>
           <w:p>
             <w:r>
-              <w:t xml:space="preserve">M-0: </w:t>
-            </w:r>
-            <w:bookmarkStart w:id="0" w:name="_GoBack"/>
-            <w:bookmarkEnd w:id="0"/>
-            <w:r>
-              <w:t>650 / 100</w:t>
-            </w:r>
-            <w:r>
-              <w:t xml:space="preserve"> = 5</w:t>
-            </w:r>
-            <w:r>
-              <w:t xml:space="preserve"> Pages</w:t>
+              <w:t>M-0: 650 / 100 = 5 Pages</w:t>
             </w:r>
           </w:p>
         </w:tc>
@@ -37264,7 +37307,7 @@
 </file>
 
 <file path=customXml/itemProps1.xml><?xml version="1.0" encoding="utf-8"?>
-<ds:datastoreItem xmlns:ds="http://schemas.openxmlformats.org/officeDocument/2006/customXml" ds:itemID="{5975DAC9-5B67-4E8F-875B-1B7818581DBE}">
+<ds:datastoreItem xmlns:ds="http://schemas.openxmlformats.org/officeDocument/2006/customXml" ds:itemID="{8C030140-BBA6-4F7B-B1C1-4C2CA513C5CA}">
   <ds:schemaRefs>
     <ds:schemaRef ds:uri="http://schemas.openxmlformats.org/officeDocument/2006/bibliography"/>
   </ds:schemaRefs>

</xml_diff>